<commit_message>
Fixed bug where SE files will attempt to zip themselves twice
</commit_message>
<xml_diff>
--- a/Documentation/EasyFX Project Report.docx
+++ b/Documentation/EasyFX Project Report.docx
@@ -4766,14 +4766,27 @@
       <w:r>
         <w:t xml:space="preserve">Figure </w:t>
       </w:r>
-      <w:fldSimple w:instr=" SEQ Figure \* ARABIC ">
-        <w:r>
-          <w:rPr>
-            <w:noProof/>
-          </w:rPr>
-          <w:t>1</w:t>
-        </w:r>
-      </w:fldSimple>
+      <w:r>
+        <w:fldChar w:fldCharType="begin"/>
+      </w:r>
+      <w:r>
+        <w:instrText xml:space="preserve"> SEQ Figure \* ARABIC </w:instrText>
+      </w:r>
+      <w:r>
+        <w:fldChar w:fldCharType="separate"/>
+      </w:r>
+      <w:r>
+        <w:rPr>
+          <w:noProof/>
+        </w:rPr>
+        <w:t>1</w:t>
+      </w:r>
+      <w:r>
+        <w:rPr>
+          <w:noProof/>
+        </w:rPr>
+        <w:fldChar w:fldCharType="end"/>
+      </w:r>
       <w:r>
         <w:t xml:space="preserve"> Programming Language</w:t>
       </w:r>
@@ -5102,14 +5115,27 @@
       <w:r>
         <w:t xml:space="preserve">Figure </w:t>
       </w:r>
-      <w:fldSimple w:instr=" SEQ Figure \* ARABIC ">
-        <w:r>
-          <w:rPr>
-            <w:noProof/>
-          </w:rPr>
-          <w:t>2</w:t>
-        </w:r>
-      </w:fldSimple>
+      <w:r>
+        <w:fldChar w:fldCharType="begin"/>
+      </w:r>
+      <w:r>
+        <w:instrText xml:space="preserve"> SEQ Figure \* ARABIC </w:instrText>
+      </w:r>
+      <w:r>
+        <w:fldChar w:fldCharType="separate"/>
+      </w:r>
+      <w:r>
+        <w:rPr>
+          <w:noProof/>
+        </w:rPr>
+        <w:t>2</w:t>
+      </w:r>
+      <w:r>
+        <w:rPr>
+          <w:noProof/>
+        </w:rPr>
+        <w:fldChar w:fldCharType="end"/>
+      </w:r>
       <w:r>
         <w:t xml:space="preserve"> - </w:t>
       </w:r>
@@ -5850,14 +5876,27 @@
       <w:r>
         <w:t xml:space="preserve">Table </w:t>
       </w:r>
-      <w:fldSimple w:instr=" SEQ Table \* ARABIC ">
-        <w:r>
-          <w:rPr>
-            <w:noProof/>
-          </w:rPr>
-          <w:t>1</w:t>
-        </w:r>
-      </w:fldSimple>
+      <w:r>
+        <w:fldChar w:fldCharType="begin"/>
+      </w:r>
+      <w:r>
+        <w:instrText xml:space="preserve"> SEQ Table \* ARABIC </w:instrText>
+      </w:r>
+      <w:r>
+        <w:fldChar w:fldCharType="separate"/>
+      </w:r>
+      <w:r>
+        <w:rPr>
+          <w:noProof/>
+        </w:rPr>
+        <w:t>1</w:t>
+      </w:r>
+      <w:r>
+        <w:rPr>
+          <w:noProof/>
+        </w:rPr>
+        <w:fldChar w:fldCharType="end"/>
+      </w:r>
       <w:r>
         <w:t xml:space="preserve"> Comparison of </w:t>
       </w:r>
@@ -5959,14 +5998,27 @@
                             <w:r>
                               <w:t xml:space="preserve">Figure </w:t>
                             </w:r>
-                            <w:fldSimple w:instr=" SEQ Figure \* ARABIC ">
-                              <w:r>
-                                <w:rPr>
-                                  <w:noProof/>
-                                </w:rPr>
-                                <w:t>3</w:t>
-                              </w:r>
-                            </w:fldSimple>
+                            <w:r>
+                              <w:fldChar w:fldCharType="begin"/>
+                            </w:r>
+                            <w:r>
+                              <w:instrText xml:space="preserve"> SEQ Figure \* ARABIC </w:instrText>
+                            </w:r>
+                            <w:r>
+                              <w:fldChar w:fldCharType="separate"/>
+                            </w:r>
+                            <w:r>
+                              <w:rPr>
+                                <w:noProof/>
+                              </w:rPr>
+                              <w:t>3</w:t>
+                            </w:r>
+                            <w:r>
+                              <w:rPr>
+                                <w:noProof/>
+                              </w:rPr>
+                              <w:fldChar w:fldCharType="end"/>
+                            </w:r>
                             <w:r>
                               <w:t xml:space="preserve"> - Gluon SceneBuilder 8</w:t>
                             </w:r>
@@ -6006,14 +6058,27 @@
                       <w:r>
                         <w:t xml:space="preserve">Figure </w:t>
                       </w:r>
-                      <w:fldSimple w:instr=" SEQ Figure \* ARABIC ">
-                        <w:r>
-                          <w:rPr>
-                            <w:noProof/>
-                          </w:rPr>
-                          <w:t>3</w:t>
-                        </w:r>
-                      </w:fldSimple>
+                      <w:r>
+                        <w:fldChar w:fldCharType="begin"/>
+                      </w:r>
+                      <w:r>
+                        <w:instrText xml:space="preserve"> SEQ Figure \* ARABIC </w:instrText>
+                      </w:r>
+                      <w:r>
+                        <w:fldChar w:fldCharType="separate"/>
+                      </w:r>
+                      <w:r>
+                        <w:rPr>
+                          <w:noProof/>
+                        </w:rPr>
+                        <w:t>3</w:t>
+                      </w:r>
+                      <w:r>
+                        <w:rPr>
+                          <w:noProof/>
+                        </w:rPr>
+                        <w:fldChar w:fldCharType="end"/>
+                      </w:r>
                       <w:r>
                         <w:t xml:space="preserve"> - Gluon SceneBuilder 8</w:t>
                       </w:r>
@@ -7051,8 +7116,6 @@
         </w:rPr>
         <w:t>]</w:t>
       </w:r>
-      <w:bookmarkStart w:id="35" w:name="_GoBack"/>
-      <w:bookmarkEnd w:id="35"/>
     </w:p>
     <w:p>
       <w:pPr>
@@ -7084,8 +7147,8 @@
         </w:tabs>
         <w:ind w:left="1440" w:hanging="360"/>
       </w:pPr>
-      <w:bookmarkStart w:id="36" w:name="_Toc500319022"/>
-      <w:bookmarkStart w:id="37" w:name="_Toc534153068"/>
+      <w:bookmarkStart w:id="35" w:name="_Toc500319022"/>
+      <w:bookmarkStart w:id="36" w:name="_Toc534153068"/>
       <w:r>
         <w:rPr>
           <w:rFonts w:eastAsia="Cambria"/>
@@ -7096,8 +7159,8 @@
       <w:r>
         <w:t>Requirements</w:t>
       </w:r>
+      <w:bookmarkEnd w:id="35"/>
       <w:bookmarkEnd w:id="36"/>
-      <w:bookmarkEnd w:id="37"/>
     </w:p>
     <w:p>
       <w:pPr>
@@ -7266,16 +7329,16 @@
         </w:tabs>
         <w:ind w:left="1080" w:hanging="360"/>
       </w:pPr>
-      <w:bookmarkStart w:id="38" w:name="_Toc500319023"/>
-      <w:bookmarkStart w:id="39" w:name="_Toc534153069"/>
+      <w:bookmarkStart w:id="37" w:name="_Toc500319023"/>
+      <w:bookmarkStart w:id="38" w:name="_Toc534153069"/>
       <w:r>
         <w:rPr>
           <w:rFonts w:eastAsia="Cambria"/>
         </w:rPr>
         <w:t>Specification</w:t>
       </w:r>
+      <w:bookmarkEnd w:id="37"/>
       <w:bookmarkEnd w:id="38"/>
-      <w:bookmarkEnd w:id="39"/>
     </w:p>
     <w:p>
       <w:pPr>
@@ -7289,14 +7352,14 @@
           <w:rFonts w:eastAsia="Cambria"/>
         </w:rPr>
       </w:pPr>
-      <w:bookmarkStart w:id="40" w:name="_Toc534153070"/>
+      <w:bookmarkStart w:id="39" w:name="_Toc534153070"/>
       <w:r>
         <w:rPr>
           <w:rFonts w:eastAsia="Cambria"/>
         </w:rPr>
         <w:t>Use Case</w:t>
       </w:r>
-      <w:bookmarkEnd w:id="40"/>
+      <w:bookmarkEnd w:id="39"/>
       <w:r>
         <w:rPr>
           <w:rFonts w:eastAsia="Cambria"/>
@@ -7467,25 +7530,38 @@
                                 <w:szCs w:val="24"/>
                               </w:rPr>
                             </w:pPr>
-                            <w:bookmarkStart w:id="41" w:name="_Toc534153086"/>
+                            <w:bookmarkStart w:id="40" w:name="_Toc534153086"/>
                             <w:r>
                               <w:t xml:space="preserve">Figure </w:t>
                             </w:r>
-                            <w:fldSimple w:instr=" SEQ Figure \* ARABIC ">
-                              <w:r>
-                                <w:rPr>
-                                  <w:noProof/>
-                                </w:rPr>
-                                <w:t>4</w:t>
-                              </w:r>
-                            </w:fldSimple>
+                            <w:r>
+                              <w:fldChar w:fldCharType="begin"/>
+                            </w:r>
+                            <w:r>
+                              <w:instrText xml:space="preserve"> SEQ Figure \* ARABIC </w:instrText>
+                            </w:r>
+                            <w:r>
+                              <w:fldChar w:fldCharType="separate"/>
+                            </w:r>
+                            <w:r>
+                              <w:rPr>
+                                <w:noProof/>
+                              </w:rPr>
+                              <w:t>4</w:t>
+                            </w:r>
+                            <w:r>
+                              <w:rPr>
+                                <w:noProof/>
+                              </w:rPr>
+                              <w:fldChar w:fldCharType="end"/>
+                            </w:r>
                             <w:r>
                               <w:t xml:space="preserve"> - </w:t>
                             </w:r>
                             <w:r>
                               <w:t>Use Case Diagram</w:t>
                             </w:r>
-                            <w:bookmarkEnd w:id="41"/>
+                            <w:bookmarkEnd w:id="40"/>
                           </w:p>
                         </w:txbxContent>
                       </wps:txbx>
@@ -7520,25 +7596,38 @@
                           <w:szCs w:val="24"/>
                         </w:rPr>
                       </w:pPr>
-                      <w:bookmarkStart w:id="42" w:name="_Toc534153086"/>
+                      <w:bookmarkStart w:id="41" w:name="_Toc534153086"/>
                       <w:r>
                         <w:t xml:space="preserve">Figure </w:t>
                       </w:r>
-                      <w:fldSimple w:instr=" SEQ Figure \* ARABIC ">
-                        <w:r>
-                          <w:rPr>
-                            <w:noProof/>
-                          </w:rPr>
-                          <w:t>4</w:t>
-                        </w:r>
-                      </w:fldSimple>
+                      <w:r>
+                        <w:fldChar w:fldCharType="begin"/>
+                      </w:r>
+                      <w:r>
+                        <w:instrText xml:space="preserve"> SEQ Figure \* ARABIC </w:instrText>
+                      </w:r>
+                      <w:r>
+                        <w:fldChar w:fldCharType="separate"/>
+                      </w:r>
+                      <w:r>
+                        <w:rPr>
+                          <w:noProof/>
+                        </w:rPr>
+                        <w:t>4</w:t>
+                      </w:r>
+                      <w:r>
+                        <w:rPr>
+                          <w:noProof/>
+                        </w:rPr>
+                        <w:fldChar w:fldCharType="end"/>
+                      </w:r>
                       <w:r>
                         <w:t xml:space="preserve"> - </w:t>
                       </w:r>
                       <w:r>
                         <w:t>Use Case Diagram</w:t>
                       </w:r>
-                      <w:bookmarkEnd w:id="42"/>
+                      <w:bookmarkEnd w:id="41"/>
                     </w:p>
                   </w:txbxContent>
                 </v:textbox>
@@ -7589,7 +7678,7 @@
               <w:spacing w:line="240" w:lineRule="auto"/>
               <w:jc w:val="center"/>
             </w:pPr>
-            <w:bookmarkStart w:id="43" w:name="_Toc500319025"/>
+            <w:bookmarkStart w:id="42" w:name="_Toc500319025"/>
             <w:r>
               <w:lastRenderedPageBreak/>
               <w:t>Priority</w:t>
@@ -8057,7 +8146,7 @@
         </w:rPr>
         <w:t xml:space="preserve"> </w:t>
       </w:r>
-      <w:bookmarkStart w:id="44" w:name="_Toc534153071"/>
+      <w:bookmarkStart w:id="43" w:name="_Toc534153071"/>
       <w:r>
         <w:rPr>
           <w:rFonts w:eastAsia="Cambria"/>
@@ -8073,8 +8162,8 @@
         </w:rPr>
         <w:t xml:space="preserve"> Description and Sequence Diagrams</w:t>
       </w:r>
+      <w:bookmarkEnd w:id="42"/>
       <w:bookmarkEnd w:id="43"/>
-      <w:bookmarkEnd w:id="44"/>
     </w:p>
     <w:p>
       <w:pPr>
@@ -8085,28 +8174,41 @@
       <w:r>
         <w:t xml:space="preserve"> </w:t>
       </w:r>
-      <w:bookmarkStart w:id="45" w:name="_Toc534153089"/>
+      <w:bookmarkStart w:id="44" w:name="_Toc534153089"/>
       <w:r>
         <w:t xml:space="preserve">Table </w:t>
       </w:r>
-      <w:fldSimple w:instr=" SEQ Table \* ARABIC ">
-        <w:r>
-          <w:rPr>
-            <w:noProof/>
-          </w:rPr>
-          <w:t>2</w:t>
-        </w:r>
-      </w:fldSimple>
+      <w:r>
+        <w:fldChar w:fldCharType="begin"/>
+      </w:r>
+      <w:r>
+        <w:instrText xml:space="preserve"> SEQ Table \* ARABIC </w:instrText>
+      </w:r>
+      <w:r>
+        <w:fldChar w:fldCharType="separate"/>
+      </w:r>
+      <w:r>
+        <w:rPr>
+          <w:noProof/>
+        </w:rPr>
+        <w:t>2</w:t>
+      </w:r>
+      <w:r>
+        <w:rPr>
+          <w:noProof/>
+        </w:rPr>
+        <w:fldChar w:fldCharType="end"/>
+      </w:r>
       <w:r>
         <w:t xml:space="preserve"> - </w:t>
       </w:r>
       <w:r>
         <w:t>Priority Description</w:t>
       </w:r>
-      <w:bookmarkStart w:id="46" w:name="_nmf14n" w:colFirst="0" w:colLast="0"/>
-      <w:bookmarkStart w:id="47" w:name="_Toc500319026"/>
+      <w:bookmarkStart w:id="45" w:name="_nmf14n" w:colFirst="0" w:colLast="0"/>
+      <w:bookmarkStart w:id="46" w:name="_Toc500319026"/>
+      <w:bookmarkEnd w:id="44"/>
       <w:bookmarkEnd w:id="45"/>
-      <w:bookmarkEnd w:id="46"/>
     </w:p>
     <w:p>
       <w:pPr>
@@ -9568,18 +9670,31 @@
           <w:iCs w:val="0"/>
         </w:rPr>
       </w:pPr>
-      <w:bookmarkStart w:id="48" w:name="_Toc534153090"/>
+      <w:bookmarkStart w:id="47" w:name="_Toc534153090"/>
       <w:r>
         <w:t xml:space="preserve">Table </w:t>
       </w:r>
-      <w:fldSimple w:instr=" SEQ Table \* ARABIC ">
-        <w:r>
-          <w:rPr>
-            <w:noProof/>
-          </w:rPr>
-          <w:t>3</w:t>
-        </w:r>
-      </w:fldSimple>
+      <w:r>
+        <w:fldChar w:fldCharType="begin"/>
+      </w:r>
+      <w:r>
+        <w:instrText xml:space="preserve"> SEQ Table \* ARABIC </w:instrText>
+      </w:r>
+      <w:r>
+        <w:fldChar w:fldCharType="separate"/>
+      </w:r>
+      <w:r>
+        <w:rPr>
+          <w:noProof/>
+        </w:rPr>
+        <w:t>3</w:t>
+      </w:r>
+      <w:r>
+        <w:rPr>
+          <w:noProof/>
+        </w:rPr>
+        <w:fldChar w:fldCharType="end"/>
+      </w:r>
       <w:r>
         <w:t xml:space="preserve"> - </w:t>
       </w:r>
@@ -9595,7 +9710,7 @@
       <w:r>
         <w:t>” Use Case</w:t>
       </w:r>
-      <w:bookmarkEnd w:id="48"/>
+      <w:bookmarkEnd w:id="47"/>
     </w:p>
     <w:p>
       <w:pPr>
@@ -10879,7 +10994,7 @@
         <w:pStyle w:val="Caption"/>
         <w:keepNext/>
       </w:pPr>
-      <w:bookmarkStart w:id="49" w:name="_Toc534153091"/>
+      <w:bookmarkStart w:id="48" w:name="_Toc534153091"/>
       <w:r>
         <w:rPr>
           <w:noProof/>
@@ -10929,25 +11044,38 @@
                                 <w:noProof/>
                               </w:rPr>
                             </w:pPr>
-                            <w:bookmarkStart w:id="50" w:name="_Toc534153087"/>
+                            <w:bookmarkStart w:id="49" w:name="_Toc534153087"/>
                             <w:r>
                               <w:t xml:space="preserve">Figure </w:t>
                             </w:r>
-                            <w:fldSimple w:instr=" SEQ Figure \* ARABIC ">
-                              <w:r>
-                                <w:rPr>
-                                  <w:noProof/>
-                                </w:rPr>
-                                <w:t>5</w:t>
-                              </w:r>
-                            </w:fldSimple>
+                            <w:r>
+                              <w:fldChar w:fldCharType="begin"/>
+                            </w:r>
+                            <w:r>
+                              <w:instrText xml:space="preserve"> SEQ Figure \* ARABIC </w:instrText>
+                            </w:r>
+                            <w:r>
+                              <w:fldChar w:fldCharType="separate"/>
+                            </w:r>
+                            <w:r>
+                              <w:rPr>
+                                <w:noProof/>
+                              </w:rPr>
+                              <w:t>5</w:t>
+                            </w:r>
+                            <w:r>
+                              <w:rPr>
+                                <w:noProof/>
+                              </w:rPr>
+                              <w:fldChar w:fldCharType="end"/>
+                            </w:r>
                             <w:r>
                               <w:rPr>
                                 <w:noProof/>
                               </w:rPr>
                               <w:t xml:space="preserve"> - DFD of "Extract" Use Case</w:t>
                             </w:r>
-                            <w:bookmarkEnd w:id="50"/>
+                            <w:bookmarkEnd w:id="49"/>
                           </w:p>
                         </w:txbxContent>
                       </wps:txbx>
@@ -10975,25 +11103,38 @@
                           <w:noProof/>
                         </w:rPr>
                       </w:pPr>
-                      <w:bookmarkStart w:id="51" w:name="_Toc534153087"/>
+                      <w:bookmarkStart w:id="50" w:name="_Toc534153087"/>
                       <w:r>
                         <w:t xml:space="preserve">Figure </w:t>
                       </w:r>
-                      <w:fldSimple w:instr=" SEQ Figure \* ARABIC ">
-                        <w:r>
-                          <w:rPr>
-                            <w:noProof/>
-                          </w:rPr>
-                          <w:t>5</w:t>
-                        </w:r>
-                      </w:fldSimple>
+                      <w:r>
+                        <w:fldChar w:fldCharType="begin"/>
+                      </w:r>
+                      <w:r>
+                        <w:instrText xml:space="preserve"> SEQ Figure \* ARABIC </w:instrText>
+                      </w:r>
+                      <w:r>
+                        <w:fldChar w:fldCharType="separate"/>
+                      </w:r>
+                      <w:r>
+                        <w:rPr>
+                          <w:noProof/>
+                        </w:rPr>
+                        <w:t>5</w:t>
+                      </w:r>
+                      <w:r>
+                        <w:rPr>
+                          <w:noProof/>
+                        </w:rPr>
+                        <w:fldChar w:fldCharType="end"/>
+                      </w:r>
                       <w:r>
                         <w:rPr>
                           <w:noProof/>
                         </w:rPr>
                         <w:t xml:space="preserve"> - DFD of "Extract" Use Case</w:t>
                       </w:r>
-                      <w:bookmarkEnd w:id="51"/>
+                      <w:bookmarkEnd w:id="50"/>
                     </w:p>
                   </w:txbxContent>
                 </v:textbox>
@@ -11015,21 +11156,34 @@
       <w:r>
         <w:t xml:space="preserve"> Table </w:t>
       </w:r>
-      <w:fldSimple w:instr=" SEQ Table \* ARABIC ">
-        <w:r>
-          <w:rPr>
-            <w:noProof/>
-          </w:rPr>
-          <w:t>4</w:t>
-        </w:r>
-      </w:fldSimple>
+      <w:r>
+        <w:fldChar w:fldCharType="begin"/>
+      </w:r>
+      <w:r>
+        <w:instrText xml:space="preserve"> SEQ Table \* ARABIC </w:instrText>
+      </w:r>
+      <w:r>
+        <w:fldChar w:fldCharType="separate"/>
+      </w:r>
+      <w:r>
+        <w:rPr>
+          <w:noProof/>
+        </w:rPr>
+        <w:t>4</w:t>
+      </w:r>
+      <w:r>
+        <w:rPr>
+          <w:noProof/>
+        </w:rPr>
+        <w:fldChar w:fldCharType="end"/>
+      </w:r>
       <w:r>
         <w:t xml:space="preserve"> - </w:t>
       </w:r>
       <w:r>
         <w:t>DTD of the “Extract” Use Case</w:t>
       </w:r>
-      <w:bookmarkEnd w:id="49"/>
+      <w:bookmarkEnd w:id="48"/>
     </w:p>
     <w:p>
       <w:pPr>
@@ -13047,25 +13201,38 @@
           <w:iCs w:val="0"/>
         </w:rPr>
       </w:pPr>
-      <w:bookmarkStart w:id="52" w:name="_Toc534153092"/>
+      <w:bookmarkStart w:id="51" w:name="_Toc534153092"/>
       <w:r>
         <w:t xml:space="preserve">Table </w:t>
       </w:r>
-      <w:fldSimple w:instr=" SEQ Table \* ARABIC ">
-        <w:r>
-          <w:rPr>
-            <w:noProof/>
-          </w:rPr>
-          <w:t>5</w:t>
-        </w:r>
-      </w:fldSimple>
+      <w:r>
+        <w:fldChar w:fldCharType="begin"/>
+      </w:r>
+      <w:r>
+        <w:instrText xml:space="preserve"> SEQ Table \* ARABIC </w:instrText>
+      </w:r>
+      <w:r>
+        <w:fldChar w:fldCharType="separate"/>
+      </w:r>
+      <w:r>
+        <w:rPr>
+          <w:noProof/>
+        </w:rPr>
+        <w:t>5</w:t>
+      </w:r>
+      <w:r>
+        <w:rPr>
+          <w:noProof/>
+        </w:rPr>
+        <w:fldChar w:fldCharType="end"/>
+      </w:r>
       <w:r>
         <w:t xml:space="preserve"> - </w:t>
       </w:r>
       <w:r>
         <w:t>DTD of the “Register” Use Case</w:t>
       </w:r>
-      <w:bookmarkEnd w:id="52"/>
+      <w:bookmarkEnd w:id="51"/>
     </w:p>
     <w:p/>
     <w:p>
@@ -13076,7 +13243,7 @@
         </w:tabs>
         <w:ind w:left="1080" w:hanging="360"/>
       </w:pPr>
-      <w:bookmarkStart w:id="53" w:name="_Toc534153072"/>
+      <w:bookmarkStart w:id="52" w:name="_Toc534153072"/>
       <w:r>
         <w:lastRenderedPageBreak/>
         <w:t>Addendum</w:t>
@@ -13084,66 +13251,373 @@
       <w:r>
         <w:t>s</w:t>
       </w:r>
+      <w:bookmarkEnd w:id="52"/>
+    </w:p>
+    <w:p>
+      <w:pPr>
+        <w:pStyle w:val="Sub-Section"/>
+      </w:pPr>
+      <w:bookmarkStart w:id="53" w:name="_Toc534153073"/>
       <w:bookmarkEnd w:id="53"/>
+      <w:r>
+        <w:t>Meetings:</w:t>
+      </w:r>
+      <w:r>
+        <w:t xml:space="preserve"> </w:t>
+      </w:r>
     </w:p>
     <w:p>
       <w:pPr>
         <w:pStyle w:val="Sub-Section"/>
-      </w:pPr>
-      <w:bookmarkStart w:id="54" w:name="_Toc534153073"/>
+        <w:numPr>
+          <w:ilvl w:val="0"/>
+          <w:numId w:val="0"/>
+        </w:numPr>
+        <w:rPr>
+          <w:color w:val="0D0D0D" w:themeColor="text1" w:themeTint="F2"/>
+          <w:sz w:val="20"/>
+          <w:szCs w:val="20"/>
+        </w:rPr>
+      </w:pPr>
+      <w:r>
+        <w:rPr>
+          <w:color w:val="0D0D0D" w:themeColor="text1" w:themeTint="F2"/>
+          <w:sz w:val="20"/>
+          <w:szCs w:val="20"/>
+        </w:rPr>
+        <w:t>The fictional company InsertCompanyNameHere.inc will henceforth be referenced as ICNH</w:t>
+      </w:r>
+    </w:p>
+    <w:p>
+      <w:pPr>
+        <w:pStyle w:val="Sub-Section"/>
+        <w:numPr>
+          <w:ilvl w:val="0"/>
+          <w:numId w:val="0"/>
+        </w:numPr>
+        <w:rPr>
+          <w:color w:val="0D0D0D" w:themeColor="text1" w:themeTint="F2"/>
+          <w:sz w:val="20"/>
+          <w:szCs w:val="20"/>
+        </w:rPr>
+      </w:pPr>
+      <w:r>
+        <w:rPr>
+          <w:color w:val="0D0D0D" w:themeColor="text1" w:themeTint="F2"/>
+          <w:sz w:val="20"/>
+          <w:szCs w:val="20"/>
+        </w:rPr>
+        <w:t>T</w:t>
+      </w:r>
+      <w:r>
+        <w:rPr>
+          <w:color w:val="0D0D0D" w:themeColor="text1" w:themeTint="F2"/>
+          <w:sz w:val="20"/>
+          <w:szCs w:val="20"/>
+        </w:rPr>
+        <w:t>he team working on the project EasyFx will henceforth be referenced as “the developers”, “the development team”</w:t>
+      </w:r>
+      <w:proofErr w:type="gramStart"/>
+      <w:r>
+        <w:rPr>
+          <w:color w:val="0D0D0D" w:themeColor="text1" w:themeTint="F2"/>
+          <w:sz w:val="20"/>
+          <w:szCs w:val="20"/>
+        </w:rPr>
+        <w:t xml:space="preserve">, </w:t>
+      </w:r>
+      <w:r>
+        <w:rPr>
+          <w:color w:val="0D0D0D" w:themeColor="text1" w:themeTint="F2"/>
+          <w:sz w:val="20"/>
+          <w:szCs w:val="20"/>
+        </w:rPr>
+        <w:t xml:space="preserve"> and</w:t>
+      </w:r>
+      <w:proofErr w:type="gramEnd"/>
+      <w:r>
+        <w:rPr>
+          <w:color w:val="0D0D0D" w:themeColor="text1" w:themeTint="F2"/>
+          <w:sz w:val="20"/>
+          <w:szCs w:val="20"/>
+        </w:rPr>
+        <w:t xml:space="preserve"> </w:t>
+      </w:r>
+      <w:r>
+        <w:rPr>
+          <w:color w:val="0D0D0D" w:themeColor="text1" w:themeTint="F2"/>
+          <w:sz w:val="20"/>
+          <w:szCs w:val="20"/>
+        </w:rPr>
+        <w:t>“</w:t>
+      </w:r>
+      <w:proofErr w:type="spellStart"/>
+      <w:r>
+        <w:rPr>
+          <w:color w:val="0D0D0D" w:themeColor="text1" w:themeTint="F2"/>
+          <w:sz w:val="20"/>
+          <w:szCs w:val="20"/>
+        </w:rPr>
+        <w:t>devs</w:t>
+      </w:r>
+      <w:proofErr w:type="spellEnd"/>
+      <w:r>
+        <w:rPr>
+          <w:color w:val="0D0D0D" w:themeColor="text1" w:themeTint="F2"/>
+          <w:sz w:val="20"/>
+          <w:szCs w:val="20"/>
+        </w:rPr>
+        <w:t>”</w:t>
+      </w:r>
+      <w:r>
+        <w:rPr>
+          <w:color w:val="0D0D0D" w:themeColor="text1" w:themeTint="F2"/>
+          <w:sz w:val="20"/>
+          <w:szCs w:val="20"/>
+        </w:rPr>
+        <w:t>.</w:t>
+      </w:r>
+    </w:p>
+    <w:p>
+      <w:pPr>
+        <w:pStyle w:val="Sub-Sub-Section"/>
+      </w:pPr>
+      <w:r>
+        <w:t>M1:</w:t>
+      </w:r>
+      <w:r>
+        <w:t xml:space="preserve"> Initial conception meeting</w:t>
+      </w:r>
+    </w:p>
+    <w:p>
+      <w:r>
+        <w:t>Location:</w:t>
+      </w:r>
+      <w:r>
+        <w:t xml:space="preserve"> </w:t>
+      </w:r>
+      <w:r>
+        <w:t xml:space="preserve">Head Office of </w:t>
+      </w:r>
+      <w:r>
+        <w:t>ICNH</w:t>
+      </w:r>
+    </w:p>
+    <w:p>
+      <w:r>
+        <w:t>Date:</w:t>
+      </w:r>
+      <w:r>
+        <w:t xml:space="preserve"> 22/12/2018</w:t>
+      </w:r>
+    </w:p>
+    <w:p>
+      <w:r>
+        <w:t>Time:</w:t>
+      </w:r>
+      <w:r>
+        <w:t xml:space="preserve"> 10:00 </w:t>
+      </w:r>
+      <w:proofErr w:type="gramStart"/>
+      <w:r>
+        <w:t>AM</w:t>
+      </w:r>
+      <w:proofErr w:type="gramEnd"/>
+      <w:r>
+        <w:t xml:space="preserve"> to ~12:00 AM</w:t>
+      </w:r>
+    </w:p>
+    <w:p>
+      <w:r>
+        <w:t>Attendance:</w:t>
+      </w:r>
+      <w:r>
+        <w:t xml:space="preserve"> </w:t>
+      </w:r>
+    </w:p>
+    <w:p>
+      <w:pPr>
+        <w:pStyle w:val="ListParagraph"/>
+        <w:numPr>
+          <w:ilvl w:val="0"/>
+          <w:numId w:val="9"/>
+        </w:numPr>
+      </w:pPr>
+      <w:r>
+        <w:t>EasyFX T</w:t>
+      </w:r>
+      <w:r>
+        <w:t>eam</w:t>
+      </w:r>
+      <w:r>
+        <w:t xml:space="preserve"> (2/2)</w:t>
+      </w:r>
+    </w:p>
+    <w:p>
+      <w:pPr>
+        <w:pStyle w:val="ListParagraph"/>
+        <w:numPr>
+          <w:ilvl w:val="0"/>
+          <w:numId w:val="9"/>
+        </w:numPr>
+      </w:pPr>
+      <w:r>
+        <w:t xml:space="preserve">ICNH </w:t>
+      </w:r>
+      <w:r>
+        <w:t>CEO, CSO, &amp; IT Manager</w:t>
+      </w:r>
+      <w:r>
+        <w:t xml:space="preserve"> (3/3)</w:t>
+      </w:r>
+    </w:p>
+    <w:p>
+      <w:r>
+        <w:t>Agenda Items:</w:t>
+      </w:r>
+    </w:p>
+    <w:p>
+      <w:pPr>
+        <w:pStyle w:val="ListParagraph"/>
+        <w:numPr>
+          <w:ilvl w:val="0"/>
+          <w:numId w:val="10"/>
+        </w:numPr>
+      </w:pPr>
+      <w:r>
+        <w:t>Discuss EasyFX general functionalities &amp; expectations [Success]</w:t>
+      </w:r>
+    </w:p>
+    <w:p>
+      <w:pPr>
+        <w:pStyle w:val="ListParagraph"/>
+        <w:numPr>
+          <w:ilvl w:val="0"/>
+          <w:numId w:val="10"/>
+        </w:numPr>
+      </w:pPr>
+      <w:r>
+        <w:t>Plan EasyFX UI design [Partial success, finalization postponed see addendum M2]</w:t>
+      </w:r>
+    </w:p>
+    <w:p>
+      <w:pPr>
+        <w:pStyle w:val="ListParagraph"/>
+        <w:numPr>
+          <w:ilvl w:val="0"/>
+          <w:numId w:val="10"/>
+        </w:numPr>
+      </w:pPr>
+      <w:r>
+        <w:t>Agree on timeline [</w:t>
+      </w:r>
+      <w:r>
+        <w:t>Success</w:t>
+      </w:r>
+      <w:r>
+        <w:t>]</w:t>
+      </w:r>
+    </w:p>
+    <w:p>
+      <w:r>
+        <w:t>Action Items:</w:t>
+      </w:r>
+    </w:p>
+    <w:p>
+      <w:pPr>
+        <w:pStyle w:val="ListParagraph"/>
+        <w:numPr>
+          <w:ilvl w:val="0"/>
+          <w:numId w:val="10"/>
+        </w:numPr>
+      </w:pPr>
+      <w:r>
+        <w:t xml:space="preserve">The </w:t>
+      </w:r>
+      <w:r>
+        <w:t>developers</w:t>
+      </w:r>
+      <w:r>
+        <w:t xml:space="preserve"> will provide an in-depth documentation report on the software including all meetings conducted</w:t>
+      </w:r>
+    </w:p>
+    <w:p>
+      <w:pPr>
+        <w:pStyle w:val="ListParagraph"/>
+        <w:numPr>
+          <w:ilvl w:val="0"/>
+          <w:numId w:val="10"/>
+        </w:numPr>
+      </w:pPr>
+      <w:r>
+        <w:t xml:space="preserve">The </w:t>
+      </w:r>
+      <w:r>
+        <w:t>developers are tasked with providing a handy user-manual alongside the product</w:t>
+      </w:r>
+    </w:p>
+    <w:p>
+      <w:pPr>
+        <w:pStyle w:val="ListParagraph"/>
+        <w:numPr>
+          <w:ilvl w:val="0"/>
+          <w:numId w:val="10"/>
+        </w:numPr>
+      </w:pPr>
+      <w:r>
+        <w:t xml:space="preserve">The agreed upon functionalities (see II.1) </w:t>
+      </w:r>
+      <w:r>
+        <w:t xml:space="preserve">are to be achieved by the </w:t>
+      </w:r>
+      <w:proofErr w:type="spellStart"/>
+      <w:r>
+        <w:t>devs</w:t>
+      </w:r>
+      <w:proofErr w:type="spellEnd"/>
+      <w:r>
+        <w:t xml:space="preserve"> before the agreed upon dates</w:t>
+      </w:r>
+    </w:p>
+    <w:p>
+      <w:pPr>
+        <w:pStyle w:val="ListParagraph"/>
+        <w:numPr>
+          <w:ilvl w:val="0"/>
+          <w:numId w:val="10"/>
+        </w:numPr>
+      </w:pPr>
+      <w:r>
+        <w:t>ICNH will provide full access to their own development team for testi</w:t>
+      </w:r>
+      <w:r>
+        <w:t>ng purposes</w:t>
+      </w:r>
+    </w:p>
+    <w:p>
+      <w:pPr>
+        <w:pStyle w:val="ListParagraph"/>
+        <w:numPr>
+          <w:ilvl w:val="0"/>
+          <w:numId w:val="10"/>
+        </w:numPr>
+      </w:pPr>
+      <w:r>
+        <w:t>ICNH will provide limited access to their database facilities for integration purposes</w:t>
+      </w:r>
+    </w:p>
+    <w:p>
+      <w:r>
+        <w:lastRenderedPageBreak/>
+        <w:t>Other Notes:</w:t>
+      </w:r>
+      <w:r>
+        <w:t xml:space="preserve"> </w:t>
+      </w:r>
+    </w:p>
+    <w:p>
+      <w:bookmarkStart w:id="54" w:name="_GoBack"/>
       <w:bookmarkEnd w:id="54"/>
-      <w:r>
-        <w:t>Meetings:</w:t>
-      </w:r>
-    </w:p>
-    <w:p>
-      <w:pPr>
-        <w:pStyle w:val="Sub-Sub-Section"/>
-      </w:pPr>
-      <w:r>
-        <w:t>M1:</w:t>
-      </w:r>
-      <w:r>
-        <w:t xml:space="preserve"> Initial conception meeting</w:t>
-      </w:r>
-    </w:p>
-    <w:p>
-      <w:r>
-        <w:t>Location:</w:t>
-      </w:r>
-      <w:r>
-        <w:t xml:space="preserve"> </w:t>
-      </w:r>
-    </w:p>
-    <w:p>
-      <w:r>
-        <w:t>Date:</w:t>
-      </w:r>
-    </w:p>
-    <w:p>
-      <w:r>
-        <w:t>Time:</w:t>
-      </w:r>
-    </w:p>
-    <w:p>
-      <w:r>
-        <w:t>Attendance:</w:t>
-      </w:r>
-    </w:p>
-    <w:p>
-      <w:r>
-        <w:t>Agenda Items:</w:t>
-      </w:r>
-    </w:p>
-    <w:p>
-      <w:r>
-        <w:t>Action Items:</w:t>
-      </w:r>
-    </w:p>
-    <w:p>
-      <w:r>
-        <w:t>Other Notes:</w:t>
-      </w:r>
     </w:p>
     <w:p>
       <w:pPr>
@@ -13231,7 +13705,7 @@
         </w:rPr>
         <w:t>Conclusion</w:t>
       </w:r>
-      <w:bookmarkEnd w:id="47"/>
+      <w:bookmarkEnd w:id="46"/>
       <w:bookmarkEnd w:id="55"/>
     </w:p>
     <w:p>
@@ -13255,7 +13729,6 @@
         <w:rPr>
           <w:rFonts w:eastAsia="Cambria"/>
         </w:rPr>
-        <w:lastRenderedPageBreak/>
         <w:t>Application Conception</w:t>
       </w:r>
       <w:bookmarkEnd w:id="56"/>
@@ -13311,6 +13784,7 @@
     </w:p>
     <w:p>
       <w:r>
+        <w:lastRenderedPageBreak/>
         <w:t>Every diagram should be well annotated and explained in the sequel. Every choice made (association, cardinality, abstraction, etc.) and every used symbol should be justified and well explained.</w:t>
       </w:r>
     </w:p>
@@ -13405,7 +13879,6 @@
         <w:rPr>
           <w:rFonts w:eastAsia="Cambria"/>
         </w:rPr>
-        <w:lastRenderedPageBreak/>
         <w:t>Maintenance and Delivery</w:t>
       </w:r>
       <w:bookmarkEnd w:id="68"/>
@@ -13452,6 +13925,7 @@
     </w:p>
     <w:p>
       <w:r>
+        <w:lastRenderedPageBreak/>
         <w:t>After that, we presented...</w:t>
       </w:r>
     </w:p>
@@ -13584,7 +14058,7 @@
             <w:sz w:val="28"/>
             <w:szCs w:val="28"/>
           </w:rPr>
-          <w:t>13</w:t>
+          <w:t>19</w:t>
         </w:r>
         <w:r>
           <w:rPr>
@@ -13804,9 +14278,9 @@
     </w:lvl>
   </w:abstractNum>
   <w:abstractNum w:abstractNumId="1">
-    <w:nsid w:val="532875AD"/>
+    <w:nsid w:val="0AC676F7"/>
     <w:multiLevelType w:val="hybridMultilevel"/>
-    <w:tmpl w:val="963047D4"/>
+    <w:tmpl w:val="4EFED61E"/>
     <w:lvl w:ilvl="0" w:tplc="04090001">
       <w:start w:val="1"/>
       <w:numFmt w:val="bullet"/>
@@ -13917,6 +14391,232 @@
     </w:lvl>
   </w:abstractNum>
   <w:abstractNum w:abstractNumId="2">
+    <w:nsid w:val="2FF34789"/>
+    <w:multiLevelType w:val="hybridMultilevel"/>
+    <w:tmpl w:val="41AAA62E"/>
+    <w:lvl w:ilvl="0" w:tplc="04090001">
+      <w:start w:val="1"/>
+      <w:numFmt w:val="bullet"/>
+      <w:lvlText w:val=""/>
+      <w:lvlJc w:val="left"/>
+      <w:pPr>
+        <w:ind w:left="720" w:hanging="360"/>
+      </w:pPr>
+      <w:rPr>
+        <w:rFonts w:ascii="Symbol" w:hAnsi="Symbol" w:hint="default"/>
+      </w:rPr>
+    </w:lvl>
+    <w:lvl w:ilvl="1" w:tplc="04090003" w:tentative="1">
+      <w:start w:val="1"/>
+      <w:numFmt w:val="bullet"/>
+      <w:lvlText w:val="o"/>
+      <w:lvlJc w:val="left"/>
+      <w:pPr>
+        <w:ind w:left="1440" w:hanging="360"/>
+      </w:pPr>
+      <w:rPr>
+        <w:rFonts w:ascii="Courier New" w:hAnsi="Courier New" w:cs="Courier New" w:hint="default"/>
+      </w:rPr>
+    </w:lvl>
+    <w:lvl w:ilvl="2" w:tplc="04090005" w:tentative="1">
+      <w:start w:val="1"/>
+      <w:numFmt w:val="bullet"/>
+      <w:lvlText w:val=""/>
+      <w:lvlJc w:val="left"/>
+      <w:pPr>
+        <w:ind w:left="2160" w:hanging="360"/>
+      </w:pPr>
+      <w:rPr>
+        <w:rFonts w:ascii="Wingdings" w:hAnsi="Wingdings" w:hint="default"/>
+      </w:rPr>
+    </w:lvl>
+    <w:lvl w:ilvl="3" w:tplc="04090001" w:tentative="1">
+      <w:start w:val="1"/>
+      <w:numFmt w:val="bullet"/>
+      <w:lvlText w:val=""/>
+      <w:lvlJc w:val="left"/>
+      <w:pPr>
+        <w:ind w:left="2880" w:hanging="360"/>
+      </w:pPr>
+      <w:rPr>
+        <w:rFonts w:ascii="Symbol" w:hAnsi="Symbol" w:hint="default"/>
+      </w:rPr>
+    </w:lvl>
+    <w:lvl w:ilvl="4" w:tplc="04090003" w:tentative="1">
+      <w:start w:val="1"/>
+      <w:numFmt w:val="bullet"/>
+      <w:lvlText w:val="o"/>
+      <w:lvlJc w:val="left"/>
+      <w:pPr>
+        <w:ind w:left="3600" w:hanging="360"/>
+      </w:pPr>
+      <w:rPr>
+        <w:rFonts w:ascii="Courier New" w:hAnsi="Courier New" w:cs="Courier New" w:hint="default"/>
+      </w:rPr>
+    </w:lvl>
+    <w:lvl w:ilvl="5" w:tplc="04090005" w:tentative="1">
+      <w:start w:val="1"/>
+      <w:numFmt w:val="bullet"/>
+      <w:lvlText w:val=""/>
+      <w:lvlJc w:val="left"/>
+      <w:pPr>
+        <w:ind w:left="4320" w:hanging="360"/>
+      </w:pPr>
+      <w:rPr>
+        <w:rFonts w:ascii="Wingdings" w:hAnsi="Wingdings" w:hint="default"/>
+      </w:rPr>
+    </w:lvl>
+    <w:lvl w:ilvl="6" w:tplc="04090001" w:tentative="1">
+      <w:start w:val="1"/>
+      <w:numFmt w:val="bullet"/>
+      <w:lvlText w:val=""/>
+      <w:lvlJc w:val="left"/>
+      <w:pPr>
+        <w:ind w:left="5040" w:hanging="360"/>
+      </w:pPr>
+      <w:rPr>
+        <w:rFonts w:ascii="Symbol" w:hAnsi="Symbol" w:hint="default"/>
+      </w:rPr>
+    </w:lvl>
+    <w:lvl w:ilvl="7" w:tplc="04090003" w:tentative="1">
+      <w:start w:val="1"/>
+      <w:numFmt w:val="bullet"/>
+      <w:lvlText w:val="o"/>
+      <w:lvlJc w:val="left"/>
+      <w:pPr>
+        <w:ind w:left="5760" w:hanging="360"/>
+      </w:pPr>
+      <w:rPr>
+        <w:rFonts w:ascii="Courier New" w:hAnsi="Courier New" w:cs="Courier New" w:hint="default"/>
+      </w:rPr>
+    </w:lvl>
+    <w:lvl w:ilvl="8" w:tplc="04090005" w:tentative="1">
+      <w:start w:val="1"/>
+      <w:numFmt w:val="bullet"/>
+      <w:lvlText w:val=""/>
+      <w:lvlJc w:val="left"/>
+      <w:pPr>
+        <w:ind w:left="6480" w:hanging="360"/>
+      </w:pPr>
+      <w:rPr>
+        <w:rFonts w:ascii="Wingdings" w:hAnsi="Wingdings" w:hint="default"/>
+      </w:rPr>
+    </w:lvl>
+  </w:abstractNum>
+  <w:abstractNum w:abstractNumId="3">
+    <w:nsid w:val="532875AD"/>
+    <w:multiLevelType w:val="hybridMultilevel"/>
+    <w:tmpl w:val="963047D4"/>
+    <w:lvl w:ilvl="0" w:tplc="04090001">
+      <w:start w:val="1"/>
+      <w:numFmt w:val="bullet"/>
+      <w:lvlText w:val=""/>
+      <w:lvlJc w:val="left"/>
+      <w:pPr>
+        <w:ind w:left="720" w:hanging="360"/>
+      </w:pPr>
+      <w:rPr>
+        <w:rFonts w:ascii="Symbol" w:hAnsi="Symbol" w:hint="default"/>
+      </w:rPr>
+    </w:lvl>
+    <w:lvl w:ilvl="1" w:tplc="04090003" w:tentative="1">
+      <w:start w:val="1"/>
+      <w:numFmt w:val="bullet"/>
+      <w:lvlText w:val="o"/>
+      <w:lvlJc w:val="left"/>
+      <w:pPr>
+        <w:ind w:left="1440" w:hanging="360"/>
+      </w:pPr>
+      <w:rPr>
+        <w:rFonts w:ascii="Courier New" w:hAnsi="Courier New" w:cs="Courier New" w:hint="default"/>
+      </w:rPr>
+    </w:lvl>
+    <w:lvl w:ilvl="2" w:tplc="04090005" w:tentative="1">
+      <w:start w:val="1"/>
+      <w:numFmt w:val="bullet"/>
+      <w:lvlText w:val=""/>
+      <w:lvlJc w:val="left"/>
+      <w:pPr>
+        <w:ind w:left="2160" w:hanging="360"/>
+      </w:pPr>
+      <w:rPr>
+        <w:rFonts w:ascii="Wingdings" w:hAnsi="Wingdings" w:hint="default"/>
+      </w:rPr>
+    </w:lvl>
+    <w:lvl w:ilvl="3" w:tplc="04090001" w:tentative="1">
+      <w:start w:val="1"/>
+      <w:numFmt w:val="bullet"/>
+      <w:lvlText w:val=""/>
+      <w:lvlJc w:val="left"/>
+      <w:pPr>
+        <w:ind w:left="2880" w:hanging="360"/>
+      </w:pPr>
+      <w:rPr>
+        <w:rFonts w:ascii="Symbol" w:hAnsi="Symbol" w:hint="default"/>
+      </w:rPr>
+    </w:lvl>
+    <w:lvl w:ilvl="4" w:tplc="04090003" w:tentative="1">
+      <w:start w:val="1"/>
+      <w:numFmt w:val="bullet"/>
+      <w:lvlText w:val="o"/>
+      <w:lvlJc w:val="left"/>
+      <w:pPr>
+        <w:ind w:left="3600" w:hanging="360"/>
+      </w:pPr>
+      <w:rPr>
+        <w:rFonts w:ascii="Courier New" w:hAnsi="Courier New" w:cs="Courier New" w:hint="default"/>
+      </w:rPr>
+    </w:lvl>
+    <w:lvl w:ilvl="5" w:tplc="04090005" w:tentative="1">
+      <w:start w:val="1"/>
+      <w:numFmt w:val="bullet"/>
+      <w:lvlText w:val=""/>
+      <w:lvlJc w:val="left"/>
+      <w:pPr>
+        <w:ind w:left="4320" w:hanging="360"/>
+      </w:pPr>
+      <w:rPr>
+        <w:rFonts w:ascii="Wingdings" w:hAnsi="Wingdings" w:hint="default"/>
+      </w:rPr>
+    </w:lvl>
+    <w:lvl w:ilvl="6" w:tplc="04090001" w:tentative="1">
+      <w:start w:val="1"/>
+      <w:numFmt w:val="bullet"/>
+      <w:lvlText w:val=""/>
+      <w:lvlJc w:val="left"/>
+      <w:pPr>
+        <w:ind w:left="5040" w:hanging="360"/>
+      </w:pPr>
+      <w:rPr>
+        <w:rFonts w:ascii="Symbol" w:hAnsi="Symbol" w:hint="default"/>
+      </w:rPr>
+    </w:lvl>
+    <w:lvl w:ilvl="7" w:tplc="04090003" w:tentative="1">
+      <w:start w:val="1"/>
+      <w:numFmt w:val="bullet"/>
+      <w:lvlText w:val="o"/>
+      <w:lvlJc w:val="left"/>
+      <w:pPr>
+        <w:ind w:left="5760" w:hanging="360"/>
+      </w:pPr>
+      <w:rPr>
+        <w:rFonts w:ascii="Courier New" w:hAnsi="Courier New" w:cs="Courier New" w:hint="default"/>
+      </w:rPr>
+    </w:lvl>
+    <w:lvl w:ilvl="8" w:tplc="04090005" w:tentative="1">
+      <w:start w:val="1"/>
+      <w:numFmt w:val="bullet"/>
+      <w:lvlText w:val=""/>
+      <w:lvlJc w:val="left"/>
+      <w:pPr>
+        <w:ind w:left="6480" w:hanging="360"/>
+      </w:pPr>
+      <w:rPr>
+        <w:rFonts w:ascii="Wingdings" w:hAnsi="Wingdings" w:hint="default"/>
+      </w:rPr>
+    </w:lvl>
+  </w:abstractNum>
+  <w:abstractNum w:abstractNumId="4">
     <w:nsid w:val="64A71B0E"/>
     <w:multiLevelType w:val="multilevel"/>
     <w:tmpl w:val="1ADA804C"/>
@@ -14002,7 +14702,7 @@
       </w:pPr>
     </w:lvl>
   </w:abstractNum>
-  <w:abstractNum w:abstractNumId="3">
+  <w:abstractNum w:abstractNumId="5">
     <w:nsid w:val="6B6A01E5"/>
     <w:multiLevelType w:val="multilevel"/>
     <w:tmpl w:val="C9B0FAD4"/>
@@ -14168,13 +14868,13 @@
     </w:lvl>
   </w:abstractNum>
   <w:num w:numId="1">
+    <w:abstractNumId w:val="5"/>
+  </w:num>
+  <w:num w:numId="2">
     <w:abstractNumId w:val="3"/>
   </w:num>
-  <w:num w:numId="2">
-    <w:abstractNumId w:val="1"/>
-  </w:num>
   <w:num w:numId="3">
-    <w:abstractNumId w:val="3"/>
+    <w:abstractNumId w:val="5"/>
     <w:lvlOverride w:ilvl="0">
       <w:startOverride w:val="1"/>
     </w:lvlOverride>
@@ -14204,13 +14904,13 @@
     </w:lvlOverride>
   </w:num>
   <w:num w:numId="4">
-    <w:abstractNumId w:val="2"/>
+    <w:abstractNumId w:val="4"/>
   </w:num>
   <w:num w:numId="5">
     <w:abstractNumId w:val="0"/>
   </w:num>
   <w:num w:numId="6">
-    <w:abstractNumId w:val="3"/>
+    <w:abstractNumId w:val="5"/>
     <w:lvlOverride w:ilvl="0">
       <w:startOverride w:val="1"/>
     </w:lvlOverride>
@@ -14240,7 +14940,7 @@
     </w:lvlOverride>
   </w:num>
   <w:num w:numId="7">
-    <w:abstractNumId w:val="3"/>
+    <w:abstractNumId w:val="5"/>
     <w:lvlOverride w:ilvl="0">
       <w:startOverride w:val="1"/>
     </w:lvlOverride>
@@ -14270,7 +14970,13 @@
     </w:lvlOverride>
   </w:num>
   <w:num w:numId="8">
-    <w:abstractNumId w:val="3"/>
+    <w:abstractNumId w:val="5"/>
+  </w:num>
+  <w:num w:numId="9">
+    <w:abstractNumId w:val="2"/>
+  </w:num>
+  <w:num w:numId="10">
+    <w:abstractNumId w:val="1"/>
   </w:num>
 </w:numbering>
 </file>
@@ -16414,7 +17120,7 @@
 </file>
 
 <file path=customXml/itemProps2.xml><?xml version="1.0" encoding="utf-8"?>
-<ds:datastoreItem xmlns:ds="http://schemas.openxmlformats.org/officeDocument/2006/customXml" ds:itemID="{15EB414B-721A-4F2C-A47F-CED49C819369}">
+<ds:datastoreItem xmlns:ds="http://schemas.openxmlformats.org/officeDocument/2006/customXml" ds:itemID="{8864B800-FABE-4D97-955A-8448C52B976A}">
   <ds:schemaRefs>
     <ds:schemaRef ds:uri="http://schemas.openxmlformats.org/officeDocument/2006/bibliography"/>
   </ds:schemaRefs>

</xml_diff>

<commit_message>
Extended documentation with class diagram
</commit_message>
<xml_diff>
--- a/Documentation/EasyFX Project Report.docx
+++ b/Documentation/EasyFX Project Report.docx
@@ -519,7 +519,7 @@
                                 <w:color w:val="000000" w:themeColor="text1"/>
                                 <w:lang w:val="fr-FR"/>
                               </w:rPr>
-                              <w:t>2017 - 2018</w:t>
+                              <w:t>2018 - 2019</w:t>
                             </w:r>
                           </w:p>
                         </w:txbxContent>
@@ -617,7 +617,7 @@
                           <w:color w:val="000000" w:themeColor="text1"/>
                           <w:lang w:val="fr-FR"/>
                         </w:rPr>
-                        <w:t>2017 - 2018</w:t>
+                        <w:t>2018 - 2019</w:t>
                       </w:r>
                     </w:p>
                   </w:txbxContent>
@@ -634,83 +634,57 @@
         <w:pStyle w:val="Heading1"/>
         <w:jc w:val="center"/>
       </w:pPr>
-      <w:bookmarkStart w:id="0" w:name="_Toc534153053"/>
-      <w:r>
-        <w:rPr>
-          <w:noProof/>
-        </w:rPr>
+      <w:bookmarkStart w:id="0" w:name="_Toc535528291"/>
+      <w:r>
         <w:lastRenderedPageBreak/>
-        <w:drawing>
-          <wp:anchor distT="0" distB="0" distL="114300" distR="114300" simplePos="0" relativeHeight="251674624" behindDoc="0" locked="0" layoutInCell="1" allowOverlap="1" wp14:anchorId="0F6BB097" wp14:editId="31624169">
-            <wp:simplePos x="0" y="0"/>
-            <wp:positionH relativeFrom="column">
-              <wp:posOffset>5744210</wp:posOffset>
-            </wp:positionH>
-            <wp:positionV relativeFrom="paragraph">
-              <wp:posOffset>-560070</wp:posOffset>
-            </wp:positionV>
-            <wp:extent cx="754380" cy="754380"/>
-            <wp:effectExtent l="0" t="0" r="7620" b="7620"/>
-            <wp:wrapNone/>
-            <wp:docPr id="10" name="Picture 10"/>
-            <wp:cNvGraphicFramePr>
-              <a:graphicFrameLocks xmlns:a="http://schemas.openxmlformats.org/drawingml/2006/main" noChangeAspect="1"/>
-            </wp:cNvGraphicFramePr>
-            <a:graphic xmlns:a="http://schemas.openxmlformats.org/drawingml/2006/main">
-              <a:graphicData uri="http://schemas.openxmlformats.org/drawingml/2006/picture">
-                <pic:pic xmlns:pic="http://schemas.openxmlformats.org/drawingml/2006/picture">
-                  <pic:nvPicPr>
-                    <pic:cNvPr id="0" name="EZFXbg.png"/>
-                    <pic:cNvPicPr/>
-                  </pic:nvPicPr>
-                  <pic:blipFill>
-                    <a:blip r:embed="rId13" cstate="print">
-                      <a:extLst>
-                        <a:ext uri="{28A0092B-C50C-407E-A947-70E740481C1C}">
-                          <a14:useLocalDpi xmlns:a14="http://schemas.microsoft.com/office/drawing/2010/main" val="0"/>
-                        </a:ext>
-                      </a:extLst>
-                    </a:blip>
-                    <a:stretch>
-                      <a:fillRect/>
-                    </a:stretch>
-                  </pic:blipFill>
-                  <pic:spPr>
-                    <a:xfrm>
-                      <a:off x="0" y="0"/>
-                      <a:ext cx="754380" cy="754380"/>
-                    </a:xfrm>
-                    <a:prstGeom prst="rect">
-                      <a:avLst/>
-                    </a:prstGeom>
-                  </pic:spPr>
-                </pic:pic>
-              </a:graphicData>
-            </a:graphic>
-            <wp14:sizeRelH relativeFrom="page">
-              <wp14:pctWidth>0</wp14:pctWidth>
-            </wp14:sizeRelH>
-            <wp14:sizeRelV relativeFrom="page">
-              <wp14:pctHeight>0</wp14:pctHeight>
-            </wp14:sizeRelV>
-          </wp:anchor>
-        </w:drawing>
-      </w:r>
-      <w:r>
         <w:t>Acknowledgements</w:t>
       </w:r>
       <w:bookmarkEnd w:id="0"/>
     </w:p>
     <w:p/>
     <w:p>
-      <w:r>
-        <w:t>Acknowledgements go here</w:t>
-      </w:r>
-      <w:r>
-        <w:t>.</w:t>
-      </w:r>
-    </w:p>
-    <w:p>
+      <w:pPr>
+        <w:ind w:firstLine="720"/>
+        <w:jc w:val="both"/>
+      </w:pPr>
+      <w:r>
+        <w:t xml:space="preserve">We would like to express our deep gratitude </w:t>
+      </w:r>
+      <w:r>
+        <w:t>to Professor Kamal Baydoun, the course instructor, for providing a solid and thorough basis on which to build our project and subsequent report on</w:t>
+      </w:r>
+      <w:r>
+        <w:t xml:space="preserve"> in addition to guiding us through the software engineering process step by step</w:t>
+      </w:r>
+      <w:r>
+        <w:t xml:space="preserve">. </w:t>
+      </w:r>
+      <w:r>
+        <w:t xml:space="preserve">Furthermore we would like to </w:t>
+      </w:r>
+      <w:r>
+        <w:t>acknowledge with much appreciation</w:t>
+      </w:r>
+      <w:r>
+        <w:t xml:space="preserve"> the support provided by the informatics department lab assistant with special thanks going out to </w:t>
+      </w:r>
+      <w:r>
+        <w:t>Doreid Dagher</w:t>
+      </w:r>
+      <w:r>
+        <w:t xml:space="preserve"> for providing access to the labs in</w:t>
+      </w:r>
+      <w:r>
+        <w:t xml:space="preserve"> which we conducted much needed </w:t>
+      </w:r>
+      <w:r>
+        <w:t>testing.</w:t>
+      </w:r>
+    </w:p>
+    <w:p>
+      <w:r>
+        <w:tab/>
+      </w:r>
       <w:r>
         <w:br w:type="page"/>
       </w:r>
@@ -720,77 +694,55 @@
         <w:pStyle w:val="Heading1"/>
         <w:jc w:val="center"/>
       </w:pPr>
-      <w:bookmarkStart w:id="1" w:name="_Toc534153054"/>
-      <w:r>
-        <w:rPr>
-          <w:noProof/>
-        </w:rPr>
+      <w:bookmarkStart w:id="1" w:name="_Toc535528292"/>
+      <w:r>
         <w:lastRenderedPageBreak/>
-        <w:drawing>
-          <wp:anchor distT="0" distB="0" distL="114300" distR="114300" simplePos="0" relativeHeight="251672576" behindDoc="0" locked="0" layoutInCell="1" allowOverlap="1" wp14:anchorId="2B1F87C4" wp14:editId="73A82684">
-            <wp:simplePos x="0" y="0"/>
-            <wp:positionH relativeFrom="column">
-              <wp:posOffset>5733415</wp:posOffset>
-            </wp:positionH>
-            <wp:positionV relativeFrom="paragraph">
-              <wp:posOffset>-560070</wp:posOffset>
-            </wp:positionV>
-            <wp:extent cx="754380" cy="754380"/>
-            <wp:effectExtent l="0" t="0" r="7620" b="7620"/>
-            <wp:wrapNone/>
-            <wp:docPr id="9" name="Picture 9"/>
-            <wp:cNvGraphicFramePr>
-              <a:graphicFrameLocks xmlns:a="http://schemas.openxmlformats.org/drawingml/2006/main" noChangeAspect="1"/>
-            </wp:cNvGraphicFramePr>
-            <a:graphic xmlns:a="http://schemas.openxmlformats.org/drawingml/2006/main">
-              <a:graphicData uri="http://schemas.openxmlformats.org/drawingml/2006/picture">
-                <pic:pic xmlns:pic="http://schemas.openxmlformats.org/drawingml/2006/picture">
-                  <pic:nvPicPr>
-                    <pic:cNvPr id="0" name="EZFXbg.png"/>
-                    <pic:cNvPicPr/>
-                  </pic:nvPicPr>
-                  <pic:blipFill>
-                    <a:blip r:embed="rId13" cstate="print">
-                      <a:extLst>
-                        <a:ext uri="{28A0092B-C50C-407E-A947-70E740481C1C}">
-                          <a14:useLocalDpi xmlns:a14="http://schemas.microsoft.com/office/drawing/2010/main" val="0"/>
-                        </a:ext>
-                      </a:extLst>
-                    </a:blip>
-                    <a:stretch>
-                      <a:fillRect/>
-                    </a:stretch>
-                  </pic:blipFill>
-                  <pic:spPr>
-                    <a:xfrm>
-                      <a:off x="0" y="0"/>
-                      <a:ext cx="754380" cy="754380"/>
-                    </a:xfrm>
-                    <a:prstGeom prst="rect">
-                      <a:avLst/>
-                    </a:prstGeom>
-                  </pic:spPr>
-                </pic:pic>
-              </a:graphicData>
-            </a:graphic>
-            <wp14:sizeRelH relativeFrom="page">
-              <wp14:pctWidth>0</wp14:pctWidth>
-            </wp14:sizeRelH>
-            <wp14:sizeRelV relativeFrom="page">
-              <wp14:pctHeight>0</wp14:pctHeight>
-            </wp14:sizeRelV>
-          </wp:anchor>
-        </w:drawing>
-      </w:r>
-      <w:r>
         <w:t>Abstract</w:t>
       </w:r>
       <w:bookmarkEnd w:id="1"/>
     </w:p>
     <w:p/>
     <w:p>
-      <w:r>
-        <w:t>The chosen application/domain and the major steps done while achieving the project</w:t>
+      <w:pPr>
+        <w:jc w:val="both"/>
+      </w:pPr>
+      <w:r>
+        <w:t>The purpose of this</w:t>
+      </w:r>
+      <w:r>
+        <w:t xml:space="preserve"> </w:t>
+      </w:r>
+      <w:r>
+        <w:t>project is to provide to the Java community a platform to build JavaFx projects with a degree of flexibility never before s</w:t>
+      </w:r>
+      <w:r>
+        <w:t>een. EasyF</w:t>
+      </w:r>
+      <w:r>
+        <w:t xml:space="preserve">x is a program that allows users to create, in a drag &amp; drop fashion, complex UI </w:t>
+      </w:r>
+      <w:r>
+        <w:t xml:space="preserve">with </w:t>
+      </w:r>
+      <w:r>
+        <w:t xml:space="preserve">no coding needed. We seek to also solve a problem that so far remained unaddressed which is the lack of a </w:t>
+      </w:r>
+      <w:r>
+        <w:t xml:space="preserve">proper visual scripter that provides a choice </w:t>
+      </w:r>
+      <w:r>
+        <w:t xml:space="preserve">of output format. To achieve our set goals we </w:t>
+      </w:r>
+      <w:r>
+        <w:t>set out to get the target functionalities with version 0.x (</w:t>
+      </w:r>
+      <w:proofErr w:type="spellStart"/>
+      <w:r>
+        <w:t>EZFXLite</w:t>
+      </w:r>
+      <w:proofErr w:type="spellEnd"/>
+      <w:r>
+        <w:t xml:space="preserve">) then later build from the ground up on our main release in versions 1.x and beyond. </w:t>
       </w:r>
     </w:p>
     <w:p>
@@ -806,69 +758,9 @@
         </w:tabs>
         <w:jc w:val="center"/>
       </w:pPr>
-      <w:bookmarkStart w:id="2" w:name="_Toc534153055"/>
-      <w:r>
-        <w:rPr>
-          <w:noProof/>
-        </w:rPr>
+      <w:bookmarkStart w:id="2" w:name="_Toc535528293"/>
+      <w:r>
         <w:lastRenderedPageBreak/>
-        <w:drawing>
-          <wp:anchor distT="0" distB="0" distL="114300" distR="114300" simplePos="0" relativeHeight="251670528" behindDoc="0" locked="0" layoutInCell="1" allowOverlap="1" wp14:anchorId="633E1CC4" wp14:editId="60E273CD">
-            <wp:simplePos x="0" y="0"/>
-            <wp:positionH relativeFrom="column">
-              <wp:posOffset>5744210</wp:posOffset>
-            </wp:positionH>
-            <wp:positionV relativeFrom="paragraph">
-              <wp:posOffset>-560070</wp:posOffset>
-            </wp:positionV>
-            <wp:extent cx="754380" cy="754380"/>
-            <wp:effectExtent l="0" t="0" r="7620" b="7620"/>
-            <wp:wrapNone/>
-            <wp:docPr id="8" name="Picture 8"/>
-            <wp:cNvGraphicFramePr>
-              <a:graphicFrameLocks xmlns:a="http://schemas.openxmlformats.org/drawingml/2006/main" noChangeAspect="1"/>
-            </wp:cNvGraphicFramePr>
-            <a:graphic xmlns:a="http://schemas.openxmlformats.org/drawingml/2006/main">
-              <a:graphicData uri="http://schemas.openxmlformats.org/drawingml/2006/picture">
-                <pic:pic xmlns:pic="http://schemas.openxmlformats.org/drawingml/2006/picture">
-                  <pic:nvPicPr>
-                    <pic:cNvPr id="0" name="EZFXbg.png"/>
-                    <pic:cNvPicPr/>
-                  </pic:nvPicPr>
-                  <pic:blipFill>
-                    <a:blip r:embed="rId13" cstate="print">
-                      <a:extLst>
-                        <a:ext uri="{28A0092B-C50C-407E-A947-70E740481C1C}">
-                          <a14:useLocalDpi xmlns:a14="http://schemas.microsoft.com/office/drawing/2010/main" val="0"/>
-                        </a:ext>
-                      </a:extLst>
-                    </a:blip>
-                    <a:stretch>
-                      <a:fillRect/>
-                    </a:stretch>
-                  </pic:blipFill>
-                  <pic:spPr>
-                    <a:xfrm>
-                      <a:off x="0" y="0"/>
-                      <a:ext cx="754380" cy="754380"/>
-                    </a:xfrm>
-                    <a:prstGeom prst="rect">
-                      <a:avLst/>
-                    </a:prstGeom>
-                  </pic:spPr>
-                </pic:pic>
-              </a:graphicData>
-            </a:graphic>
-            <wp14:sizeRelH relativeFrom="page">
-              <wp14:pctWidth>0</wp14:pctWidth>
-            </wp14:sizeRelH>
-            <wp14:sizeRelV relativeFrom="page">
-              <wp14:pctHeight>0</wp14:pctHeight>
-            </wp14:sizeRelV>
-          </wp:anchor>
-        </w:drawing>
-      </w:r>
-      <w:r>
         <w:t>Table of Contents</w:t>
       </w:r>
       <w:bookmarkEnd w:id="2"/>
@@ -935,7 +827,7 @@
             </w:rPr>
             <w:fldChar w:fldCharType="separate"/>
           </w:r>
-          <w:hyperlink w:anchor="_Toc534153053" w:history="1">
+          <w:hyperlink w:anchor="_Toc535528291" w:history="1">
             <w:r>
               <w:rPr>
                 <w:rStyle w:val="Hyperlink"/>
@@ -962,7 +854,7 @@
                 <w:noProof/>
                 <w:webHidden/>
               </w:rPr>
-              <w:instrText xml:space="preserve"> PAGEREF _Toc534153053 \h </w:instrText>
+              <w:instrText xml:space="preserve"> PAGEREF _Toc535528291 \h </w:instrText>
             </w:r>
             <w:r>
               <w:rPr>
@@ -1004,7 +896,7 @@
               <w:szCs w:val="22"/>
             </w:rPr>
           </w:pPr>
-          <w:hyperlink w:anchor="_Toc534153054" w:history="1">
+          <w:hyperlink w:anchor="_Toc535528292" w:history="1">
             <w:r>
               <w:rPr>
                 <w:rStyle w:val="Hyperlink"/>
@@ -1031,7 +923,7 @@
                 <w:noProof/>
                 <w:webHidden/>
               </w:rPr>
-              <w:instrText xml:space="preserve"> PAGEREF _Toc534153054 \h </w:instrText>
+              <w:instrText xml:space="preserve"> PAGEREF _Toc535528292 \h </w:instrText>
             </w:r>
             <w:r>
               <w:rPr>
@@ -1073,7 +965,7 @@
               <w:szCs w:val="22"/>
             </w:rPr>
           </w:pPr>
-          <w:hyperlink w:anchor="_Toc534153055" w:history="1">
+          <w:hyperlink w:anchor="_Toc535528293" w:history="1">
             <w:r>
               <w:rPr>
                 <w:rStyle w:val="Hyperlink"/>
@@ -1100,7 +992,7 @@
                 <w:noProof/>
                 <w:webHidden/>
               </w:rPr>
-              <w:instrText xml:space="preserve"> PAGEREF _Toc534153055 \h </w:instrText>
+              <w:instrText xml:space="preserve"> PAGEREF _Toc535528293 \h </w:instrText>
             </w:r>
             <w:r>
               <w:rPr>
@@ -1142,7 +1034,7 @@
               <w:szCs w:val="22"/>
             </w:rPr>
           </w:pPr>
-          <w:hyperlink w:anchor="_Toc534153056" w:history="1">
+          <w:hyperlink w:anchor="_Toc535528294" w:history="1">
             <w:r>
               <w:rPr>
                 <w:rStyle w:val="Hyperlink"/>
@@ -1169,7 +1061,7 @@
                 <w:noProof/>
                 <w:webHidden/>
               </w:rPr>
-              <w:instrText xml:space="preserve"> PAGEREF _Toc534153056 \h </w:instrText>
+              <w:instrText xml:space="preserve"> PAGEREF _Toc535528294 \h </w:instrText>
             </w:r>
             <w:r>
               <w:rPr>
@@ -1211,7 +1103,7 @@
               <w:szCs w:val="22"/>
             </w:rPr>
           </w:pPr>
-          <w:hyperlink w:anchor="_Toc534153057" w:history="1">
+          <w:hyperlink w:anchor="_Toc535528295" w:history="1">
             <w:r>
               <w:rPr>
                 <w:rStyle w:val="Hyperlink"/>
@@ -1238,7 +1130,7 @@
                 <w:noProof/>
                 <w:webHidden/>
               </w:rPr>
-              <w:instrText xml:space="preserve"> PAGEREF _Toc534153057 \h </w:instrText>
+              <w:instrText xml:space="preserve"> PAGEREF _Toc535528295 \h </w:instrText>
             </w:r>
             <w:r>
               <w:rPr>
@@ -1283,7 +1175,7 @@
               <w:szCs w:val="22"/>
             </w:rPr>
           </w:pPr>
-          <w:hyperlink w:anchor="_Toc534153058" w:history="1">
+          <w:hyperlink w:anchor="_Toc535528296" w:history="1">
             <w:r>
               <w:rPr>
                 <w:rStyle w:val="Hyperlink"/>
@@ -1335,7 +1227,7 @@
                 <w:noProof/>
                 <w:webHidden/>
               </w:rPr>
-              <w:instrText xml:space="preserve"> PAGEREF _Toc534153058 \h </w:instrText>
+              <w:instrText xml:space="preserve"> PAGEREF _Toc535528296 \h </w:instrText>
             </w:r>
             <w:r>
               <w:rPr>
@@ -1377,7 +1269,7 @@
               <w:szCs w:val="22"/>
             </w:rPr>
           </w:pPr>
-          <w:hyperlink w:anchor="_Toc534153059" w:history="1">
+          <w:hyperlink w:anchor="_Toc535528297" w:history="1">
             <w:r>
               <w:rPr>
                 <w:rStyle w:val="Hyperlink"/>
@@ -1422,7 +1314,7 @@
                 <w:noProof/>
                 <w:webHidden/>
               </w:rPr>
-              <w:instrText xml:space="preserve"> PAGEREF _Toc534153059 \h </w:instrText>
+              <w:instrText xml:space="preserve"> PAGEREF _Toc535528297 \h </w:instrText>
             </w:r>
             <w:r>
               <w:rPr>
@@ -1464,7 +1356,7 @@
               <w:szCs w:val="22"/>
             </w:rPr>
           </w:pPr>
-          <w:hyperlink w:anchor="_Toc534153060" w:history="1">
+          <w:hyperlink w:anchor="_Toc535528298" w:history="1">
             <w:r>
               <w:rPr>
                 <w:rStyle w:val="Hyperlink"/>
@@ -1509,7 +1401,7 @@
                 <w:noProof/>
                 <w:webHidden/>
               </w:rPr>
-              <w:instrText xml:space="preserve"> PAGEREF _Toc534153060 \h </w:instrText>
+              <w:instrText xml:space="preserve"> PAGEREF _Toc535528298 \h </w:instrText>
             </w:r>
             <w:r>
               <w:rPr>
@@ -1551,7 +1443,7 @@
               <w:szCs w:val="22"/>
             </w:rPr>
           </w:pPr>
-          <w:hyperlink w:anchor="_Toc534153061" w:history="1">
+          <w:hyperlink w:anchor="_Toc535528299" w:history="1">
             <w:r>
               <w:rPr>
                 <w:rStyle w:val="Hyperlink"/>
@@ -1596,7 +1488,7 @@
                 <w:noProof/>
                 <w:webHidden/>
               </w:rPr>
-              <w:instrText xml:space="preserve"> PAGEREF _Toc534153061 \h </w:instrText>
+              <w:instrText xml:space="preserve"> PAGEREF _Toc535528299 \h </w:instrText>
             </w:r>
             <w:r>
               <w:rPr>
@@ -1638,7 +1530,7 @@
               <w:szCs w:val="22"/>
             </w:rPr>
           </w:pPr>
-          <w:hyperlink w:anchor="_Toc534153062" w:history="1">
+          <w:hyperlink w:anchor="_Toc535528300" w:history="1">
             <w:r>
               <w:rPr>
                 <w:rStyle w:val="Hyperlink"/>
@@ -1683,7 +1575,7 @@
                 <w:noProof/>
                 <w:webHidden/>
               </w:rPr>
-              <w:instrText xml:space="preserve"> PAGEREF _Toc534153062 \h </w:instrText>
+              <w:instrText xml:space="preserve"> PAGEREF _Toc535528300 \h </w:instrText>
             </w:r>
             <w:r>
               <w:rPr>
@@ -1725,7 +1617,7 @@
               <w:szCs w:val="22"/>
             </w:rPr>
           </w:pPr>
-          <w:hyperlink w:anchor="_Toc534153063" w:history="1">
+          <w:hyperlink w:anchor="_Toc535528301" w:history="1">
             <w:r>
               <w:rPr>
                 <w:rStyle w:val="Hyperlink"/>
@@ -1770,7 +1662,7 @@
                 <w:noProof/>
                 <w:webHidden/>
               </w:rPr>
-              <w:instrText xml:space="preserve"> PAGEREF _Toc534153063 \h </w:instrText>
+              <w:instrText xml:space="preserve"> PAGEREF _Toc535528301 \h </w:instrText>
             </w:r>
             <w:r>
               <w:rPr>
@@ -1815,7 +1707,7 @@
               <w:szCs w:val="22"/>
             </w:rPr>
           </w:pPr>
-          <w:hyperlink w:anchor="_Toc534153064" w:history="1">
+          <w:hyperlink w:anchor="_Toc535528302" w:history="1">
             <w:r>
               <w:rPr>
                 <w:rStyle w:val="Hyperlink"/>
@@ -1866,7 +1758,7 @@
                 <w:noProof/>
                 <w:webHidden/>
               </w:rPr>
-              <w:instrText xml:space="preserve"> PAGEREF _Toc534153064 \h </w:instrText>
+              <w:instrText xml:space="preserve"> PAGEREF _Toc535528302 \h </w:instrText>
             </w:r>
             <w:r>
               <w:rPr>
@@ -1908,7 +1800,7 @@
               <w:szCs w:val="22"/>
             </w:rPr>
           </w:pPr>
-          <w:hyperlink w:anchor="_Toc534153065" w:history="1">
+          <w:hyperlink w:anchor="_Toc535528303" w:history="1">
             <w:r>
               <w:rPr>
                 <w:rStyle w:val="Hyperlink"/>
@@ -1953,7 +1845,7 @@
                 <w:noProof/>
                 <w:webHidden/>
               </w:rPr>
-              <w:instrText xml:space="preserve"> PAGEREF _Toc534153065 \h </w:instrText>
+              <w:instrText xml:space="preserve"> PAGEREF _Toc535528303 \h </w:instrText>
             </w:r>
             <w:r>
               <w:rPr>
@@ -1995,7 +1887,7 @@
               <w:szCs w:val="22"/>
             </w:rPr>
           </w:pPr>
-          <w:hyperlink w:anchor="_Toc534153066" w:history="1">
+          <w:hyperlink w:anchor="_Toc535528304" w:history="1">
             <w:r>
               <w:rPr>
                 <w:rStyle w:val="Hyperlink"/>
@@ -2041,7 +1933,7 @@
                 <w:noProof/>
                 <w:webHidden/>
               </w:rPr>
-              <w:instrText xml:space="preserve"> PAGEREF _Toc534153066 \h </w:instrText>
+              <w:instrText xml:space="preserve"> PAGEREF _Toc535528304 \h </w:instrText>
             </w:r>
             <w:r>
               <w:rPr>
@@ -2083,7 +1975,7 @@
               <w:szCs w:val="22"/>
             </w:rPr>
           </w:pPr>
-          <w:hyperlink w:anchor="_Toc534153067" w:history="1">
+          <w:hyperlink w:anchor="_Toc535528305" w:history="1">
             <w:r>
               <w:rPr>
                 <w:rStyle w:val="Hyperlink"/>
@@ -2128,7 +2020,7 @@
                 <w:noProof/>
                 <w:webHidden/>
               </w:rPr>
-              <w:instrText xml:space="preserve"> PAGEREF _Toc534153067 \h </w:instrText>
+              <w:instrText xml:space="preserve"> PAGEREF _Toc535528305 \h </w:instrText>
             </w:r>
             <w:r>
               <w:rPr>
@@ -2170,7 +2062,7 @@
               <w:szCs w:val="22"/>
             </w:rPr>
           </w:pPr>
-          <w:hyperlink w:anchor="_Toc534153068" w:history="1">
+          <w:hyperlink w:anchor="_Toc535528306" w:history="1">
             <w:r>
               <w:rPr>
                 <w:rStyle w:val="Hyperlink"/>
@@ -2222,7 +2114,7 @@
                 <w:noProof/>
                 <w:webHidden/>
               </w:rPr>
-              <w:instrText xml:space="preserve"> PAGEREF _Toc534153068 \h </w:instrText>
+              <w:instrText xml:space="preserve"> PAGEREF _Toc535528306 \h </w:instrText>
             </w:r>
             <w:r>
               <w:rPr>
@@ -2264,7 +2156,7 @@
               <w:szCs w:val="22"/>
             </w:rPr>
           </w:pPr>
-          <w:hyperlink w:anchor="_Toc534153069" w:history="1">
+          <w:hyperlink w:anchor="_Toc535528307" w:history="1">
             <w:r>
               <w:rPr>
                 <w:rStyle w:val="Hyperlink"/>
@@ -2309,7 +2201,7 @@
                 <w:noProof/>
                 <w:webHidden/>
               </w:rPr>
-              <w:instrText xml:space="preserve"> PAGEREF _Toc534153069 \h </w:instrText>
+              <w:instrText xml:space="preserve"> PAGEREF _Toc535528307 \h </w:instrText>
             </w:r>
             <w:r>
               <w:rPr>
@@ -2351,7 +2243,7 @@
               <w:szCs w:val="22"/>
             </w:rPr>
           </w:pPr>
-          <w:hyperlink w:anchor="_Toc534153070" w:history="1">
+          <w:hyperlink w:anchor="_Toc535528308" w:history="1">
             <w:r>
               <w:rPr>
                 <w:rStyle w:val="Hyperlink"/>
@@ -2397,7 +2289,7 @@
                 <w:noProof/>
                 <w:webHidden/>
               </w:rPr>
-              <w:instrText xml:space="preserve"> PAGEREF _Toc534153070 \h </w:instrText>
+              <w:instrText xml:space="preserve"> PAGEREF _Toc535528308 \h </w:instrText>
             </w:r>
             <w:r>
               <w:rPr>
@@ -2439,7 +2331,7 @@
               <w:szCs w:val="22"/>
             </w:rPr>
           </w:pPr>
-          <w:hyperlink w:anchor="_Toc534153071" w:history="1">
+          <w:hyperlink w:anchor="_Toc535528309" w:history="1">
             <w:r>
               <w:rPr>
                 <w:rStyle w:val="Hyperlink"/>
@@ -2500,7 +2392,7 @@
                 <w:noProof/>
                 <w:webHidden/>
               </w:rPr>
-              <w:instrText xml:space="preserve"> PAGEREF _Toc534153071 \h </w:instrText>
+              <w:instrText xml:space="preserve"> PAGEREF _Toc535528309 \h </w:instrText>
             </w:r>
             <w:r>
               <w:rPr>
@@ -2542,7 +2434,7 @@
               <w:szCs w:val="22"/>
             </w:rPr>
           </w:pPr>
-          <w:hyperlink w:anchor="_Toc534153072" w:history="1">
+          <w:hyperlink w:anchor="_Toc535528310" w:history="1">
             <w:r>
               <w:rPr>
                 <w:rStyle w:val="Hyperlink"/>
@@ -2586,7 +2478,7 @@
                 <w:noProof/>
                 <w:webHidden/>
               </w:rPr>
-              <w:instrText xml:space="preserve"> PAGEREF _Toc534153072 \h </w:instrText>
+              <w:instrText xml:space="preserve"> PAGEREF _Toc535528310 \h </w:instrText>
             </w:r>
             <w:r>
               <w:rPr>
@@ -2628,7 +2520,7 @@
               <w:szCs w:val="22"/>
             </w:rPr>
           </w:pPr>
-          <w:hyperlink w:anchor="_Toc534153073" w:history="1">
+          <w:hyperlink w:anchor="_Toc535528311" w:history="1">
             <w:r>
               <w:rPr>
                 <w:rStyle w:val="Hyperlink"/>
@@ -2638,13 +2530,30 @@
             </w:r>
             <w:r>
               <w:rPr>
-                <w:noProof/>
-                <w:webHidden/>
+                <w:rFonts w:asciiTheme="minorHAnsi" w:eastAsiaTheme="minorEastAsia" w:hAnsiTheme="minorHAnsi" w:cstheme="minorBidi"/>
+                <w:noProof/>
+                <w:color w:val="auto"/>
+                <w:sz w:val="22"/>
+                <w:szCs w:val="22"/>
               </w:rPr>
               <w:tab/>
             </w:r>
             <w:r>
               <w:rPr>
+                <w:rStyle w:val="Hyperlink"/>
+                <w:noProof/>
+              </w:rPr>
+              <w:t>Meetings:</w:t>
+            </w:r>
+            <w:r>
+              <w:rPr>
+                <w:noProof/>
+                <w:webHidden/>
+              </w:rPr>
+              <w:tab/>
+            </w:r>
+            <w:r>
+              <w:rPr>
                 <w:noProof/>
                 <w:webHidden/>
               </w:rPr>
@@ -2655,7 +2564,7 @@
                 <w:noProof/>
                 <w:webHidden/>
               </w:rPr>
-              <w:instrText xml:space="preserve"> PAGEREF _Toc534153073 \h </w:instrText>
+              <w:instrText xml:space="preserve"> PAGEREF _Toc535528311 \h </w:instrText>
             </w:r>
             <w:r>
               <w:rPr>
@@ -2676,6 +2585,230 @@
                 <w:webHidden/>
               </w:rPr>
               <w:t>18</w:t>
+            </w:r>
+            <w:r>
+              <w:rPr>
+                <w:noProof/>
+                <w:webHidden/>
+              </w:rPr>
+              <w:fldChar w:fldCharType="end"/>
+            </w:r>
+          </w:hyperlink>
+        </w:p>
+        <w:p>
+          <w:pPr>
+            <w:pStyle w:val="TOC3"/>
+            <w:rPr>
+              <w:rFonts w:asciiTheme="minorHAnsi" w:eastAsiaTheme="minorEastAsia" w:hAnsiTheme="minorHAnsi" w:cstheme="minorBidi"/>
+              <w:noProof/>
+              <w:color w:val="auto"/>
+              <w:sz w:val="22"/>
+              <w:szCs w:val="22"/>
+            </w:rPr>
+          </w:pPr>
+          <w:hyperlink w:anchor="_Toc535528312" w:history="1">
+            <w:r>
+              <w:rPr>
+                <w:rStyle w:val="Hyperlink"/>
+                <w:noProof/>
+              </w:rPr>
+              <w:t>The fictional company InsertCompanyNameHere.inc will henceforth be referenced as ICNH</w:t>
+            </w:r>
+            <w:r>
+              <w:rPr>
+                <w:noProof/>
+                <w:webHidden/>
+              </w:rPr>
+              <w:tab/>
+            </w:r>
+            <w:r>
+              <w:rPr>
+                <w:noProof/>
+                <w:webHidden/>
+              </w:rPr>
+              <w:fldChar w:fldCharType="begin"/>
+            </w:r>
+            <w:r>
+              <w:rPr>
+                <w:noProof/>
+                <w:webHidden/>
+              </w:rPr>
+              <w:instrText xml:space="preserve"> PAGEREF _Toc535528312 \h </w:instrText>
+            </w:r>
+            <w:r>
+              <w:rPr>
+                <w:noProof/>
+                <w:webHidden/>
+              </w:rPr>
+            </w:r>
+            <w:r>
+              <w:rPr>
+                <w:noProof/>
+                <w:webHidden/>
+              </w:rPr>
+              <w:fldChar w:fldCharType="separate"/>
+            </w:r>
+            <w:r>
+              <w:rPr>
+                <w:noProof/>
+                <w:webHidden/>
+              </w:rPr>
+              <w:t>18</w:t>
+            </w:r>
+            <w:r>
+              <w:rPr>
+                <w:noProof/>
+                <w:webHidden/>
+              </w:rPr>
+              <w:fldChar w:fldCharType="end"/>
+            </w:r>
+          </w:hyperlink>
+        </w:p>
+        <w:p>
+          <w:pPr>
+            <w:pStyle w:val="TOC3"/>
+            <w:rPr>
+              <w:rFonts w:asciiTheme="minorHAnsi" w:eastAsiaTheme="minorEastAsia" w:hAnsiTheme="minorHAnsi" w:cstheme="minorBidi"/>
+              <w:noProof/>
+              <w:color w:val="auto"/>
+              <w:sz w:val="22"/>
+              <w:szCs w:val="22"/>
+            </w:rPr>
+          </w:pPr>
+          <w:hyperlink w:anchor="_Toc535528313" w:history="1">
+            <w:r>
+              <w:rPr>
+                <w:rStyle w:val="Hyperlink"/>
+                <w:noProof/>
+              </w:rPr>
+              <w:t>The team working on the project EasyFx will henceforth be referenced as “the developers”, “the development team”, and “devs”.</w:t>
+            </w:r>
+            <w:r>
+              <w:rPr>
+                <w:noProof/>
+                <w:webHidden/>
+              </w:rPr>
+              <w:tab/>
+            </w:r>
+            <w:r>
+              <w:rPr>
+                <w:noProof/>
+                <w:webHidden/>
+              </w:rPr>
+              <w:fldChar w:fldCharType="begin"/>
+            </w:r>
+            <w:r>
+              <w:rPr>
+                <w:noProof/>
+                <w:webHidden/>
+              </w:rPr>
+              <w:instrText xml:space="preserve"> PAGEREF _Toc535528313 \h </w:instrText>
+            </w:r>
+            <w:r>
+              <w:rPr>
+                <w:noProof/>
+                <w:webHidden/>
+              </w:rPr>
+            </w:r>
+            <w:r>
+              <w:rPr>
+                <w:noProof/>
+                <w:webHidden/>
+              </w:rPr>
+              <w:fldChar w:fldCharType="separate"/>
+            </w:r>
+            <w:r>
+              <w:rPr>
+                <w:noProof/>
+                <w:webHidden/>
+              </w:rPr>
+              <w:t>18</w:t>
+            </w:r>
+            <w:r>
+              <w:rPr>
+                <w:noProof/>
+                <w:webHidden/>
+              </w:rPr>
+              <w:fldChar w:fldCharType="end"/>
+            </w:r>
+          </w:hyperlink>
+        </w:p>
+        <w:p>
+          <w:pPr>
+            <w:pStyle w:val="TOC3"/>
+            <w:rPr>
+              <w:rFonts w:asciiTheme="minorHAnsi" w:eastAsiaTheme="minorEastAsia" w:hAnsiTheme="minorHAnsi" w:cstheme="minorBidi"/>
+              <w:noProof/>
+              <w:color w:val="auto"/>
+              <w:sz w:val="22"/>
+              <w:szCs w:val="22"/>
+            </w:rPr>
+          </w:pPr>
+          <w:hyperlink w:anchor="_Toc535528314" w:history="1">
+            <w:r>
+              <w:rPr>
+                <w:rStyle w:val="Hyperlink"/>
+                <w:noProof/>
+              </w:rPr>
+              <w:t>4.2.</w:t>
+            </w:r>
+            <w:r>
+              <w:rPr>
+                <w:rFonts w:asciiTheme="minorHAnsi" w:eastAsiaTheme="minorEastAsia" w:hAnsiTheme="minorHAnsi" w:cstheme="minorBidi"/>
+                <w:noProof/>
+                <w:color w:val="auto"/>
+                <w:sz w:val="22"/>
+                <w:szCs w:val="22"/>
+              </w:rPr>
+              <w:tab/>
+            </w:r>
+            <w:r>
+              <w:rPr>
+                <w:rStyle w:val="Hyperlink"/>
+                <w:noProof/>
+              </w:rPr>
+              <w:t>Questionnaires:</w:t>
+            </w:r>
+            <w:r>
+              <w:rPr>
+                <w:noProof/>
+                <w:webHidden/>
+              </w:rPr>
+              <w:tab/>
+            </w:r>
+            <w:r>
+              <w:rPr>
+                <w:noProof/>
+                <w:webHidden/>
+              </w:rPr>
+              <w:fldChar w:fldCharType="begin"/>
+            </w:r>
+            <w:r>
+              <w:rPr>
+                <w:noProof/>
+                <w:webHidden/>
+              </w:rPr>
+              <w:instrText xml:space="preserve"> PAGEREF _Toc535528314 \h </w:instrText>
+            </w:r>
+            <w:r>
+              <w:rPr>
+                <w:noProof/>
+                <w:webHidden/>
+              </w:rPr>
+            </w:r>
+            <w:r>
+              <w:rPr>
+                <w:noProof/>
+                <w:webHidden/>
+              </w:rPr>
+              <w:fldChar w:fldCharType="separate"/>
+            </w:r>
+            <w:r>
+              <w:rPr>
+                <w:noProof/>
+                <w:webHidden/>
+              </w:rPr>
+              <w:t>19</w:t>
             </w:r>
             <w:r>
               <w:rPr>
@@ -2697,7 +2830,7 @@
               <w:szCs w:val="22"/>
             </w:rPr>
           </w:pPr>
-          <w:hyperlink w:anchor="_Toc534153074" w:history="1">
+          <w:hyperlink w:anchor="_Toc535528315" w:history="1">
             <w:r>
               <w:rPr>
                 <w:rStyle w:val="Hyperlink"/>
@@ -2742,7 +2875,7 @@
                 <w:noProof/>
                 <w:webHidden/>
               </w:rPr>
-              <w:instrText xml:space="preserve"> PAGEREF _Toc534153074 \h </w:instrText>
+              <w:instrText xml:space="preserve"> PAGEREF _Toc535528315 \h </w:instrText>
             </w:r>
             <w:r>
               <w:rPr>
@@ -2762,7 +2895,7 @@
                 <w:noProof/>
                 <w:webHidden/>
               </w:rPr>
-              <w:t>18</w:t>
+              <w:t>19</w:t>
             </w:r>
             <w:r>
               <w:rPr>
@@ -2787,7 +2920,7 @@
               <w:szCs w:val="22"/>
             </w:rPr>
           </w:pPr>
-          <w:hyperlink w:anchor="_Toc534153075" w:history="1">
+          <w:hyperlink w:anchor="_Toc535528316" w:history="1">
             <w:r>
               <w:rPr>
                 <w:rStyle w:val="Hyperlink"/>
@@ -2838,7 +2971,7 @@
                 <w:noProof/>
                 <w:webHidden/>
               </w:rPr>
-              <w:instrText xml:space="preserve"> PAGEREF _Toc534153075 \h </w:instrText>
+              <w:instrText xml:space="preserve"> PAGEREF _Toc535528316 \h </w:instrText>
             </w:r>
             <w:r>
               <w:rPr>
@@ -2858,7 +2991,7 @@
                 <w:noProof/>
                 <w:webHidden/>
               </w:rPr>
-              <w:t>18</w:t>
+              <w:t>19</w:t>
             </w:r>
             <w:r>
               <w:rPr>
@@ -2880,7 +3013,7 @@
               <w:szCs w:val="22"/>
             </w:rPr>
           </w:pPr>
-          <w:hyperlink w:anchor="_Toc534153076" w:history="1">
+          <w:hyperlink w:anchor="_Toc535528317" w:history="1">
             <w:r>
               <w:rPr>
                 <w:rStyle w:val="Hyperlink"/>
@@ -2925,7 +3058,7 @@
                 <w:noProof/>
                 <w:webHidden/>
               </w:rPr>
-              <w:instrText xml:space="preserve"> PAGEREF _Toc534153076 \h </w:instrText>
+              <w:instrText xml:space="preserve"> PAGEREF _Toc535528317 \h </w:instrText>
             </w:r>
             <w:r>
               <w:rPr>
@@ -2945,7 +3078,7 @@
                 <w:noProof/>
                 <w:webHidden/>
               </w:rPr>
-              <w:t>18</w:t>
+              <w:t>19</w:t>
             </w:r>
             <w:r>
               <w:rPr>
@@ -2967,7 +3100,7 @@
               <w:szCs w:val="22"/>
             </w:rPr>
           </w:pPr>
-          <w:hyperlink w:anchor="_Toc534153077" w:history="1">
+          <w:hyperlink w:anchor="_Toc535528318" w:history="1">
             <w:r>
               <w:rPr>
                 <w:rStyle w:val="Hyperlink"/>
@@ -3012,7 +3145,7 @@
                 <w:noProof/>
                 <w:webHidden/>
               </w:rPr>
-              <w:instrText xml:space="preserve"> PAGEREF _Toc534153077 \h </w:instrText>
+              <w:instrText xml:space="preserve"> PAGEREF _Toc535528318 \h </w:instrText>
             </w:r>
             <w:r>
               <w:rPr>
@@ -3032,7 +3165,7 @@
                 <w:noProof/>
                 <w:webHidden/>
               </w:rPr>
-              <w:t>18</w:t>
+              <w:t>19</w:t>
             </w:r>
             <w:r>
               <w:rPr>
@@ -3054,7 +3187,7 @@
               <w:szCs w:val="22"/>
             </w:rPr>
           </w:pPr>
-          <w:hyperlink w:anchor="_Toc534153078" w:history="1">
+          <w:hyperlink w:anchor="_Toc535528319" w:history="1">
             <w:r>
               <w:rPr>
                 <w:rStyle w:val="Hyperlink"/>
@@ -3099,7 +3232,7 @@
                 <w:noProof/>
                 <w:webHidden/>
               </w:rPr>
-              <w:instrText xml:space="preserve"> PAGEREF _Toc534153078 \h </w:instrText>
+              <w:instrText xml:space="preserve"> PAGEREF _Toc535528319 \h </w:instrText>
             </w:r>
             <w:r>
               <w:rPr>
@@ -3119,7 +3252,7 @@
                 <w:noProof/>
                 <w:webHidden/>
               </w:rPr>
-              <w:t>18</w:t>
+              <w:t>20</w:t>
             </w:r>
             <w:r>
               <w:rPr>
@@ -3141,7 +3274,7 @@
               <w:szCs w:val="22"/>
             </w:rPr>
           </w:pPr>
-          <w:hyperlink w:anchor="_Toc534153079" w:history="1">
+          <w:hyperlink w:anchor="_Toc535528320" w:history="1">
             <w:r>
               <w:rPr>
                 <w:rStyle w:val="Hyperlink"/>
@@ -3186,7 +3319,7 @@
                 <w:noProof/>
                 <w:webHidden/>
               </w:rPr>
-              <w:instrText xml:space="preserve"> PAGEREF _Toc534153079 \h </w:instrText>
+              <w:instrText xml:space="preserve"> PAGEREF _Toc535528320 \h </w:instrText>
             </w:r>
             <w:r>
               <w:rPr>
@@ -3206,7 +3339,7 @@
                 <w:noProof/>
                 <w:webHidden/>
               </w:rPr>
-              <w:t>19</w:t>
+              <w:t>20</w:t>
             </w:r>
             <w:r>
               <w:rPr>
@@ -3228,7 +3361,7 @@
               <w:szCs w:val="22"/>
             </w:rPr>
           </w:pPr>
-          <w:hyperlink w:anchor="_Toc534153080" w:history="1">
+          <w:hyperlink w:anchor="_Toc535528321" w:history="1">
             <w:r>
               <w:rPr>
                 <w:rStyle w:val="Hyperlink"/>
@@ -3272,7 +3405,7 @@
                 <w:noProof/>
                 <w:webHidden/>
               </w:rPr>
-              <w:instrText xml:space="preserve"> PAGEREF _Toc534153080 \h </w:instrText>
+              <w:instrText xml:space="preserve"> PAGEREF _Toc535528321 \h </w:instrText>
             </w:r>
             <w:r>
               <w:rPr>
@@ -3292,7 +3425,7 @@
                 <w:noProof/>
                 <w:webHidden/>
               </w:rPr>
-              <w:t>19</w:t>
+              <w:t>20</w:t>
             </w:r>
             <w:r>
               <w:rPr>
@@ -3314,7 +3447,7 @@
               <w:szCs w:val="22"/>
             </w:rPr>
           </w:pPr>
-          <w:hyperlink w:anchor="_Toc534153081" w:history="1">
+          <w:hyperlink w:anchor="_Toc535528322" w:history="1">
             <w:r>
               <w:rPr>
                 <w:rStyle w:val="Hyperlink"/>
@@ -3359,7 +3492,7 @@
                 <w:noProof/>
                 <w:webHidden/>
               </w:rPr>
-              <w:instrText xml:space="preserve"> PAGEREF _Toc534153081 \h </w:instrText>
+              <w:instrText xml:space="preserve"> PAGEREF _Toc535528322 \h </w:instrText>
             </w:r>
             <w:r>
               <w:rPr>
@@ -3379,7 +3512,7 @@
                 <w:noProof/>
                 <w:webHidden/>
               </w:rPr>
-              <w:t>19</w:t>
+              <w:t>20</w:t>
             </w:r>
             <w:r>
               <w:rPr>
@@ -3401,7 +3534,7 @@
               <w:szCs w:val="22"/>
             </w:rPr>
           </w:pPr>
-          <w:hyperlink w:anchor="_Toc534153082" w:history="1">
+          <w:hyperlink w:anchor="_Toc535528323" w:history="1">
             <w:r>
               <w:rPr>
                 <w:rStyle w:val="Hyperlink"/>
@@ -3446,7 +3579,7 @@
                 <w:noProof/>
                 <w:webHidden/>
               </w:rPr>
-              <w:instrText xml:space="preserve"> PAGEREF _Toc534153082 \h </w:instrText>
+              <w:instrText xml:space="preserve"> PAGEREF _Toc535528323 \h </w:instrText>
             </w:r>
             <w:r>
               <w:rPr>
@@ -3466,7 +3599,778 @@
                 <w:noProof/>
                 <w:webHidden/>
               </w:rPr>
-              <w:t>19</w:t>
+              <w:t>20</w:t>
+            </w:r>
+            <w:r>
+              <w:rPr>
+                <w:noProof/>
+                <w:webHidden/>
+              </w:rPr>
+              <w:fldChar w:fldCharType="end"/>
+            </w:r>
+          </w:hyperlink>
+        </w:p>
+        <w:p>
+          <w:pPr>
+            <w:pStyle w:val="TOC1"/>
+            <w:tabs>
+              <w:tab w:val="left" w:pos="1540"/>
+            </w:tabs>
+            <w:rPr>
+              <w:rFonts w:asciiTheme="minorHAnsi" w:eastAsiaTheme="minorEastAsia" w:hAnsiTheme="minorHAnsi" w:cstheme="minorBidi"/>
+              <w:noProof/>
+              <w:color w:val="auto"/>
+              <w:sz w:val="22"/>
+              <w:szCs w:val="22"/>
+            </w:rPr>
+          </w:pPr>
+          <w:hyperlink w:anchor="_Toc535528324" w:history="1">
+            <w:r>
+              <w:rPr>
+                <w:rStyle w:val="Hyperlink"/>
+                <w:noProof/>
+                <w14:scene3d>
+                  <w14:camera w14:prst="orthographicFront"/>
+                  <w14:lightRig w14:rig="threePt" w14:dir="t">
+                    <w14:rot w14:lat="0" w14:lon="0" w14:rev="0"/>
+                  </w14:lightRig>
+                </w14:scene3d>
+              </w:rPr>
+              <w:t>Chapter IV -</w:t>
+            </w:r>
+            <w:r>
+              <w:rPr>
+                <w:rFonts w:asciiTheme="minorHAnsi" w:eastAsiaTheme="minorEastAsia" w:hAnsiTheme="minorHAnsi" w:cstheme="minorBidi"/>
+                <w:noProof/>
+                <w:color w:val="auto"/>
+                <w:sz w:val="22"/>
+                <w:szCs w:val="22"/>
+              </w:rPr>
+              <w:tab/>
+            </w:r>
+            <w:r>
+              <w:rPr>
+                <w:rStyle w:val="Hyperlink"/>
+                <w:noProof/>
+              </w:rPr>
+              <w:t>Application Test</w:t>
+            </w:r>
+            <w:r>
+              <w:rPr>
+                <w:noProof/>
+                <w:webHidden/>
+              </w:rPr>
+              <w:tab/>
+            </w:r>
+            <w:r>
+              <w:rPr>
+                <w:noProof/>
+                <w:webHidden/>
+              </w:rPr>
+              <w:fldChar w:fldCharType="begin"/>
+            </w:r>
+            <w:r>
+              <w:rPr>
+                <w:noProof/>
+                <w:webHidden/>
+              </w:rPr>
+              <w:instrText xml:space="preserve"> PAGEREF _Toc535528324 \h </w:instrText>
+            </w:r>
+            <w:r>
+              <w:rPr>
+                <w:noProof/>
+                <w:webHidden/>
+              </w:rPr>
+            </w:r>
+            <w:r>
+              <w:rPr>
+                <w:noProof/>
+                <w:webHidden/>
+              </w:rPr>
+              <w:fldChar w:fldCharType="separate"/>
+            </w:r>
+            <w:r>
+              <w:rPr>
+                <w:noProof/>
+                <w:webHidden/>
+              </w:rPr>
+              <w:t>21</w:t>
+            </w:r>
+            <w:r>
+              <w:rPr>
+                <w:noProof/>
+                <w:webHidden/>
+              </w:rPr>
+              <w:fldChar w:fldCharType="end"/>
+            </w:r>
+          </w:hyperlink>
+        </w:p>
+        <w:p>
+          <w:pPr>
+            <w:pStyle w:val="TOC2"/>
+            <w:rPr>
+              <w:rFonts w:asciiTheme="minorHAnsi" w:eastAsiaTheme="minorEastAsia" w:hAnsiTheme="minorHAnsi" w:cstheme="minorBidi"/>
+              <w:noProof/>
+              <w:color w:val="auto"/>
+              <w:sz w:val="22"/>
+              <w:szCs w:val="22"/>
+            </w:rPr>
+          </w:pPr>
+          <w:hyperlink w:anchor="_Toc535528325" w:history="1">
+            <w:r>
+              <w:rPr>
+                <w:rStyle w:val="Hyperlink"/>
+                <w:noProof/>
+              </w:rPr>
+              <w:t>IV.1.</w:t>
+            </w:r>
+            <w:r>
+              <w:rPr>
+                <w:rFonts w:asciiTheme="minorHAnsi" w:eastAsiaTheme="minorEastAsia" w:hAnsiTheme="minorHAnsi" w:cstheme="minorBidi"/>
+                <w:noProof/>
+                <w:color w:val="auto"/>
+                <w:sz w:val="22"/>
+                <w:szCs w:val="22"/>
+              </w:rPr>
+              <w:tab/>
+            </w:r>
+            <w:r>
+              <w:rPr>
+                <w:rStyle w:val="Hyperlink"/>
+                <w:rFonts w:eastAsia="Cambria"/>
+                <w:noProof/>
+              </w:rPr>
+              <w:t>Validation Test</w:t>
+            </w:r>
+            <w:r>
+              <w:rPr>
+                <w:noProof/>
+                <w:webHidden/>
+              </w:rPr>
+              <w:tab/>
+            </w:r>
+            <w:r>
+              <w:rPr>
+                <w:noProof/>
+                <w:webHidden/>
+              </w:rPr>
+              <w:fldChar w:fldCharType="begin"/>
+            </w:r>
+            <w:r>
+              <w:rPr>
+                <w:noProof/>
+                <w:webHidden/>
+              </w:rPr>
+              <w:instrText xml:space="preserve"> PAGEREF _Toc535528325 \h </w:instrText>
+            </w:r>
+            <w:r>
+              <w:rPr>
+                <w:noProof/>
+                <w:webHidden/>
+              </w:rPr>
+            </w:r>
+            <w:r>
+              <w:rPr>
+                <w:noProof/>
+                <w:webHidden/>
+              </w:rPr>
+              <w:fldChar w:fldCharType="separate"/>
+            </w:r>
+            <w:r>
+              <w:rPr>
+                <w:noProof/>
+                <w:webHidden/>
+              </w:rPr>
+              <w:t>21</w:t>
+            </w:r>
+            <w:r>
+              <w:rPr>
+                <w:noProof/>
+                <w:webHidden/>
+              </w:rPr>
+              <w:fldChar w:fldCharType="end"/>
+            </w:r>
+          </w:hyperlink>
+        </w:p>
+        <w:p>
+          <w:pPr>
+            <w:pStyle w:val="TOC2"/>
+            <w:rPr>
+              <w:rFonts w:asciiTheme="minorHAnsi" w:eastAsiaTheme="minorEastAsia" w:hAnsiTheme="minorHAnsi" w:cstheme="minorBidi"/>
+              <w:noProof/>
+              <w:color w:val="auto"/>
+              <w:sz w:val="22"/>
+              <w:szCs w:val="22"/>
+            </w:rPr>
+          </w:pPr>
+          <w:hyperlink w:anchor="_Toc535528326" w:history="1">
+            <w:r>
+              <w:rPr>
+                <w:rStyle w:val="Hyperlink"/>
+                <w:noProof/>
+              </w:rPr>
+              <w:t>IV.2.</w:t>
+            </w:r>
+            <w:r>
+              <w:rPr>
+                <w:rFonts w:asciiTheme="minorHAnsi" w:eastAsiaTheme="minorEastAsia" w:hAnsiTheme="minorHAnsi" w:cstheme="minorBidi"/>
+                <w:noProof/>
+                <w:color w:val="auto"/>
+                <w:sz w:val="22"/>
+                <w:szCs w:val="22"/>
+              </w:rPr>
+              <w:tab/>
+            </w:r>
+            <w:r>
+              <w:rPr>
+                <w:rStyle w:val="Hyperlink"/>
+                <w:rFonts w:eastAsia="Cambria"/>
+                <w:noProof/>
+              </w:rPr>
+              <w:t>Integration Test</w:t>
+            </w:r>
+            <w:r>
+              <w:rPr>
+                <w:noProof/>
+                <w:webHidden/>
+              </w:rPr>
+              <w:tab/>
+            </w:r>
+            <w:r>
+              <w:rPr>
+                <w:noProof/>
+                <w:webHidden/>
+              </w:rPr>
+              <w:fldChar w:fldCharType="begin"/>
+            </w:r>
+            <w:r>
+              <w:rPr>
+                <w:noProof/>
+                <w:webHidden/>
+              </w:rPr>
+              <w:instrText xml:space="preserve"> PAGEREF _Toc535528326 \h </w:instrText>
+            </w:r>
+            <w:r>
+              <w:rPr>
+                <w:noProof/>
+                <w:webHidden/>
+              </w:rPr>
+            </w:r>
+            <w:r>
+              <w:rPr>
+                <w:noProof/>
+                <w:webHidden/>
+              </w:rPr>
+              <w:fldChar w:fldCharType="separate"/>
+            </w:r>
+            <w:r>
+              <w:rPr>
+                <w:noProof/>
+                <w:webHidden/>
+              </w:rPr>
+              <w:t>21</w:t>
+            </w:r>
+            <w:r>
+              <w:rPr>
+                <w:noProof/>
+                <w:webHidden/>
+              </w:rPr>
+              <w:fldChar w:fldCharType="end"/>
+            </w:r>
+          </w:hyperlink>
+        </w:p>
+        <w:p>
+          <w:pPr>
+            <w:pStyle w:val="TOC2"/>
+            <w:rPr>
+              <w:rFonts w:asciiTheme="minorHAnsi" w:eastAsiaTheme="minorEastAsia" w:hAnsiTheme="minorHAnsi" w:cstheme="minorBidi"/>
+              <w:noProof/>
+              <w:color w:val="auto"/>
+              <w:sz w:val="22"/>
+              <w:szCs w:val="22"/>
+            </w:rPr>
+          </w:pPr>
+          <w:hyperlink w:anchor="_Toc535528327" w:history="1">
+            <w:r>
+              <w:rPr>
+                <w:rStyle w:val="Hyperlink"/>
+                <w:noProof/>
+              </w:rPr>
+              <w:t>IV.3.</w:t>
+            </w:r>
+            <w:r>
+              <w:rPr>
+                <w:rFonts w:asciiTheme="minorHAnsi" w:eastAsiaTheme="minorEastAsia" w:hAnsiTheme="minorHAnsi" w:cstheme="minorBidi"/>
+                <w:noProof/>
+                <w:color w:val="auto"/>
+                <w:sz w:val="22"/>
+                <w:szCs w:val="22"/>
+              </w:rPr>
+              <w:tab/>
+            </w:r>
+            <w:r>
+              <w:rPr>
+                <w:rStyle w:val="Hyperlink"/>
+                <w:rFonts w:eastAsia="Cambria"/>
+                <w:noProof/>
+              </w:rPr>
+              <w:t>Unit Test</w:t>
+            </w:r>
+            <w:r>
+              <w:rPr>
+                <w:noProof/>
+                <w:webHidden/>
+              </w:rPr>
+              <w:tab/>
+            </w:r>
+            <w:r>
+              <w:rPr>
+                <w:noProof/>
+                <w:webHidden/>
+              </w:rPr>
+              <w:fldChar w:fldCharType="begin"/>
+            </w:r>
+            <w:r>
+              <w:rPr>
+                <w:noProof/>
+                <w:webHidden/>
+              </w:rPr>
+              <w:instrText xml:space="preserve"> PAGEREF _Toc535528327 \h </w:instrText>
+            </w:r>
+            <w:r>
+              <w:rPr>
+                <w:noProof/>
+                <w:webHidden/>
+              </w:rPr>
+            </w:r>
+            <w:r>
+              <w:rPr>
+                <w:noProof/>
+                <w:webHidden/>
+              </w:rPr>
+              <w:fldChar w:fldCharType="separate"/>
+            </w:r>
+            <w:r>
+              <w:rPr>
+                <w:noProof/>
+                <w:webHidden/>
+              </w:rPr>
+              <w:t>22</w:t>
+            </w:r>
+            <w:r>
+              <w:rPr>
+                <w:noProof/>
+                <w:webHidden/>
+              </w:rPr>
+              <w:fldChar w:fldCharType="end"/>
+            </w:r>
+          </w:hyperlink>
+        </w:p>
+        <w:p>
+          <w:pPr>
+            <w:pStyle w:val="TOC2"/>
+            <w:rPr>
+              <w:rFonts w:asciiTheme="minorHAnsi" w:eastAsiaTheme="minorEastAsia" w:hAnsiTheme="minorHAnsi" w:cstheme="minorBidi"/>
+              <w:noProof/>
+              <w:color w:val="auto"/>
+              <w:sz w:val="22"/>
+              <w:szCs w:val="22"/>
+            </w:rPr>
+          </w:pPr>
+          <w:hyperlink w:anchor="_Toc535528328" w:history="1">
+            <w:r>
+              <w:rPr>
+                <w:rStyle w:val="Hyperlink"/>
+                <w:noProof/>
+              </w:rPr>
+              <w:t>IV.4.</w:t>
+            </w:r>
+            <w:r>
+              <w:rPr>
+                <w:rFonts w:asciiTheme="minorHAnsi" w:eastAsiaTheme="minorEastAsia" w:hAnsiTheme="minorHAnsi" w:cstheme="minorBidi"/>
+                <w:noProof/>
+                <w:color w:val="auto"/>
+                <w:sz w:val="22"/>
+                <w:szCs w:val="22"/>
+              </w:rPr>
+              <w:tab/>
+            </w:r>
+            <w:r>
+              <w:rPr>
+                <w:rStyle w:val="Hyperlink"/>
+                <w:rFonts w:eastAsia="Cambria"/>
+                <w:noProof/>
+              </w:rPr>
+              <w:t>Conclusion</w:t>
+            </w:r>
+            <w:r>
+              <w:rPr>
+                <w:noProof/>
+                <w:webHidden/>
+              </w:rPr>
+              <w:tab/>
+            </w:r>
+            <w:r>
+              <w:rPr>
+                <w:noProof/>
+                <w:webHidden/>
+              </w:rPr>
+              <w:fldChar w:fldCharType="begin"/>
+            </w:r>
+            <w:r>
+              <w:rPr>
+                <w:noProof/>
+                <w:webHidden/>
+              </w:rPr>
+              <w:instrText xml:space="preserve"> PAGEREF _Toc535528328 \h </w:instrText>
+            </w:r>
+            <w:r>
+              <w:rPr>
+                <w:noProof/>
+                <w:webHidden/>
+              </w:rPr>
+            </w:r>
+            <w:r>
+              <w:rPr>
+                <w:noProof/>
+                <w:webHidden/>
+              </w:rPr>
+              <w:fldChar w:fldCharType="separate"/>
+            </w:r>
+            <w:r>
+              <w:rPr>
+                <w:noProof/>
+                <w:webHidden/>
+              </w:rPr>
+              <w:t>22</w:t>
+            </w:r>
+            <w:r>
+              <w:rPr>
+                <w:noProof/>
+                <w:webHidden/>
+              </w:rPr>
+              <w:fldChar w:fldCharType="end"/>
+            </w:r>
+          </w:hyperlink>
+        </w:p>
+        <w:p>
+          <w:pPr>
+            <w:pStyle w:val="TOC1"/>
+            <w:tabs>
+              <w:tab w:val="left" w:pos="1540"/>
+            </w:tabs>
+            <w:rPr>
+              <w:rFonts w:asciiTheme="minorHAnsi" w:eastAsiaTheme="minorEastAsia" w:hAnsiTheme="minorHAnsi" w:cstheme="minorBidi"/>
+              <w:noProof/>
+              <w:color w:val="auto"/>
+              <w:sz w:val="22"/>
+              <w:szCs w:val="22"/>
+            </w:rPr>
+          </w:pPr>
+          <w:hyperlink w:anchor="_Toc535528329" w:history="1">
+            <w:r>
+              <w:rPr>
+                <w:rStyle w:val="Hyperlink"/>
+                <w:noProof/>
+                <w14:scene3d>
+                  <w14:camera w14:prst="orthographicFront"/>
+                  <w14:lightRig w14:rig="threePt" w14:dir="t">
+                    <w14:rot w14:lat="0" w14:lon="0" w14:rev="0"/>
+                  </w14:lightRig>
+                </w14:scene3d>
+              </w:rPr>
+              <w:t>Chapter V -</w:t>
+            </w:r>
+            <w:r>
+              <w:rPr>
+                <w:rFonts w:asciiTheme="minorHAnsi" w:eastAsiaTheme="minorEastAsia" w:hAnsiTheme="minorHAnsi" w:cstheme="minorBidi"/>
+                <w:noProof/>
+                <w:color w:val="auto"/>
+                <w:sz w:val="22"/>
+                <w:szCs w:val="22"/>
+              </w:rPr>
+              <w:tab/>
+            </w:r>
+            <w:r>
+              <w:rPr>
+                <w:rStyle w:val="Hyperlink"/>
+                <w:rFonts w:eastAsia="Cambria"/>
+                <w:noProof/>
+              </w:rPr>
+              <w:t>Conclusion</w:t>
+            </w:r>
+            <w:r>
+              <w:rPr>
+                <w:noProof/>
+                <w:webHidden/>
+              </w:rPr>
+              <w:tab/>
+            </w:r>
+            <w:r>
+              <w:rPr>
+                <w:noProof/>
+                <w:webHidden/>
+              </w:rPr>
+              <w:fldChar w:fldCharType="begin"/>
+            </w:r>
+            <w:r>
+              <w:rPr>
+                <w:noProof/>
+                <w:webHidden/>
+              </w:rPr>
+              <w:instrText xml:space="preserve"> PAGEREF _Toc535528329 \h </w:instrText>
+            </w:r>
+            <w:r>
+              <w:rPr>
+                <w:noProof/>
+                <w:webHidden/>
+              </w:rPr>
+            </w:r>
+            <w:r>
+              <w:rPr>
+                <w:noProof/>
+                <w:webHidden/>
+              </w:rPr>
+              <w:fldChar w:fldCharType="separate"/>
+            </w:r>
+            <w:r>
+              <w:rPr>
+                <w:noProof/>
+                <w:webHidden/>
+              </w:rPr>
+              <w:t>23</w:t>
+            </w:r>
+            <w:r>
+              <w:rPr>
+                <w:noProof/>
+                <w:webHidden/>
+              </w:rPr>
+              <w:fldChar w:fldCharType="end"/>
+            </w:r>
+          </w:hyperlink>
+        </w:p>
+        <w:p>
+          <w:pPr>
+            <w:pStyle w:val="TOC2"/>
+            <w:rPr>
+              <w:rFonts w:asciiTheme="minorHAnsi" w:eastAsiaTheme="minorEastAsia" w:hAnsiTheme="minorHAnsi" w:cstheme="minorBidi"/>
+              <w:noProof/>
+              <w:color w:val="auto"/>
+              <w:sz w:val="22"/>
+              <w:szCs w:val="22"/>
+            </w:rPr>
+          </w:pPr>
+          <w:hyperlink w:anchor="_Toc535528330" w:history="1">
+            <w:r>
+              <w:rPr>
+                <w:rStyle w:val="Hyperlink"/>
+                <w:noProof/>
+              </w:rPr>
+              <w:t>V.1.</w:t>
+            </w:r>
+            <w:r>
+              <w:rPr>
+                <w:rFonts w:asciiTheme="minorHAnsi" w:eastAsiaTheme="minorEastAsia" w:hAnsiTheme="minorHAnsi" w:cstheme="minorBidi"/>
+                <w:noProof/>
+                <w:color w:val="auto"/>
+                <w:sz w:val="22"/>
+                <w:szCs w:val="22"/>
+              </w:rPr>
+              <w:tab/>
+            </w:r>
+            <w:r>
+              <w:rPr>
+                <w:rStyle w:val="Hyperlink"/>
+                <w:rFonts w:eastAsia="Cambria"/>
+                <w:noProof/>
+              </w:rPr>
+              <w:t xml:space="preserve">Future </w:t>
+            </w:r>
+            <w:r>
+              <w:rPr>
+                <w:rStyle w:val="Hyperlink"/>
+                <w:noProof/>
+              </w:rPr>
+              <w:t>Considerations</w:t>
+            </w:r>
+            <w:r>
+              <w:rPr>
+                <w:noProof/>
+                <w:webHidden/>
+              </w:rPr>
+              <w:tab/>
+            </w:r>
+            <w:r>
+              <w:rPr>
+                <w:noProof/>
+                <w:webHidden/>
+              </w:rPr>
+              <w:fldChar w:fldCharType="begin"/>
+            </w:r>
+            <w:r>
+              <w:rPr>
+                <w:noProof/>
+                <w:webHidden/>
+              </w:rPr>
+              <w:instrText xml:space="preserve"> PAGEREF _Toc535528330 \h </w:instrText>
+            </w:r>
+            <w:r>
+              <w:rPr>
+                <w:noProof/>
+                <w:webHidden/>
+              </w:rPr>
+            </w:r>
+            <w:r>
+              <w:rPr>
+                <w:noProof/>
+                <w:webHidden/>
+              </w:rPr>
+              <w:fldChar w:fldCharType="separate"/>
+            </w:r>
+            <w:r>
+              <w:rPr>
+                <w:noProof/>
+                <w:webHidden/>
+              </w:rPr>
+              <w:t>23</w:t>
+            </w:r>
+            <w:r>
+              <w:rPr>
+                <w:noProof/>
+                <w:webHidden/>
+              </w:rPr>
+              <w:fldChar w:fldCharType="end"/>
+            </w:r>
+          </w:hyperlink>
+        </w:p>
+        <w:p>
+          <w:pPr>
+            <w:pStyle w:val="TOC2"/>
+            <w:rPr>
+              <w:rFonts w:asciiTheme="minorHAnsi" w:eastAsiaTheme="minorEastAsia" w:hAnsiTheme="minorHAnsi" w:cstheme="minorBidi"/>
+              <w:noProof/>
+              <w:color w:val="auto"/>
+              <w:sz w:val="22"/>
+              <w:szCs w:val="22"/>
+            </w:rPr>
+          </w:pPr>
+          <w:hyperlink w:anchor="_Toc535528331" w:history="1">
+            <w:r>
+              <w:rPr>
+                <w:rStyle w:val="Hyperlink"/>
+                <w:noProof/>
+              </w:rPr>
+              <w:t>Bibliography</w:t>
+            </w:r>
+            <w:r>
+              <w:rPr>
+                <w:noProof/>
+                <w:webHidden/>
+              </w:rPr>
+              <w:tab/>
+            </w:r>
+            <w:r>
+              <w:rPr>
+                <w:noProof/>
+                <w:webHidden/>
+              </w:rPr>
+              <w:fldChar w:fldCharType="begin"/>
+            </w:r>
+            <w:r>
+              <w:rPr>
+                <w:noProof/>
+                <w:webHidden/>
+              </w:rPr>
+              <w:instrText xml:space="preserve"> PAGEREF _Toc535528331 \h </w:instrText>
+            </w:r>
+            <w:r>
+              <w:rPr>
+                <w:noProof/>
+                <w:webHidden/>
+              </w:rPr>
+            </w:r>
+            <w:r>
+              <w:rPr>
+                <w:noProof/>
+                <w:webHidden/>
+              </w:rPr>
+              <w:fldChar w:fldCharType="separate"/>
+            </w:r>
+            <w:r>
+              <w:rPr>
+                <w:noProof/>
+                <w:webHidden/>
+              </w:rPr>
+              <w:t>24</w:t>
+            </w:r>
+            <w:r>
+              <w:rPr>
+                <w:noProof/>
+                <w:webHidden/>
+              </w:rPr>
+              <w:fldChar w:fldCharType="end"/>
+            </w:r>
+          </w:hyperlink>
+        </w:p>
+        <w:p>
+          <w:pPr>
+            <w:pStyle w:val="TOC2"/>
+            <w:rPr>
+              <w:rFonts w:asciiTheme="minorHAnsi" w:eastAsiaTheme="minorEastAsia" w:hAnsiTheme="minorHAnsi" w:cstheme="minorBidi"/>
+              <w:noProof/>
+              <w:color w:val="auto"/>
+              <w:sz w:val="22"/>
+              <w:szCs w:val="22"/>
+            </w:rPr>
+          </w:pPr>
+          <w:hyperlink w:anchor="_Toc535528332" w:history="1">
+            <w:r>
+              <w:rPr>
+                <w:rStyle w:val="Hyperlink"/>
+                <w:noProof/>
+              </w:rPr>
+              <w:t>Note about the bibliography [to be deleted from the final document]</w:t>
+            </w:r>
+            <w:r>
+              <w:rPr>
+                <w:noProof/>
+                <w:webHidden/>
+              </w:rPr>
+              <w:tab/>
+            </w:r>
+            <w:r>
+              <w:rPr>
+                <w:noProof/>
+                <w:webHidden/>
+              </w:rPr>
+              <w:fldChar w:fldCharType="begin"/>
+            </w:r>
+            <w:r>
+              <w:rPr>
+                <w:noProof/>
+                <w:webHidden/>
+              </w:rPr>
+              <w:instrText xml:space="preserve"> PAGEREF _Toc535528332 \h </w:instrText>
+            </w:r>
+            <w:r>
+              <w:rPr>
+                <w:noProof/>
+                <w:webHidden/>
+              </w:rPr>
+            </w:r>
+            <w:r>
+              <w:rPr>
+                <w:noProof/>
+                <w:webHidden/>
+              </w:rPr>
+              <w:fldChar w:fldCharType="separate"/>
+            </w:r>
+            <w:r>
+              <w:rPr>
+                <w:noProof/>
+                <w:webHidden/>
+              </w:rPr>
+              <w:t>24</w:t>
             </w:r>
             <w:r>
               <w:rPr>
@@ -3528,69 +4432,9 @@
         <w:pStyle w:val="Heading1"/>
       </w:pPr>
       <w:bookmarkStart w:id="3" w:name="_Toc500319009"/>
-      <w:bookmarkStart w:id="4" w:name="_Toc534153056"/>
-      <w:r>
-        <w:rPr>
-          <w:noProof/>
-        </w:rPr>
+      <w:bookmarkStart w:id="4" w:name="_Toc535528294"/>
+      <w:r>
         <w:lastRenderedPageBreak/>
-        <w:drawing>
-          <wp:anchor distT="0" distB="0" distL="114300" distR="114300" simplePos="0" relativeHeight="251668480" behindDoc="0" locked="0" layoutInCell="1" allowOverlap="1" wp14:anchorId="5ECCD009" wp14:editId="7255CED5">
-            <wp:simplePos x="0" y="0"/>
-            <wp:positionH relativeFrom="column">
-              <wp:posOffset>5733415</wp:posOffset>
-            </wp:positionH>
-            <wp:positionV relativeFrom="paragraph">
-              <wp:posOffset>-549275</wp:posOffset>
-            </wp:positionV>
-            <wp:extent cx="754380" cy="754380"/>
-            <wp:effectExtent l="0" t="0" r="7620" b="7620"/>
-            <wp:wrapNone/>
-            <wp:docPr id="7" name="Picture 7"/>
-            <wp:cNvGraphicFramePr>
-              <a:graphicFrameLocks xmlns:a="http://schemas.openxmlformats.org/drawingml/2006/main" noChangeAspect="1"/>
-            </wp:cNvGraphicFramePr>
-            <a:graphic xmlns:a="http://schemas.openxmlformats.org/drawingml/2006/main">
-              <a:graphicData uri="http://schemas.openxmlformats.org/drawingml/2006/picture">
-                <pic:pic xmlns:pic="http://schemas.openxmlformats.org/drawingml/2006/picture">
-                  <pic:nvPicPr>
-                    <pic:cNvPr id="0" name="EZFXbg.png"/>
-                    <pic:cNvPicPr/>
-                  </pic:nvPicPr>
-                  <pic:blipFill>
-                    <a:blip r:embed="rId13" cstate="print">
-                      <a:extLst>
-                        <a:ext uri="{28A0092B-C50C-407E-A947-70E740481C1C}">
-                          <a14:useLocalDpi xmlns:a14="http://schemas.microsoft.com/office/drawing/2010/main" val="0"/>
-                        </a:ext>
-                      </a:extLst>
-                    </a:blip>
-                    <a:stretch>
-                      <a:fillRect/>
-                    </a:stretch>
-                  </pic:blipFill>
-                  <pic:spPr>
-                    <a:xfrm>
-                      <a:off x="0" y="0"/>
-                      <a:ext cx="754380" cy="754380"/>
-                    </a:xfrm>
-                    <a:prstGeom prst="rect">
-                      <a:avLst/>
-                    </a:prstGeom>
-                  </pic:spPr>
-                </pic:pic>
-              </a:graphicData>
-            </a:graphic>
-            <wp14:sizeRelH relativeFrom="page">
-              <wp14:pctWidth>0</wp14:pctWidth>
-            </wp14:sizeRelH>
-            <wp14:sizeRelV relativeFrom="page">
-              <wp14:pctHeight>0</wp14:pctHeight>
-            </wp14:sizeRelV>
-          </wp:anchor>
-        </w:drawing>
-      </w:r>
-      <w:r>
         <w:t>Table of Figures</w:t>
       </w:r>
       <w:bookmarkEnd w:id="3"/>
@@ -3619,7 +4463,7 @@
       <w:r>
         <w:fldChar w:fldCharType="separate"/>
       </w:r>
-      <w:hyperlink w:anchor="_Toc534153083" w:history="1">
+      <w:hyperlink w:anchor="_Toc535532681" w:history="1">
         <w:r>
           <w:rPr>
             <w:rStyle w:val="Hyperlink"/>
@@ -3646,7 +4490,7 @@
             <w:noProof/>
             <w:webHidden/>
           </w:rPr>
-          <w:instrText xml:space="preserve"> PAGEREF _Toc534153083 \h </w:instrText>
+          <w:instrText xml:space="preserve"> PAGEREF _Toc535532681 \h </w:instrText>
         </w:r>
         <w:r>
           <w:rPr>
@@ -3691,7 +4535,7 @@
           <w:szCs w:val="22"/>
         </w:rPr>
       </w:pPr>
-      <w:hyperlink w:anchor="_Toc534153084" w:history="1">
+      <w:hyperlink w:anchor="_Toc535532682" w:history="1">
         <w:r>
           <w:rPr>
             <w:rStyle w:val="Hyperlink"/>
@@ -3718,7 +4562,7 @@
             <w:noProof/>
             <w:webHidden/>
           </w:rPr>
-          <w:instrText xml:space="preserve"> PAGEREF _Toc534153084 \h </w:instrText>
+          <w:instrText xml:space="preserve"> PAGEREF _Toc535532682 \h </w:instrText>
         </w:r>
         <w:r>
           <w:rPr>
@@ -3763,7 +4607,7 @@
           <w:szCs w:val="22"/>
         </w:rPr>
       </w:pPr>
-      <w:hyperlink r:id="rId14" w:anchor="_Toc534153085" w:history="1">
+      <w:hyperlink r:id="rId13" w:anchor="_Toc535532683" w:history="1">
         <w:r>
           <w:rPr>
             <w:rStyle w:val="Hyperlink"/>
@@ -3790,7 +4634,7 @@
             <w:noProof/>
             <w:webHidden/>
           </w:rPr>
-          <w:instrText xml:space="preserve"> PAGEREF _Toc534153085 \h </w:instrText>
+          <w:instrText xml:space="preserve"> PAGEREF _Toc535532683 \h </w:instrText>
         </w:r>
         <w:r>
           <w:rPr>
@@ -3835,7 +4679,7 @@
           <w:szCs w:val="22"/>
         </w:rPr>
       </w:pPr>
-      <w:hyperlink r:id="rId15" w:anchor="_Toc534153086" w:history="1">
+      <w:hyperlink r:id="rId14" w:anchor="_Toc535532684" w:history="1">
         <w:r>
           <w:rPr>
             <w:rStyle w:val="Hyperlink"/>
@@ -3862,7 +4706,7 @@
             <w:noProof/>
             <w:webHidden/>
           </w:rPr>
-          <w:instrText xml:space="preserve"> PAGEREF _Toc534153086 \h </w:instrText>
+          <w:instrText xml:space="preserve"> PAGEREF _Toc535532684 \h </w:instrText>
         </w:r>
         <w:r>
           <w:rPr>
@@ -3907,7 +4751,7 @@
           <w:szCs w:val="22"/>
         </w:rPr>
       </w:pPr>
-      <w:hyperlink r:id="rId16" w:anchor="_Toc534153087" w:history="1">
+      <w:hyperlink r:id="rId15" w:anchor="_Toc535532685" w:history="1">
         <w:r>
           <w:rPr>
             <w:rStyle w:val="Hyperlink"/>
@@ -3934,7 +4778,7 @@
             <w:noProof/>
             <w:webHidden/>
           </w:rPr>
-          <w:instrText xml:space="preserve"> PAGEREF _Toc534153087 \h </w:instrText>
+          <w:instrText xml:space="preserve"> PAGEREF _Toc535532685 \h </w:instrText>
         </w:r>
         <w:r>
           <w:rPr>
@@ -3966,6 +4810,78 @@
       </w:hyperlink>
     </w:p>
     <w:p>
+      <w:pPr>
+        <w:pStyle w:val="TableofFigures"/>
+        <w:tabs>
+          <w:tab w:val="right" w:leader="dot" w:pos="9350"/>
+        </w:tabs>
+        <w:rPr>
+          <w:rFonts w:asciiTheme="minorHAnsi" w:eastAsiaTheme="minorEastAsia" w:hAnsiTheme="minorHAnsi" w:cstheme="minorBidi"/>
+          <w:noProof/>
+          <w:color w:val="auto"/>
+          <w:sz w:val="22"/>
+          <w:szCs w:val="22"/>
+        </w:rPr>
+      </w:pPr>
+      <w:hyperlink r:id="rId16" w:anchor="_Toc535532686" w:history="1">
+        <w:r>
+          <w:rPr>
+            <w:rStyle w:val="Hyperlink"/>
+            <w:noProof/>
+          </w:rPr>
+          <w:t>Figure 6 - Class Diagram Front End</w:t>
+        </w:r>
+        <w:r>
+          <w:rPr>
+            <w:noProof/>
+            <w:webHidden/>
+          </w:rPr>
+          <w:tab/>
+        </w:r>
+        <w:r>
+          <w:rPr>
+            <w:noProof/>
+            <w:webHidden/>
+          </w:rPr>
+          <w:fldChar w:fldCharType="begin"/>
+        </w:r>
+        <w:r>
+          <w:rPr>
+            <w:noProof/>
+            <w:webHidden/>
+          </w:rPr>
+          <w:instrText xml:space="preserve"> PAGEREF _Toc535532686 \h </w:instrText>
+        </w:r>
+        <w:r>
+          <w:rPr>
+            <w:noProof/>
+            <w:webHidden/>
+          </w:rPr>
+        </w:r>
+        <w:r>
+          <w:rPr>
+            <w:noProof/>
+            <w:webHidden/>
+          </w:rPr>
+          <w:fldChar w:fldCharType="separate"/>
+        </w:r>
+        <w:r>
+          <w:rPr>
+            <w:noProof/>
+            <w:webHidden/>
+          </w:rPr>
+          <w:t>21</w:t>
+        </w:r>
+        <w:r>
+          <w:rPr>
+            <w:noProof/>
+            <w:webHidden/>
+          </w:rPr>
+          <w:fldChar w:fldCharType="end"/>
+        </w:r>
+      </w:hyperlink>
+    </w:p>
+    <w:p>
       <w:r>
         <w:fldChar w:fldCharType="end"/>
       </w:r>
@@ -3984,79 +4900,21 @@
       <w:r>
         <w:br w:type="page"/>
       </w:r>
+      <w:bookmarkStart w:id="5" w:name="_GoBack"/>
+      <w:bookmarkEnd w:id="5"/>
     </w:p>
     <w:p>
       <w:pPr>
         <w:pStyle w:val="Heading1"/>
       </w:pPr>
-      <w:bookmarkStart w:id="5" w:name="_Toc500319010"/>
-      <w:bookmarkStart w:id="6" w:name="_Toc534153057"/>
-      <w:r>
-        <w:rPr>
-          <w:noProof/>
-        </w:rPr>
+      <w:bookmarkStart w:id="6" w:name="_Toc500319010"/>
+      <w:bookmarkStart w:id="7" w:name="_Toc535528295"/>
+      <w:r>
         <w:lastRenderedPageBreak/>
-        <w:drawing>
-          <wp:anchor distT="0" distB="0" distL="114300" distR="114300" simplePos="0" relativeHeight="251666432" behindDoc="0" locked="0" layoutInCell="1" allowOverlap="1" wp14:anchorId="31DBA7BE" wp14:editId="52BF0461">
-            <wp:simplePos x="0" y="0"/>
-            <wp:positionH relativeFrom="column">
-              <wp:posOffset>5744210</wp:posOffset>
-            </wp:positionH>
-            <wp:positionV relativeFrom="paragraph">
-              <wp:posOffset>-560070</wp:posOffset>
-            </wp:positionV>
-            <wp:extent cx="754380" cy="754380"/>
-            <wp:effectExtent l="0" t="0" r="7620" b="7620"/>
-            <wp:wrapNone/>
-            <wp:docPr id="5" name="Picture 5"/>
-            <wp:cNvGraphicFramePr>
-              <a:graphicFrameLocks xmlns:a="http://schemas.openxmlformats.org/drawingml/2006/main" noChangeAspect="1"/>
-            </wp:cNvGraphicFramePr>
-            <a:graphic xmlns:a="http://schemas.openxmlformats.org/drawingml/2006/main">
-              <a:graphicData uri="http://schemas.openxmlformats.org/drawingml/2006/picture">
-                <pic:pic xmlns:pic="http://schemas.openxmlformats.org/drawingml/2006/picture">
-                  <pic:nvPicPr>
-                    <pic:cNvPr id="0" name="EZFXbg.png"/>
-                    <pic:cNvPicPr/>
-                  </pic:nvPicPr>
-                  <pic:blipFill>
-                    <a:blip r:embed="rId13" cstate="print">
-                      <a:extLst>
-                        <a:ext uri="{28A0092B-C50C-407E-A947-70E740481C1C}">
-                          <a14:useLocalDpi xmlns:a14="http://schemas.microsoft.com/office/drawing/2010/main" val="0"/>
-                        </a:ext>
-                      </a:extLst>
-                    </a:blip>
-                    <a:stretch>
-                      <a:fillRect/>
-                    </a:stretch>
-                  </pic:blipFill>
-                  <pic:spPr>
-                    <a:xfrm>
-                      <a:off x="0" y="0"/>
-                      <a:ext cx="754380" cy="754380"/>
-                    </a:xfrm>
-                    <a:prstGeom prst="rect">
-                      <a:avLst/>
-                    </a:prstGeom>
-                  </pic:spPr>
-                </pic:pic>
-              </a:graphicData>
-            </a:graphic>
-            <wp14:sizeRelH relativeFrom="page">
-              <wp14:pctWidth>0</wp14:pctWidth>
-            </wp14:sizeRelH>
-            <wp14:sizeRelV relativeFrom="page">
-              <wp14:pctHeight>0</wp14:pctHeight>
-            </wp14:sizeRelV>
-          </wp:anchor>
-        </w:drawing>
-      </w:r>
-      <w:r>
         <w:t>Table of Tables</w:t>
       </w:r>
-      <w:bookmarkEnd w:id="5"/>
       <w:bookmarkEnd w:id="6"/>
+      <w:bookmarkEnd w:id="7"/>
     </w:p>
     <w:p>
       <w:pPr>
@@ -4469,83 +5327,23 @@
           <w:rFonts w:eastAsia="Cambria"/>
         </w:rPr>
       </w:pPr>
-      <w:bookmarkStart w:id="7" w:name="_Toc500319012"/>
-      <w:bookmarkStart w:id="8" w:name="_Toc534153058"/>
-      <w:r>
-        <w:rPr>
-          <w:noProof/>
+      <w:bookmarkStart w:id="8" w:name="_Toc500319012"/>
+      <w:bookmarkStart w:id="9" w:name="_Toc535528296"/>
+      <w:r>
+        <w:rPr>
+          <w:rFonts w:eastAsia="Cambria"/>
         </w:rPr>
         <w:lastRenderedPageBreak/>
-        <w:drawing>
-          <wp:anchor distT="0" distB="0" distL="114300" distR="114300" simplePos="0" relativeHeight="251664384" behindDoc="0" locked="0" layoutInCell="1" allowOverlap="1" wp14:anchorId="166836B9" wp14:editId="37082728">
-            <wp:simplePos x="0" y="0"/>
-            <wp:positionH relativeFrom="column">
-              <wp:posOffset>5712268</wp:posOffset>
-            </wp:positionH>
-            <wp:positionV relativeFrom="paragraph">
-              <wp:posOffset>-549245</wp:posOffset>
-            </wp:positionV>
-            <wp:extent cx="754380" cy="754380"/>
-            <wp:effectExtent l="0" t="0" r="7620" b="7620"/>
-            <wp:wrapNone/>
-            <wp:docPr id="4" name="Picture 4"/>
-            <wp:cNvGraphicFramePr>
-              <a:graphicFrameLocks xmlns:a="http://schemas.openxmlformats.org/drawingml/2006/main" noChangeAspect="1"/>
-            </wp:cNvGraphicFramePr>
-            <a:graphic xmlns:a="http://schemas.openxmlformats.org/drawingml/2006/main">
-              <a:graphicData uri="http://schemas.openxmlformats.org/drawingml/2006/picture">
-                <pic:pic xmlns:pic="http://schemas.openxmlformats.org/drawingml/2006/picture">
-                  <pic:nvPicPr>
-                    <pic:cNvPr id="0" name="EZFXbg.png"/>
-                    <pic:cNvPicPr/>
-                  </pic:nvPicPr>
-                  <pic:blipFill>
-                    <a:blip r:embed="rId13" cstate="print">
-                      <a:extLst>
-                        <a:ext uri="{28A0092B-C50C-407E-A947-70E740481C1C}">
-                          <a14:useLocalDpi xmlns:a14="http://schemas.microsoft.com/office/drawing/2010/main" val="0"/>
-                        </a:ext>
-                      </a:extLst>
-                    </a:blip>
-                    <a:stretch>
-                      <a:fillRect/>
-                    </a:stretch>
-                  </pic:blipFill>
-                  <pic:spPr>
-                    <a:xfrm>
-                      <a:off x="0" y="0"/>
-                      <a:ext cx="754380" cy="754380"/>
-                    </a:xfrm>
-                    <a:prstGeom prst="rect">
-                      <a:avLst/>
-                    </a:prstGeom>
-                  </pic:spPr>
-                </pic:pic>
-              </a:graphicData>
-            </a:graphic>
-            <wp14:sizeRelH relativeFrom="page">
-              <wp14:pctWidth>0</wp14:pctWidth>
-            </wp14:sizeRelH>
-            <wp14:sizeRelV relativeFrom="page">
-              <wp14:pctHeight>0</wp14:pctHeight>
-            </wp14:sizeRelV>
-          </wp:anchor>
-        </w:drawing>
-      </w:r>
+        <w:t>Introductio</w:t>
+      </w:r>
+      <w:bookmarkEnd w:id="8"/>
       <w:r>
         <w:rPr>
           <w:rFonts w:eastAsia="Cambria"/>
         </w:rPr>
-        <w:t>Introductio</w:t>
-      </w:r>
-      <w:bookmarkEnd w:id="7"/>
-      <w:r>
-        <w:rPr>
-          <w:rFonts w:eastAsia="Cambria"/>
-        </w:rPr>
         <w:t>n</w:t>
       </w:r>
-      <w:bookmarkEnd w:id="8"/>
+      <w:bookmarkEnd w:id="9"/>
     </w:p>
     <w:p>
       <w:pPr>
@@ -4555,24 +5353,24 @@
         </w:tabs>
         <w:ind w:left="1080" w:hanging="360"/>
       </w:pPr>
-      <w:bookmarkStart w:id="9" w:name="_4f1mdlm" w:colFirst="0" w:colLast="0"/>
-      <w:bookmarkStart w:id="10" w:name="_Toc500319013"/>
-      <w:bookmarkStart w:id="11" w:name="_Toc534153059"/>
-      <w:bookmarkEnd w:id="9"/>
+      <w:bookmarkStart w:id="10" w:name="_4f1mdlm" w:colFirst="0" w:colLast="0"/>
+      <w:bookmarkStart w:id="11" w:name="_Toc500319013"/>
+      <w:bookmarkStart w:id="12" w:name="_Toc535528297"/>
+      <w:bookmarkEnd w:id="10"/>
       <w:r>
         <w:rPr>
           <w:rFonts w:eastAsia="Cambria"/>
         </w:rPr>
         <w:t>The business domai</w:t>
       </w:r>
-      <w:bookmarkEnd w:id="10"/>
+      <w:bookmarkEnd w:id="11"/>
       <w:r>
         <w:rPr>
           <w:rFonts w:eastAsia="Cambria"/>
         </w:rPr>
         <w:t>n</w:t>
       </w:r>
-      <w:bookmarkEnd w:id="11"/>
+      <w:bookmarkEnd w:id="12"/>
     </w:p>
     <w:p>
       <w:pPr>
@@ -4762,7 +5560,7 @@
         <w:pStyle w:val="Caption"/>
         <w:jc w:val="center"/>
       </w:pPr>
-      <w:bookmarkStart w:id="12" w:name="_Toc534153083"/>
+      <w:bookmarkStart w:id="13" w:name="_Toc535532681"/>
       <w:r>
         <w:t xml:space="preserve">Figure </w:t>
       </w:r>
@@ -4793,7 +5591,7 @@
       <w:r>
         <w:t xml:space="preserve"> Market Shares - Early 2018</w:t>
       </w:r>
-      <w:bookmarkEnd w:id="12"/>
+      <w:bookmarkEnd w:id="13"/>
     </w:p>
     <w:p/>
     <w:p>
@@ -4825,79 +5623,19 @@
         </w:tabs>
         <w:ind w:left="1080" w:hanging="360"/>
       </w:pPr>
-      <w:bookmarkStart w:id="13" w:name="_2u6wntf" w:colFirst="0" w:colLast="0"/>
-      <w:bookmarkStart w:id="14" w:name="_Toc500319014"/>
-      <w:bookmarkStart w:id="15" w:name="_Toc534153060"/>
-      <w:bookmarkEnd w:id="13"/>
-      <w:r>
-        <w:rPr>
-          <w:noProof/>
+      <w:bookmarkStart w:id="14" w:name="_2u6wntf" w:colFirst="0" w:colLast="0"/>
+      <w:bookmarkStart w:id="15" w:name="_Toc500319014"/>
+      <w:bookmarkStart w:id="16" w:name="_Toc535528298"/>
+      <w:bookmarkEnd w:id="14"/>
+      <w:r>
+        <w:rPr>
+          <w:rFonts w:eastAsia="Cambria"/>
         </w:rPr>
         <w:lastRenderedPageBreak/>
-        <w:drawing>
-          <wp:anchor distT="0" distB="0" distL="114300" distR="114300" simplePos="0" relativeHeight="251662336" behindDoc="0" locked="0" layoutInCell="1" allowOverlap="1" wp14:anchorId="7E921A76" wp14:editId="460E2890">
-            <wp:simplePos x="0" y="0"/>
-            <wp:positionH relativeFrom="column">
-              <wp:posOffset>5719445</wp:posOffset>
-            </wp:positionH>
-            <wp:positionV relativeFrom="paragraph">
-              <wp:posOffset>-563541</wp:posOffset>
-            </wp:positionV>
-            <wp:extent cx="754380" cy="754380"/>
-            <wp:effectExtent l="0" t="0" r="7620" b="7620"/>
-            <wp:wrapNone/>
-            <wp:docPr id="3" name="Picture 3"/>
-            <wp:cNvGraphicFramePr>
-              <a:graphicFrameLocks xmlns:a="http://schemas.openxmlformats.org/drawingml/2006/main" noChangeAspect="1"/>
-            </wp:cNvGraphicFramePr>
-            <a:graphic xmlns:a="http://schemas.openxmlformats.org/drawingml/2006/main">
-              <a:graphicData uri="http://schemas.openxmlformats.org/drawingml/2006/picture">
-                <pic:pic xmlns:pic="http://schemas.openxmlformats.org/drawingml/2006/picture">
-                  <pic:nvPicPr>
-                    <pic:cNvPr id="0" name="EZFXbg.png"/>
-                    <pic:cNvPicPr/>
-                  </pic:nvPicPr>
-                  <pic:blipFill>
-                    <a:blip r:embed="rId13" cstate="print">
-                      <a:extLst>
-                        <a:ext uri="{28A0092B-C50C-407E-A947-70E740481C1C}">
-                          <a14:useLocalDpi xmlns:a14="http://schemas.microsoft.com/office/drawing/2010/main" val="0"/>
-                        </a:ext>
-                      </a:extLst>
-                    </a:blip>
-                    <a:stretch>
-                      <a:fillRect/>
-                    </a:stretch>
-                  </pic:blipFill>
-                  <pic:spPr>
-                    <a:xfrm>
-                      <a:off x="0" y="0"/>
-                      <a:ext cx="754380" cy="754380"/>
-                    </a:xfrm>
-                    <a:prstGeom prst="rect">
-                      <a:avLst/>
-                    </a:prstGeom>
-                  </pic:spPr>
-                </pic:pic>
-              </a:graphicData>
-            </a:graphic>
-            <wp14:sizeRelH relativeFrom="page">
-              <wp14:pctWidth>0</wp14:pctWidth>
-            </wp14:sizeRelH>
-            <wp14:sizeRelV relativeFrom="page">
-              <wp14:pctHeight>0</wp14:pctHeight>
-            </wp14:sizeRelV>
-          </wp:anchor>
-        </w:drawing>
-      </w:r>
-      <w:r>
-        <w:rPr>
-          <w:rFonts w:eastAsia="Cambria"/>
-        </w:rPr>
         <w:t>About the modeled application</w:t>
       </w:r>
-      <w:bookmarkEnd w:id="14"/>
       <w:bookmarkEnd w:id="15"/>
+      <w:bookmarkEnd w:id="16"/>
     </w:p>
     <w:p>
       <w:pPr>
@@ -4945,18 +5683,18 @@
           <w:tab w:val="clear" w:pos="360"/>
           <w:tab w:val="num" w:pos="1800"/>
         </w:tabs>
-        <w:ind w:left="1440" w:hanging="360"/>
-      </w:pPr>
-      <w:bookmarkStart w:id="16" w:name="_Toc500319015"/>
-      <w:bookmarkStart w:id="17" w:name="_Toc534153061"/>
+        <w:ind w:hanging="360"/>
+      </w:pPr>
+      <w:bookmarkStart w:id="17" w:name="_Toc500319015"/>
+      <w:bookmarkStart w:id="18" w:name="_Toc535528299"/>
       <w:r>
         <w:rPr>
           <w:rFonts w:eastAsia="Cambria"/>
         </w:rPr>
         <w:t>Users Persona</w:t>
       </w:r>
-      <w:bookmarkEnd w:id="16"/>
       <w:bookmarkEnd w:id="17"/>
+      <w:bookmarkEnd w:id="18"/>
     </w:p>
     <w:p>
       <w:r>
@@ -5059,24 +5797,24 @@
           <w:tab w:val="clear" w:pos="360"/>
           <w:tab w:val="num" w:pos="1800"/>
         </w:tabs>
-        <w:ind w:left="1440" w:hanging="360"/>
-      </w:pPr>
-      <w:bookmarkStart w:id="18" w:name="_Toc500319016"/>
-      <w:bookmarkStart w:id="19" w:name="_Toc534153062"/>
+        <w:ind w:hanging="360"/>
+      </w:pPr>
+      <w:bookmarkStart w:id="19" w:name="_Toc500319016"/>
+      <w:bookmarkStart w:id="20" w:name="_Toc535528300"/>
       <w:r>
         <w:rPr>
           <w:rFonts w:eastAsia="Cambria"/>
         </w:rPr>
         <w:t xml:space="preserve">Analysis of the  Existing Similar </w:t>
       </w:r>
-      <w:bookmarkEnd w:id="18"/>
+      <w:bookmarkEnd w:id="19"/>
       <w:r>
         <w:rPr>
           <w:rFonts w:eastAsia="Cambria"/>
         </w:rPr>
         <w:t>Programs</w:t>
       </w:r>
-      <w:bookmarkEnd w:id="19"/>
+      <w:bookmarkEnd w:id="20"/>
     </w:p>
     <w:p>
       <w:pPr>
@@ -5111,7 +5849,7 @@
         <w:pStyle w:val="Caption"/>
         <w:jc w:val="center"/>
       </w:pPr>
-      <w:bookmarkStart w:id="20" w:name="_Toc534153084"/>
+      <w:bookmarkStart w:id="21" w:name="_Toc535532682"/>
       <w:r>
         <w:t xml:space="preserve">Figure </w:t>
       </w:r>
@@ -5142,7 +5880,7 @@
       <w:r>
         <w:t>Oracle SceneBuilder 1.1 Early Release</w:t>
       </w:r>
-      <w:bookmarkEnd w:id="20"/>
+      <w:bookmarkEnd w:id="21"/>
     </w:p>
     <w:p>
       <w:pPr>
@@ -5153,67 +5891,7 @@
         </w:rPr>
       </w:pPr>
       <w:r>
-        <w:rPr>
-          <w:noProof/>
-        </w:rPr>
         <w:lastRenderedPageBreak/>
-        <w:drawing>
-          <wp:anchor distT="0" distB="0" distL="114300" distR="114300" simplePos="0" relativeHeight="251676672" behindDoc="1" locked="0" layoutInCell="1" allowOverlap="1" wp14:anchorId="2836F45B" wp14:editId="5F490AF1">
-            <wp:simplePos x="0" y="0"/>
-            <wp:positionH relativeFrom="column">
-              <wp:posOffset>5762847</wp:posOffset>
-            </wp:positionH>
-            <wp:positionV relativeFrom="paragraph">
-              <wp:posOffset>-563526</wp:posOffset>
-            </wp:positionV>
-            <wp:extent cx="754380" cy="754380"/>
-            <wp:effectExtent l="0" t="0" r="7620" b="7620"/>
-            <wp:wrapNone/>
-            <wp:docPr id="11" name="Picture 11"/>
-            <wp:cNvGraphicFramePr>
-              <a:graphicFrameLocks xmlns:a="http://schemas.openxmlformats.org/drawingml/2006/main" noChangeAspect="1"/>
-            </wp:cNvGraphicFramePr>
-            <a:graphic xmlns:a="http://schemas.openxmlformats.org/drawingml/2006/main">
-              <a:graphicData uri="http://schemas.openxmlformats.org/drawingml/2006/picture">
-                <pic:pic xmlns:pic="http://schemas.openxmlformats.org/drawingml/2006/picture">
-                  <pic:nvPicPr>
-                    <pic:cNvPr id="0" name="EZFXbg.png"/>
-                    <pic:cNvPicPr/>
-                  </pic:nvPicPr>
-                  <pic:blipFill>
-                    <a:blip r:embed="rId13" cstate="print">
-                      <a:extLst>
-                        <a:ext uri="{28A0092B-C50C-407E-A947-70E740481C1C}">
-                          <a14:useLocalDpi xmlns:a14="http://schemas.microsoft.com/office/drawing/2010/main" val="0"/>
-                        </a:ext>
-                      </a:extLst>
-                    </a:blip>
-                    <a:stretch>
-                      <a:fillRect/>
-                    </a:stretch>
-                  </pic:blipFill>
-                  <pic:spPr>
-                    <a:xfrm>
-                      <a:off x="0" y="0"/>
-                      <a:ext cx="754380" cy="754380"/>
-                    </a:xfrm>
-                    <a:prstGeom prst="rect">
-                      <a:avLst/>
-                    </a:prstGeom>
-                  </pic:spPr>
-                </pic:pic>
-              </a:graphicData>
-            </a:graphic>
-            <wp14:sizeRelH relativeFrom="page">
-              <wp14:pctWidth>0</wp14:pctWidth>
-            </wp14:sizeRelH>
-            <wp14:sizeRelV relativeFrom="page">
-              <wp14:pctHeight>0</wp14:pctHeight>
-            </wp14:sizeRelV>
-          </wp:anchor>
-        </w:drawing>
-      </w:r>
-      <w:r>
         <w:t>Oracle began SceneBuilder in</w:t>
       </w:r>
       <w:r>
@@ -5871,8 +6549,8 @@
       <w:pPr>
         <w:pStyle w:val="Caption"/>
       </w:pPr>
-      <w:bookmarkStart w:id="21" w:name="_Toc500319047"/>
-      <w:bookmarkStart w:id="22" w:name="_Toc534153088"/>
+      <w:bookmarkStart w:id="22" w:name="_Toc500319047"/>
+      <w:bookmarkStart w:id="23" w:name="_Toc534153088"/>
       <w:r>
         <w:t xml:space="preserve">Table </w:t>
       </w:r>
@@ -5903,11 +6581,11 @@
       <w:r>
         <w:t xml:space="preserve">Existing Similar </w:t>
       </w:r>
-      <w:bookmarkEnd w:id="21"/>
+      <w:bookmarkEnd w:id="22"/>
       <w:r>
         <w:t>Programs &amp; Frameworks</w:t>
       </w:r>
-      <w:bookmarkEnd w:id="22"/>
+      <w:bookmarkEnd w:id="23"/>
     </w:p>
     <w:p/>
     <w:p>
@@ -5994,7 +6672,7 @@
                                 <w:szCs w:val="24"/>
                               </w:rPr>
                             </w:pPr>
-                            <w:bookmarkStart w:id="23" w:name="_Toc534153085"/>
+                            <w:bookmarkStart w:id="24" w:name="_Toc535532683"/>
                             <w:r>
                               <w:t xml:space="preserve">Figure </w:t>
                             </w:r>
@@ -6022,7 +6700,7 @@
                             <w:r>
                               <w:t xml:space="preserve"> - Gluon SceneBuilder 8</w:t>
                             </w:r>
-                            <w:bookmarkEnd w:id="23"/>
+                            <w:bookmarkEnd w:id="24"/>
                           </w:p>
                         </w:txbxContent>
                       </wps:txbx>
@@ -6054,7 +6732,7 @@
                           <w:szCs w:val="24"/>
                         </w:rPr>
                       </w:pPr>
-                      <w:bookmarkStart w:id="24" w:name="_Toc534153085"/>
+                      <w:bookmarkStart w:id="25" w:name="_Toc535532683"/>
                       <w:r>
                         <w:t xml:space="preserve">Figure </w:t>
                       </w:r>
@@ -6082,7 +6760,7 @@
                       <w:r>
                         <w:t xml:space="preserve"> - Gluon SceneBuilder 8</w:t>
                       </w:r>
-                      <w:bookmarkEnd w:id="24"/>
+                      <w:bookmarkEnd w:id="25"/>
                     </w:p>
                   </w:txbxContent>
                 </v:textbox>
@@ -6103,66 +6781,6 @@
           </v:shape>
         </w:pict>
       </w:r>
-      <w:r>
-        <w:rPr>
-          <w:noProof/>
-        </w:rPr>
-        <w:drawing>
-          <wp:anchor distT="0" distB="0" distL="114300" distR="114300" simplePos="0" relativeHeight="251678720" behindDoc="0" locked="0" layoutInCell="1" allowOverlap="1" wp14:anchorId="6C55B033" wp14:editId="2E55782F">
-            <wp:simplePos x="0" y="0"/>
-            <wp:positionH relativeFrom="column">
-              <wp:posOffset>5754370</wp:posOffset>
-            </wp:positionH>
-            <wp:positionV relativeFrom="paragraph">
-              <wp:posOffset>-541655</wp:posOffset>
-            </wp:positionV>
-            <wp:extent cx="754380" cy="754380"/>
-            <wp:effectExtent l="0" t="0" r="7620" b="7620"/>
-            <wp:wrapNone/>
-            <wp:docPr id="12" name="Picture 12"/>
-            <wp:cNvGraphicFramePr>
-              <a:graphicFrameLocks xmlns:a="http://schemas.openxmlformats.org/drawingml/2006/main" noChangeAspect="1"/>
-            </wp:cNvGraphicFramePr>
-            <a:graphic xmlns:a="http://schemas.openxmlformats.org/drawingml/2006/main">
-              <a:graphicData uri="http://schemas.openxmlformats.org/drawingml/2006/picture">
-                <pic:pic xmlns:pic="http://schemas.openxmlformats.org/drawingml/2006/picture">
-                  <pic:nvPicPr>
-                    <pic:cNvPr id="0" name="EZFXbg.png"/>
-                    <pic:cNvPicPr/>
-                  </pic:nvPicPr>
-                  <pic:blipFill>
-                    <a:blip r:embed="rId13" cstate="print">
-                      <a:extLst>
-                        <a:ext uri="{28A0092B-C50C-407E-A947-70E740481C1C}">
-                          <a14:useLocalDpi xmlns:a14="http://schemas.microsoft.com/office/drawing/2010/main" val="0"/>
-                        </a:ext>
-                      </a:extLst>
-                    </a:blip>
-                    <a:stretch>
-                      <a:fillRect/>
-                    </a:stretch>
-                  </pic:blipFill>
-                  <pic:spPr>
-                    <a:xfrm>
-                      <a:off x="0" y="0"/>
-                      <a:ext cx="754380" cy="754380"/>
-                    </a:xfrm>
-                    <a:prstGeom prst="rect">
-                      <a:avLst/>
-                    </a:prstGeom>
-                  </pic:spPr>
-                </pic:pic>
-              </a:graphicData>
-            </a:graphic>
-            <wp14:sizeRelH relativeFrom="page">
-              <wp14:pctWidth>0</wp14:pctWidth>
-            </wp14:sizeRelH>
-            <wp14:sizeRelV relativeFrom="page">
-              <wp14:pctHeight>0</wp14:pctHeight>
-            </wp14:sizeRelV>
-          </wp:anchor>
-        </w:drawing>
-      </w:r>
     </w:p>
     <w:p>
       <w:pPr>
@@ -6193,16 +6811,16 @@
         </w:tabs>
         <w:ind w:left="1080" w:hanging="360"/>
       </w:pPr>
-      <w:bookmarkStart w:id="25" w:name="_Toc500319017"/>
-      <w:bookmarkStart w:id="26" w:name="_Toc534153063"/>
+      <w:bookmarkStart w:id="26" w:name="_Toc500319017"/>
+      <w:bookmarkStart w:id="27" w:name="_Toc535528301"/>
       <w:r>
         <w:rPr>
           <w:rFonts w:eastAsia="Cambria"/>
         </w:rPr>
         <w:t>Plan of the document</w:t>
       </w:r>
-      <w:bookmarkEnd w:id="25"/>
       <w:bookmarkEnd w:id="26"/>
+      <w:bookmarkEnd w:id="27"/>
     </w:p>
     <w:p>
       <w:pPr>
@@ -6231,77 +6849,17 @@
       <w:pPr>
         <w:pStyle w:val="Chapter"/>
       </w:pPr>
-      <w:bookmarkStart w:id="27" w:name="_Toc500319018"/>
-      <w:bookmarkStart w:id="28" w:name="_Toc534153064"/>
-      <w:r>
-        <w:rPr>
-          <w:noProof/>
+      <w:bookmarkStart w:id="28" w:name="_Toc500319018"/>
+      <w:bookmarkStart w:id="29" w:name="_Toc535528302"/>
+      <w:r>
+        <w:rPr>
+          <w:rFonts w:eastAsia="Cambria"/>
         </w:rPr>
         <w:lastRenderedPageBreak/>
-        <w:drawing>
-          <wp:anchor distT="0" distB="0" distL="114300" distR="114300" simplePos="0" relativeHeight="251680768" behindDoc="0" locked="0" layoutInCell="1" allowOverlap="1" wp14:anchorId="5F213D2D" wp14:editId="1934CB14">
-            <wp:simplePos x="0" y="0"/>
-            <wp:positionH relativeFrom="column">
-              <wp:posOffset>5744210</wp:posOffset>
-            </wp:positionH>
-            <wp:positionV relativeFrom="paragraph">
-              <wp:posOffset>-570865</wp:posOffset>
-            </wp:positionV>
-            <wp:extent cx="754380" cy="754380"/>
-            <wp:effectExtent l="0" t="0" r="7620" b="7620"/>
-            <wp:wrapNone/>
-            <wp:docPr id="13" name="Picture 13"/>
-            <wp:cNvGraphicFramePr>
-              <a:graphicFrameLocks xmlns:a="http://schemas.openxmlformats.org/drawingml/2006/main" noChangeAspect="1"/>
-            </wp:cNvGraphicFramePr>
-            <a:graphic xmlns:a="http://schemas.openxmlformats.org/drawingml/2006/main">
-              <a:graphicData uri="http://schemas.openxmlformats.org/drawingml/2006/picture">
-                <pic:pic xmlns:pic="http://schemas.openxmlformats.org/drawingml/2006/picture">
-                  <pic:nvPicPr>
-                    <pic:cNvPr id="0" name="EZFXbg.png"/>
-                    <pic:cNvPicPr/>
-                  </pic:nvPicPr>
-                  <pic:blipFill>
-                    <a:blip r:embed="rId13" cstate="print">
-                      <a:extLst>
-                        <a:ext uri="{28A0092B-C50C-407E-A947-70E740481C1C}">
-                          <a14:useLocalDpi xmlns:a14="http://schemas.microsoft.com/office/drawing/2010/main" val="0"/>
-                        </a:ext>
-                      </a:extLst>
-                    </a:blip>
-                    <a:stretch>
-                      <a:fillRect/>
-                    </a:stretch>
-                  </pic:blipFill>
-                  <pic:spPr>
-                    <a:xfrm>
-                      <a:off x="0" y="0"/>
-                      <a:ext cx="754380" cy="754380"/>
-                    </a:xfrm>
-                    <a:prstGeom prst="rect">
-                      <a:avLst/>
-                    </a:prstGeom>
-                  </pic:spPr>
-                </pic:pic>
-              </a:graphicData>
-            </a:graphic>
-            <wp14:sizeRelH relativeFrom="page">
-              <wp14:pctWidth>0</wp14:pctWidth>
-            </wp14:sizeRelH>
-            <wp14:sizeRelV relativeFrom="page">
-              <wp14:pctHeight>0</wp14:pctHeight>
-            </wp14:sizeRelV>
-          </wp:anchor>
-        </w:drawing>
-      </w:r>
-      <w:r>
-        <w:rPr>
-          <w:rFonts w:eastAsia="Cambria"/>
-        </w:rPr>
         <w:t>Requirement Analysis and Specification</w:t>
       </w:r>
-      <w:bookmarkEnd w:id="27"/>
       <w:bookmarkEnd w:id="28"/>
+      <w:bookmarkEnd w:id="29"/>
     </w:p>
     <w:p>
       <w:pPr>
@@ -6311,16 +6869,16 @@
         </w:tabs>
         <w:ind w:left="1080" w:hanging="360"/>
       </w:pPr>
-      <w:bookmarkStart w:id="29" w:name="_Toc500319019"/>
-      <w:bookmarkStart w:id="30" w:name="_Toc534153065"/>
+      <w:bookmarkStart w:id="30" w:name="_Toc500319019"/>
+      <w:bookmarkStart w:id="31" w:name="_Toc535528303"/>
       <w:r>
         <w:rPr>
           <w:rFonts w:eastAsia="Cambria"/>
         </w:rPr>
         <w:t>Introduction</w:t>
       </w:r>
-      <w:bookmarkEnd w:id="29"/>
       <w:bookmarkEnd w:id="30"/>
+      <w:bookmarkEnd w:id="31"/>
     </w:p>
     <w:p>
       <w:pPr>
@@ -6519,8 +7077,8 @@
           <w:rFonts w:eastAsia="Cambria"/>
         </w:rPr>
       </w:pPr>
-      <w:bookmarkStart w:id="31" w:name="_Toc500319020"/>
-      <w:bookmarkStart w:id="32" w:name="_Toc534153066"/>
+      <w:bookmarkStart w:id="32" w:name="_Toc500319020"/>
+      <w:bookmarkStart w:id="33" w:name="_Toc535528304"/>
       <w:r>
         <w:rPr>
           <w:rFonts w:eastAsia="Cambria"/>
@@ -6528,8 +7086,8 @@
         <w:lastRenderedPageBreak/>
         <w:t>Requirements Analysis</w:t>
       </w:r>
-      <w:bookmarkEnd w:id="31"/>
       <w:bookmarkEnd w:id="32"/>
+      <w:bookmarkEnd w:id="33"/>
     </w:p>
     <w:p>
       <w:r>
@@ -6563,18 +7121,18 @@
           <w:tab w:val="clear" w:pos="360"/>
           <w:tab w:val="num" w:pos="1800"/>
         </w:tabs>
-        <w:ind w:left="1440" w:hanging="360"/>
-      </w:pPr>
-      <w:bookmarkStart w:id="33" w:name="_Toc500319021"/>
-      <w:bookmarkStart w:id="34" w:name="_Toc534153067"/>
+        <w:ind w:hanging="360"/>
+      </w:pPr>
+      <w:bookmarkStart w:id="34" w:name="_Toc500319021"/>
+      <w:bookmarkStart w:id="35" w:name="_Toc535528305"/>
       <w:r>
         <w:rPr>
           <w:rFonts w:eastAsia="Cambria"/>
         </w:rPr>
         <w:t>Functional Requirements</w:t>
       </w:r>
-      <w:bookmarkEnd w:id="33"/>
       <w:bookmarkEnd w:id="34"/>
+      <w:bookmarkEnd w:id="35"/>
     </w:p>
     <w:p>
       <w:pPr>
@@ -7145,10 +7703,10 @@
           <w:tab w:val="clear" w:pos="360"/>
           <w:tab w:val="num" w:pos="1800"/>
         </w:tabs>
-        <w:ind w:left="1440" w:hanging="360"/>
-      </w:pPr>
-      <w:bookmarkStart w:id="35" w:name="_Toc500319022"/>
-      <w:bookmarkStart w:id="36" w:name="_Toc534153068"/>
+        <w:ind w:hanging="360"/>
+      </w:pPr>
+      <w:bookmarkStart w:id="36" w:name="_Toc500319022"/>
+      <w:bookmarkStart w:id="37" w:name="_Toc535528306"/>
       <w:r>
         <w:rPr>
           <w:rFonts w:eastAsia="Cambria"/>
@@ -7159,8 +7717,8 @@
       <w:r>
         <w:t>Requirements</w:t>
       </w:r>
-      <w:bookmarkEnd w:id="35"/>
       <w:bookmarkEnd w:id="36"/>
+      <w:bookmarkEnd w:id="37"/>
     </w:p>
     <w:p>
       <w:pPr>
@@ -7329,16 +7887,16 @@
         </w:tabs>
         <w:ind w:left="1080" w:hanging="360"/>
       </w:pPr>
-      <w:bookmarkStart w:id="37" w:name="_Toc500319023"/>
-      <w:bookmarkStart w:id="38" w:name="_Toc534153069"/>
+      <w:bookmarkStart w:id="38" w:name="_Toc500319023"/>
+      <w:bookmarkStart w:id="39" w:name="_Toc535528307"/>
       <w:r>
         <w:rPr>
           <w:rFonts w:eastAsia="Cambria"/>
         </w:rPr>
         <w:t>Specification</w:t>
       </w:r>
-      <w:bookmarkEnd w:id="37"/>
       <w:bookmarkEnd w:id="38"/>
+      <w:bookmarkEnd w:id="39"/>
     </w:p>
     <w:p>
       <w:pPr>
@@ -7347,19 +7905,19 @@
           <w:tab w:val="clear" w:pos="360"/>
           <w:tab w:val="num" w:pos="1800"/>
         </w:tabs>
-        <w:ind w:left="1440" w:hanging="360"/>
+        <w:ind w:hanging="360"/>
         <w:rPr>
           <w:rFonts w:eastAsia="Cambria"/>
         </w:rPr>
       </w:pPr>
-      <w:bookmarkStart w:id="39" w:name="_Toc534153070"/>
+      <w:bookmarkStart w:id="40" w:name="_Toc535528308"/>
       <w:r>
         <w:rPr>
           <w:rFonts w:eastAsia="Cambria"/>
         </w:rPr>
         <w:t>Use Case</w:t>
       </w:r>
-      <w:bookmarkEnd w:id="39"/>
+      <w:bookmarkEnd w:id="40"/>
       <w:r>
         <w:rPr>
           <w:rFonts w:eastAsia="Cambria"/>
@@ -7530,7 +8088,7 @@
                                 <w:szCs w:val="24"/>
                               </w:rPr>
                             </w:pPr>
-                            <w:bookmarkStart w:id="40" w:name="_Toc534153086"/>
+                            <w:bookmarkStart w:id="41" w:name="_Toc535532684"/>
                             <w:r>
                               <w:t xml:space="preserve">Figure </w:t>
                             </w:r>
@@ -7561,7 +8119,7 @@
                             <w:r>
                               <w:t>Use Case Diagram</w:t>
                             </w:r>
-                            <w:bookmarkEnd w:id="40"/>
+                            <w:bookmarkEnd w:id="41"/>
                           </w:p>
                         </w:txbxContent>
                       </wps:txbx>
@@ -7596,7 +8154,7 @@
                           <w:szCs w:val="24"/>
                         </w:rPr>
                       </w:pPr>
-                      <w:bookmarkStart w:id="41" w:name="_Toc534153086"/>
+                      <w:bookmarkStart w:id="42" w:name="_Toc535532684"/>
                       <w:r>
                         <w:t xml:space="preserve">Figure </w:t>
                       </w:r>
@@ -7627,7 +8185,7 @@
                       <w:r>
                         <w:t>Use Case Diagram</w:t>
                       </w:r>
-                      <w:bookmarkEnd w:id="41"/>
+                      <w:bookmarkEnd w:id="42"/>
                     </w:p>
                   </w:txbxContent>
                 </v:textbox>
@@ -7678,7 +8236,7 @@
               <w:spacing w:line="240" w:lineRule="auto"/>
               <w:jc w:val="center"/>
             </w:pPr>
-            <w:bookmarkStart w:id="42" w:name="_Toc500319025"/>
+            <w:bookmarkStart w:id="43" w:name="_Toc500319025"/>
             <w:r>
               <w:lastRenderedPageBreak/>
               <w:t>Priority</w:t>
@@ -8146,7 +8704,7 @@
         </w:rPr>
         <w:t xml:space="preserve"> </w:t>
       </w:r>
-      <w:bookmarkStart w:id="43" w:name="_Toc534153071"/>
+      <w:bookmarkStart w:id="44" w:name="_Toc535528309"/>
       <w:r>
         <w:rPr>
           <w:rFonts w:eastAsia="Cambria"/>
@@ -8162,8 +8720,8 @@
         </w:rPr>
         <w:t xml:space="preserve"> Description and Sequence Diagrams</w:t>
       </w:r>
-      <w:bookmarkEnd w:id="42"/>
       <w:bookmarkEnd w:id="43"/>
+      <w:bookmarkEnd w:id="44"/>
     </w:p>
     <w:p>
       <w:pPr>
@@ -8174,7 +8732,7 @@
       <w:r>
         <w:t xml:space="preserve"> </w:t>
       </w:r>
-      <w:bookmarkStart w:id="44" w:name="_Toc534153089"/>
+      <w:bookmarkStart w:id="45" w:name="_Toc534153089"/>
       <w:r>
         <w:t xml:space="preserve">Table </w:t>
       </w:r>
@@ -8205,10 +8763,10 @@
       <w:r>
         <w:t>Priority Description</w:t>
       </w:r>
-      <w:bookmarkStart w:id="45" w:name="_nmf14n" w:colFirst="0" w:colLast="0"/>
-      <w:bookmarkStart w:id="46" w:name="_Toc500319026"/>
-      <w:bookmarkEnd w:id="44"/>
+      <w:bookmarkStart w:id="46" w:name="_nmf14n" w:colFirst="0" w:colLast="0"/>
+      <w:bookmarkStart w:id="47" w:name="_Toc500319026"/>
       <w:bookmarkEnd w:id="45"/>
+      <w:bookmarkEnd w:id="46"/>
     </w:p>
     <w:p>
       <w:pPr>
@@ -9670,7 +10228,7 @@
           <w:iCs w:val="0"/>
         </w:rPr>
       </w:pPr>
-      <w:bookmarkStart w:id="47" w:name="_Toc534153090"/>
+      <w:bookmarkStart w:id="48" w:name="_Toc534153090"/>
       <w:r>
         <w:t xml:space="preserve">Table </w:t>
       </w:r>
@@ -9710,7 +10268,7 @@
       <w:r>
         <w:t>” Use Case</w:t>
       </w:r>
-      <w:bookmarkEnd w:id="47"/>
+      <w:bookmarkEnd w:id="48"/>
     </w:p>
     <w:p>
       <w:pPr>
@@ -10994,7 +11552,7 @@
         <w:pStyle w:val="Caption"/>
         <w:keepNext/>
       </w:pPr>
-      <w:bookmarkStart w:id="48" w:name="_Toc534153091"/>
+      <w:bookmarkStart w:id="49" w:name="_Toc534153091"/>
       <w:r>
         <w:rPr>
           <w:noProof/>
@@ -11002,7 +11560,7 @@
         <mc:AlternateContent>
           <mc:Choice Requires="wps">
             <w:drawing>
-              <wp:anchor distT="0" distB="0" distL="114300" distR="114300" simplePos="0" relativeHeight="251695104" behindDoc="0" locked="0" layoutInCell="1" allowOverlap="1" wp14:anchorId="584F6F5D" wp14:editId="7A70247D">
+              <wp:anchor distT="0" distB="0" distL="114300" distR="114300" simplePos="0" relativeHeight="251695104" behindDoc="0" locked="0" layoutInCell="1" allowOverlap="1" wp14:anchorId="0E71A63C" wp14:editId="3903008C">
                 <wp:simplePos x="0" y="0"/>
                 <wp:positionH relativeFrom="column">
                   <wp:posOffset>-378460</wp:posOffset>
@@ -11044,7 +11602,7 @@
                                 <w:noProof/>
                               </w:rPr>
                             </w:pPr>
-                            <w:bookmarkStart w:id="49" w:name="_Toc534153087"/>
+                            <w:bookmarkStart w:id="50" w:name="_Toc535532685"/>
                             <w:r>
                               <w:t xml:space="preserve">Figure </w:t>
                             </w:r>
@@ -11075,7 +11633,7 @@
                               </w:rPr>
                               <w:t xml:space="preserve"> - DFD of "Extract" Use Case</w:t>
                             </w:r>
-                            <w:bookmarkEnd w:id="49"/>
+                            <w:bookmarkEnd w:id="50"/>
                           </w:p>
                         </w:txbxContent>
                       </wps:txbx>
@@ -11103,7 +11661,7 @@
                           <w:noProof/>
                         </w:rPr>
                       </w:pPr>
-                      <w:bookmarkStart w:id="50" w:name="_Toc534153087"/>
+                      <w:bookmarkStart w:id="51" w:name="_Toc535532685"/>
                       <w:r>
                         <w:t xml:space="preserve">Figure </w:t>
                       </w:r>
@@ -11134,7 +11692,7 @@
                         </w:rPr>
                         <w:t xml:space="preserve"> - DFD of "Extract" Use Case</w:t>
                       </w:r>
-                      <w:bookmarkEnd w:id="50"/>
+                      <w:bookmarkEnd w:id="51"/>
                     </w:p>
                   </w:txbxContent>
                 </v:textbox>
@@ -11183,7 +11741,7 @@
       <w:r>
         <w:t>DTD of the “Extract” Use Case</w:t>
       </w:r>
-      <w:bookmarkEnd w:id="48"/>
+      <w:bookmarkEnd w:id="49"/>
     </w:p>
     <w:p>
       <w:pPr>
@@ -13201,7 +13759,7 @@
           <w:iCs w:val="0"/>
         </w:rPr>
       </w:pPr>
-      <w:bookmarkStart w:id="51" w:name="_Toc534153092"/>
+      <w:bookmarkStart w:id="52" w:name="_Toc534153092"/>
       <w:r>
         <w:t xml:space="preserve">Table </w:t>
       </w:r>
@@ -13232,7 +13790,7 @@
       <w:r>
         <w:t>DTD of the “Register” Use Case</w:t>
       </w:r>
-      <w:bookmarkEnd w:id="51"/>
+      <w:bookmarkEnd w:id="52"/>
     </w:p>
     <w:p/>
     <w:p>
@@ -13243,7 +13801,7 @@
         </w:tabs>
         <w:ind w:left="1080" w:hanging="360"/>
       </w:pPr>
-      <w:bookmarkStart w:id="52" w:name="_Toc534153072"/>
+      <w:bookmarkStart w:id="53" w:name="_Toc535528310"/>
       <w:r>
         <w:lastRenderedPageBreak/>
         <w:t>Addendum</w:t>
@@ -13251,17 +13809,17 @@
       <w:r>
         <w:t>s</w:t>
       </w:r>
-      <w:bookmarkEnd w:id="52"/>
+      <w:bookmarkEnd w:id="53"/>
     </w:p>
     <w:p>
       <w:pPr>
         <w:pStyle w:val="Sub-Section"/>
       </w:pPr>
-      <w:bookmarkStart w:id="53" w:name="_Toc534153073"/>
-      <w:bookmarkEnd w:id="53"/>
+      <w:bookmarkStart w:id="54" w:name="_Toc535528311"/>
       <w:r>
         <w:t>Meetings:</w:t>
       </w:r>
+      <w:bookmarkEnd w:id="54"/>
       <w:r>
         <w:t xml:space="preserve"> </w:t>
       </w:r>
@@ -13279,6 +13837,7 @@
           <w:szCs w:val="20"/>
         </w:rPr>
       </w:pPr>
+      <w:bookmarkStart w:id="55" w:name="_Toc535528312"/>
       <w:r>
         <w:rPr>
           <w:color w:val="0D0D0D" w:themeColor="text1" w:themeTint="F2"/>
@@ -13287,6 +13846,7 @@
         </w:rPr>
         <w:t>The fictional company InsertCompanyNameHere.inc will henceforth be referenced as ICNH</w:t>
       </w:r>
+      <w:bookmarkEnd w:id="55"/>
     </w:p>
     <w:p>
       <w:pPr>
@@ -13301,6 +13861,7 @@
           <w:szCs w:val="20"/>
         </w:rPr>
       </w:pPr>
+      <w:bookmarkStart w:id="56" w:name="_Toc535528313"/>
       <w:r>
         <w:rPr>
           <w:color w:val="0D0D0D" w:themeColor="text1" w:themeTint="F2"/>
@@ -13315,16 +13876,15 @@
           <w:sz w:val="20"/>
           <w:szCs w:val="20"/>
         </w:rPr>
-        <w:t>he team working on the project EasyFx will henceforth be referenced as “the developers”, “the development team”</w:t>
-      </w:r>
-      <w:proofErr w:type="gramStart"/>
+        <w:t>he team working on the project EasyFx will henceforth be referenced as “the devel</w:t>
+      </w:r>
       <w:r>
         <w:rPr>
           <w:color w:val="0D0D0D" w:themeColor="text1" w:themeTint="F2"/>
           <w:sz w:val="20"/>
           <w:szCs w:val="20"/>
         </w:rPr>
-        <w:t xml:space="preserve">, </w:t>
+        <w:t>opers”, “the development team”,</w:t>
       </w:r>
       <w:r>
         <w:rPr>
@@ -13332,16 +13892,15 @@
           <w:sz w:val="20"/>
           <w:szCs w:val="20"/>
         </w:rPr>
-        <w:t xml:space="preserve"> and</w:t>
-      </w:r>
-      <w:proofErr w:type="gramEnd"/>
+        <w:t xml:space="preserve"> and </w:t>
+      </w:r>
       <w:r>
         <w:rPr>
           <w:color w:val="0D0D0D" w:themeColor="text1" w:themeTint="F2"/>
           <w:sz w:val="20"/>
           <w:szCs w:val="20"/>
         </w:rPr>
-        <w:t xml:space="preserve"> </w:t>
+        <w:t>“devs”</w:t>
       </w:r>
       <w:r>
         <w:rPr>
@@ -13349,34 +13908,37 @@
           <w:sz w:val="20"/>
           <w:szCs w:val="20"/>
         </w:rPr>
-        <w:t>“</w:t>
-      </w:r>
-      <w:proofErr w:type="spellStart"/>
-      <w:r>
-        <w:rPr>
-          <w:color w:val="0D0D0D" w:themeColor="text1" w:themeTint="F2"/>
-          <w:sz w:val="20"/>
-          <w:szCs w:val="20"/>
-        </w:rPr>
-        <w:t>devs</w:t>
-      </w:r>
-      <w:proofErr w:type="spellEnd"/>
-      <w:r>
-        <w:rPr>
-          <w:color w:val="0D0D0D" w:themeColor="text1" w:themeTint="F2"/>
-          <w:sz w:val="20"/>
-          <w:szCs w:val="20"/>
-        </w:rPr>
-        <w:t>”</w:t>
-      </w:r>
-      <w:r>
-        <w:rPr>
-          <w:color w:val="0D0D0D" w:themeColor="text1" w:themeTint="F2"/>
-          <w:sz w:val="20"/>
-          <w:szCs w:val="20"/>
-        </w:rPr>
         <w:t>.</w:t>
       </w:r>
+      <w:bookmarkEnd w:id="56"/>
+    </w:p>
+    <w:p>
+      <w:pPr>
+        <w:rPr>
+          <w:b/>
+          <w:bCs/>
+          <w:sz w:val="22"/>
+          <w:szCs w:val="22"/>
+        </w:rPr>
+      </w:pPr>
+      <w:r>
+        <w:rPr>
+          <w:b/>
+          <w:bCs/>
+          <w:sz w:val="22"/>
+          <w:szCs w:val="22"/>
+        </w:rPr>
+        <w:t>“The program”, “The system”, “The framework”, and “The project” are all references to EasyFx</w:t>
+      </w:r>
+      <w:r>
+        <w:rPr>
+          <w:b/>
+          <w:bCs/>
+          <w:sz w:val="22"/>
+          <w:szCs w:val="22"/>
+        </w:rPr>
+        <w:t>.</w:t>
+      </w:r>
     </w:p>
     <w:p>
       <w:pPr>
@@ -13408,7 +13970,13 @@
         <w:t>Date:</w:t>
       </w:r>
       <w:r>
-        <w:t xml:space="preserve"> 22/12/2018</w:t>
+        <w:t xml:space="preserve"> 22/1</w:t>
+      </w:r>
+      <w:r>
+        <w:t>0</w:t>
+      </w:r>
+      <w:r>
+        <w:t>/2018</w:t>
       </w:r>
     </w:p>
     <w:p>
@@ -13568,15 +14136,7 @@
         <w:t xml:space="preserve">The agreed upon functionalities (see II.1) </w:t>
       </w:r>
       <w:r>
-        <w:t xml:space="preserve">are to be achieved by the </w:t>
-      </w:r>
-      <w:proofErr w:type="spellStart"/>
-      <w:r>
-        <w:t>devs</w:t>
-      </w:r>
-      <w:proofErr w:type="spellEnd"/>
-      <w:r>
-        <w:t xml:space="preserve"> before the agreed upon dates</w:t>
+        <w:t>are to be achieved by the devs before the agreed upon dates</w:t>
       </w:r>
     </w:p>
     <w:p>
@@ -13603,93 +14163,267 @@
         </w:numPr>
       </w:pPr>
       <w:r>
+        <w:lastRenderedPageBreak/>
         <w:t>ICNH will provide limited access to their database facilities for integration purposes</w:t>
       </w:r>
     </w:p>
     <w:p>
+      <w:pPr>
+        <w:pStyle w:val="Sub-Sub-Section"/>
+      </w:pPr>
+      <w:r>
+        <w:t>M2:</w:t>
+      </w:r>
+      <w:r>
+        <w:t xml:space="preserve"> Follow-up </w:t>
+      </w:r>
+      <w:r>
+        <w:t>in depth meeting</w:t>
+      </w:r>
+    </w:p>
+    <w:p>
+      <w:r>
+        <w:t>Location: Starbuck</w:t>
+      </w:r>
+      <w:r>
+        <w:t xml:space="preserve">s </w:t>
+      </w:r>
+      <w:proofErr w:type="spellStart"/>
+      <w:r>
+        <w:t>Hamra</w:t>
+      </w:r>
+      <w:proofErr w:type="spellEnd"/>
+    </w:p>
+    <w:p>
+      <w:r>
+        <w:t>Date: 2</w:t>
+      </w:r>
+      <w:r>
+        <w:t>8</w:t>
+      </w:r>
+      <w:r>
+        <w:t>/1</w:t>
+      </w:r>
+      <w:r>
+        <w:t>0</w:t>
+      </w:r>
+      <w:r>
+        <w:t>/2018</w:t>
+      </w:r>
+    </w:p>
+    <w:p>
+      <w:r>
+        <w:t xml:space="preserve">Time: </w:t>
+      </w:r>
+      <w:r>
+        <w:t>02:00 P</w:t>
+      </w:r>
+      <w:r>
+        <w:t>M</w:t>
+      </w:r>
+      <w:r>
+        <w:t xml:space="preserve"> to ~03:00 P</w:t>
+      </w:r>
+      <w:r>
+        <w:t>M</w:t>
+      </w:r>
+    </w:p>
+    <w:p>
+      <w:r>
+        <w:t xml:space="preserve">Attendance: </w:t>
+      </w:r>
+    </w:p>
+    <w:p>
+      <w:pPr>
+        <w:pStyle w:val="ListParagraph"/>
+        <w:numPr>
+          <w:ilvl w:val="0"/>
+          <w:numId w:val="9"/>
+        </w:numPr>
+      </w:pPr>
+      <w:r>
+        <w:t>EasyFX Team (2/2)</w:t>
+      </w:r>
+    </w:p>
+    <w:p>
+      <w:pPr>
+        <w:pStyle w:val="ListParagraph"/>
+        <w:numPr>
+          <w:ilvl w:val="0"/>
+          <w:numId w:val="9"/>
+        </w:numPr>
+      </w:pPr>
+      <w:r>
+        <w:t>Selected ICNH Developers (2/3</w:t>
+      </w:r>
+      <w:r>
+        <w:t>)</w:t>
+      </w:r>
+    </w:p>
+    <w:p>
+      <w:pPr>
+        <w:pStyle w:val="ListParagraph"/>
+        <w:numPr>
+          <w:ilvl w:val="0"/>
+          <w:numId w:val="9"/>
+        </w:numPr>
+      </w:pPr>
+      <w:r>
+        <w:t>ICNH Graphic Designer (1/1)</w:t>
+      </w:r>
+    </w:p>
+    <w:p>
+      <w:r>
+        <w:t>Agenda Items:</w:t>
+      </w:r>
+    </w:p>
+    <w:p>
+      <w:pPr>
+        <w:pStyle w:val="ListParagraph"/>
+        <w:numPr>
+          <w:ilvl w:val="0"/>
+          <w:numId w:val="10"/>
+        </w:numPr>
+      </w:pPr>
+      <w:r>
+        <w:t xml:space="preserve">Plan EasyFX UI </w:t>
+      </w:r>
+      <w:r>
+        <w:t>design [Success, see TODO: Sk</w:t>
+      </w:r>
+      <w:r>
+        <w:t>etch</w:t>
+      </w:r>
+      <w:r>
+        <w:t>]</w:t>
+      </w:r>
+    </w:p>
+    <w:p>
+      <w:r>
+        <w:t>Action Items:</w:t>
+      </w:r>
+    </w:p>
+    <w:p>
+      <w:pPr>
+        <w:pStyle w:val="ListParagraph"/>
+        <w:numPr>
+          <w:ilvl w:val="0"/>
+          <w:numId w:val="10"/>
+        </w:numPr>
+      </w:pPr>
+      <w:r>
+        <w:t>The program will feature</w:t>
+      </w:r>
+      <w:r>
+        <w:t xml:space="preserve"> a night/dark mode</w:t>
+      </w:r>
+    </w:p>
+    <w:p>
+      <w:pPr>
+        <w:pStyle w:val="ListParagraph"/>
+        <w:numPr>
+          <w:ilvl w:val="0"/>
+          <w:numId w:val="10"/>
+        </w:numPr>
+      </w:pPr>
+      <w:r>
+        <w:t>The primary colors of the program will be an office grey</w:t>
+      </w:r>
+      <w:r>
+        <w:t xml:space="preserve"> on red brick tint</w:t>
+      </w:r>
+    </w:p>
+    <w:p>
+      <w:pPr>
+        <w:pStyle w:val="ListParagraph"/>
+        <w:numPr>
+          <w:ilvl w:val="0"/>
+          <w:numId w:val="10"/>
+        </w:numPr>
+      </w:pPr>
+      <w:r>
+        <w:t>The design will be similar to that of [Name Omitted For T</w:t>
+      </w:r>
+      <w:r>
+        <w:t>rad</w:t>
+      </w:r>
+      <w:r>
+        <w:t>emark Reasons]</w:t>
+      </w:r>
+    </w:p>
+    <w:p>
+      <w:pPr>
+        <w:pStyle w:val="Sub-Sub-Section"/>
+      </w:pPr>
+      <w:r>
+        <w:t>M3:</w:t>
+      </w:r>
+      <w:r>
+        <w:t xml:space="preserve"> Phone call</w:t>
+      </w:r>
+      <w:r>
+        <w:t xml:space="preserve"> regarding feasibility</w:t>
+      </w:r>
+    </w:p>
+    <w:p/>
+    <w:p>
+      <w:pPr>
+        <w:pStyle w:val="Sub-Sub-Section"/>
+      </w:pPr>
+      <w:r>
+        <w:t>M4:</w:t>
+      </w:r>
+      <w:r>
+        <w:t xml:space="preserve"> </w:t>
+      </w:r>
+      <w:r>
+        <w:t>Final pre-release meeting</w:t>
+      </w:r>
+    </w:p>
+    <w:p/>
+    <w:p/>
+    <w:p/>
+    <w:p>
+      <w:pPr>
+        <w:pStyle w:val="Sub-Section"/>
+      </w:pPr>
+      <w:bookmarkStart w:id="57" w:name="_Toc535528314"/>
       <w:r>
         <w:lastRenderedPageBreak/>
-        <w:t>Other Notes:</w:t>
+        <w:t>Questionnaire</w:t>
+      </w:r>
+      <w:r>
+        <w:t>s</w:t>
+      </w:r>
+      <w:r>
+        <w:t>:</w:t>
+      </w:r>
+      <w:bookmarkEnd w:id="57"/>
+    </w:p>
+    <w:p>
+      <w:pPr>
+        <w:pStyle w:val="Sub-Sub-Section"/>
+        <w:pBdr>
+          <w:bottom w:val="nil"/>
+        </w:pBdr>
+      </w:pPr>
+      <w:r>
+        <w:t>MQ:</w:t>
       </w:r>
       <w:r>
         <w:t xml:space="preserve"> </w:t>
       </w:r>
-    </w:p>
-    <w:p>
-      <w:bookmarkStart w:id="54" w:name="_GoBack"/>
-      <w:bookmarkEnd w:id="54"/>
-    </w:p>
-    <w:p>
-      <w:pPr>
-        <w:pStyle w:val="Sub-Sub-Section"/>
-      </w:pPr>
-      <w:r>
-        <w:t>M2:</w:t>
-      </w:r>
-      <w:r>
-        <w:t xml:space="preserve"> Follow-up </w:t>
-      </w:r>
-      <w:r>
-        <w:t>in depth meeting</w:t>
-      </w:r>
-    </w:p>
-    <w:p>
-      <w:pPr>
-        <w:pStyle w:val="Sub-Sub-Section"/>
-      </w:pPr>
-      <w:r>
-        <w:t>M3:</w:t>
-      </w:r>
-      <w:r>
-        <w:t xml:space="preserve"> Phone call</w:t>
-      </w:r>
-      <w:r>
-        <w:t xml:space="preserve"> regarding feasibility</w:t>
-      </w:r>
-    </w:p>
-    <w:p>
-      <w:pPr>
-        <w:pStyle w:val="Sub-Sub-Section"/>
-      </w:pPr>
-      <w:r>
-        <w:t>M4:</w:t>
-      </w:r>
-      <w:r>
-        <w:t xml:space="preserve"> </w:t>
-      </w:r>
-      <w:r>
-        <w:t>Final pre-release meeting</w:t>
-      </w:r>
-    </w:p>
-    <w:p>
-      <w:pPr>
-        <w:pStyle w:val="Sub-Section"/>
-      </w:pPr>
-      <w:r>
-        <w:t>Questionnaire</w:t>
-      </w:r>
-      <w:r>
-        <w:t>s</w:t>
-      </w:r>
-      <w:r>
-        <w:t>:</w:t>
-      </w:r>
-    </w:p>
-    <w:p>
-      <w:pPr>
-        <w:pStyle w:val="Sub-Sub-Section"/>
-      </w:pPr>
-      <w:r>
-        <w:t>MQ:</w:t>
-      </w:r>
-      <w:r>
-        <w:t xml:space="preserve"> </w:t>
-      </w:r>
       <w:r>
         <w:t>JavaFx developers</w:t>
       </w:r>
     </w:p>
-    <w:p/>
+    <w:p>
+      <w:pPr>
+        <w:pBdr>
+          <w:bottom w:val="nil"/>
+        </w:pBdr>
+      </w:pPr>
+    </w:p>
     <w:p>
       <w:pPr>
         <w:pStyle w:val="Section"/>
@@ -13698,41 +14432,89 @@
         </w:tabs>
         <w:ind w:left="1080" w:hanging="360"/>
       </w:pPr>
-      <w:bookmarkStart w:id="55" w:name="_Toc534153074"/>
+      <w:bookmarkStart w:id="58" w:name="_Toc535528315"/>
       <w:r>
         <w:rPr>
           <w:rFonts w:eastAsia="Cambria"/>
         </w:rPr>
         <w:t>Conclusion</w:t>
       </w:r>
-      <w:bookmarkEnd w:id="46"/>
-      <w:bookmarkEnd w:id="55"/>
+      <w:bookmarkEnd w:id="47"/>
+      <w:bookmarkEnd w:id="58"/>
     </w:p>
     <w:p>
       <w:pPr>
         <w:ind w:left="720"/>
       </w:pPr>
       <w:r>
-        <w:t>This chapter</w:t>
-      </w:r>
-      <w:r>
-        <w:t xml:space="preserve"> </w:t>
-      </w:r>
+        <w:t>TODO: Continue here</w:t>
+      </w:r>
+    </w:p>
+    <w:p>
+      <w:pPr>
+        <w:ind w:left="720"/>
+      </w:pPr>
+    </w:p>
+    <w:p>
+      <w:pPr>
+        <w:ind w:left="720"/>
+      </w:pPr>
+    </w:p>
+    <w:p>
+      <w:pPr>
+        <w:ind w:left="720"/>
+      </w:pPr>
+    </w:p>
+    <w:p>
+      <w:pPr>
+        <w:ind w:left="720"/>
+      </w:pPr>
+    </w:p>
+    <w:p>
+      <w:pPr>
+        <w:ind w:left="720"/>
+      </w:pPr>
+    </w:p>
+    <w:p>
+      <w:pPr>
+        <w:ind w:left="720"/>
+      </w:pPr>
+    </w:p>
+    <w:p>
+      <w:pPr>
+        <w:ind w:left="720"/>
+      </w:pPr>
+    </w:p>
+    <w:p>
+      <w:pPr>
+        <w:ind w:left="720"/>
+      </w:pPr>
+    </w:p>
+    <w:p>
+      <w:pPr>
+        <w:ind w:left="720"/>
+      </w:pPr>
+    </w:p>
+    <w:p>
+      <w:pPr>
+        <w:ind w:left="720"/>
+      </w:pPr>
     </w:p>
     <w:p>
       <w:pPr>
         <w:pStyle w:val="Chapter"/>
       </w:pPr>
-      <w:bookmarkStart w:id="56" w:name="_Toc500319027"/>
-      <w:bookmarkStart w:id="57" w:name="_Toc534153075"/>
+      <w:bookmarkStart w:id="59" w:name="_Toc500319027"/>
+      <w:bookmarkStart w:id="60" w:name="_Toc535528316"/>
       <w:r>
         <w:rPr>
           <w:rFonts w:eastAsia="Cambria"/>
         </w:rPr>
+        <w:lastRenderedPageBreak/>
         <w:t>Application Conception</w:t>
       </w:r>
-      <w:bookmarkEnd w:id="56"/>
-      <w:bookmarkEnd w:id="57"/>
+      <w:bookmarkEnd w:id="59"/>
+      <w:bookmarkEnd w:id="60"/>
     </w:p>
     <w:p>
       <w:pPr>
@@ -13742,20 +14524,34 @@
         </w:tabs>
         <w:ind w:left="1080" w:hanging="360"/>
       </w:pPr>
-      <w:bookmarkStart w:id="58" w:name="_Toc500319028"/>
-      <w:bookmarkStart w:id="59" w:name="_Toc534153076"/>
+      <w:bookmarkStart w:id="61" w:name="_Toc500319028"/>
+      <w:bookmarkStart w:id="62" w:name="_Toc535528317"/>
       <w:r>
         <w:rPr>
           <w:rFonts w:eastAsia="Cambria"/>
         </w:rPr>
         <w:t>Introduction</w:t>
       </w:r>
-      <w:bookmarkEnd w:id="58"/>
-      <w:bookmarkEnd w:id="59"/>
-    </w:p>
-    <w:p>
-      <w:r>
-        <w:t>In the previous chapters, we have talked about the features that should be offered by our application... This reveals that the following entities are implied in the process… In this chapter we give, using UML class diagrams, the conceptual model that clarifies these entities, their underlying handled data, roles in the application and associations with each other.</w:t>
+      <w:bookmarkEnd w:id="61"/>
+      <w:bookmarkEnd w:id="62"/>
+    </w:p>
+    <w:p>
+      <w:pPr>
+        <w:jc w:val="both"/>
+      </w:pPr>
+      <w:r>
+        <w:t xml:space="preserve">With the project planned out and a proper foundation set up, next </w:t>
+      </w:r>
+      <w:proofErr w:type="gramStart"/>
+      <w:r>
+        <w:t>comes the steps</w:t>
+      </w:r>
+      <w:proofErr w:type="gramEnd"/>
+      <w:r>
+        <w:t xml:space="preserve"> to bring EasyFx to life. </w:t>
+      </w:r>
+      <w:r>
+        <w:t>Below is the detailed description of our coding process and how we transformed a shower thought into a usable application.</w:t>
       </w:r>
     </w:p>
     <w:p>
@@ -13765,28 +14561,210 @@
           <w:tab w:val="clear" w:pos="360"/>
         </w:tabs>
         <w:ind w:left="1080" w:hanging="360"/>
-      </w:pPr>
-      <w:bookmarkStart w:id="60" w:name="_Toc500319029"/>
-      <w:bookmarkStart w:id="61" w:name="_Toc534153077"/>
-      <w:r>
         <w:rPr>
           <w:rFonts w:eastAsia="Cambria"/>
         </w:rPr>
+      </w:pPr>
+      <w:bookmarkStart w:id="63" w:name="_Toc500319029"/>
+      <w:bookmarkStart w:id="64" w:name="_Toc535528318"/>
+      <w:r>
+        <w:rPr>
+          <w:noProof/>
+        </w:rPr>
+        <mc:AlternateContent>
+          <mc:Choice Requires="wps">
+            <w:drawing>
+              <wp:anchor distT="0" distB="0" distL="114300" distR="114300" simplePos="0" relativeHeight="251699200" behindDoc="0" locked="0" layoutInCell="1" allowOverlap="1" wp14:anchorId="15FDE8FE" wp14:editId="48E014E4">
+                <wp:simplePos x="0" y="0"/>
+                <wp:positionH relativeFrom="column">
+                  <wp:posOffset>-548005</wp:posOffset>
+                </wp:positionH>
+                <wp:positionV relativeFrom="paragraph">
+                  <wp:posOffset>6162040</wp:posOffset>
+                </wp:positionV>
+                <wp:extent cx="6960235" cy="635"/>
+                <wp:effectExtent l="0" t="0" r="0" b="0"/>
+                <wp:wrapNone/>
+                <wp:docPr id="17" name="Text Box 17"/>
+                <wp:cNvGraphicFramePr/>
+                <a:graphic xmlns:a="http://schemas.openxmlformats.org/drawingml/2006/main">
+                  <a:graphicData uri="http://schemas.microsoft.com/office/word/2010/wordprocessingShape">
+                    <wps:wsp>
+                      <wps:cNvSpPr txBox="1"/>
+                      <wps:spPr>
+                        <a:xfrm>
+                          <a:off x="0" y="0"/>
+                          <a:ext cx="6960235" cy="635"/>
+                        </a:xfrm>
+                        <a:prstGeom prst="rect">
+                          <a:avLst/>
+                        </a:prstGeom>
+                        <a:solidFill>
+                          <a:prstClr val="white"/>
+                        </a:solidFill>
+                        <a:ln>
+                          <a:noFill/>
+                        </a:ln>
+                        <a:effectLst/>
+                      </wps:spPr>
+                      <wps:txbx>
+                        <w:txbxContent>
+                          <w:p>
+                            <w:pPr>
+                              <w:pStyle w:val="Caption"/>
+                              <w:rPr>
+                                <w:rFonts w:asciiTheme="majorHAnsi" w:eastAsiaTheme="majorEastAsia" w:hAnsiTheme="majorHAnsi" w:cstheme="majorBidi"/>
+                                <w:b/>
+                                <w:bCs/>
+                                <w:noProof/>
+                                <w:sz w:val="26"/>
+                                <w:szCs w:val="26"/>
+                              </w:rPr>
+                            </w:pPr>
+                            <w:bookmarkStart w:id="65" w:name="_Toc535532686"/>
+                            <w:r>
+                              <w:t xml:space="preserve">Figure </w:t>
+                            </w:r>
+                            <w:r>
+                              <w:fldChar w:fldCharType="begin"/>
+                            </w:r>
+                            <w:r>
+                              <w:instrText xml:space="preserve"> SEQ Figure \* ARABIC </w:instrText>
+                            </w:r>
+                            <w:r>
+                              <w:fldChar w:fldCharType="separate"/>
+                            </w:r>
+                            <w:r>
+                              <w:rPr>
+                                <w:noProof/>
+                              </w:rPr>
+                              <w:t>6</w:t>
+                            </w:r>
+                            <w:r>
+                              <w:fldChar w:fldCharType="end"/>
+                            </w:r>
+                            <w:r>
+                              <w:t xml:space="preserve"> - Class Diagram</w:t>
+                            </w:r>
+                            <w:r>
+                              <w:rPr>
+                                <w:noProof/>
+                              </w:rPr>
+                              <w:t xml:space="preserve"> Front End</w:t>
+                            </w:r>
+                            <w:bookmarkEnd w:id="65"/>
+                          </w:p>
+                        </w:txbxContent>
+                      </wps:txbx>
+                      <wps:bodyPr rot="0" spcFirstLastPara="0" vertOverflow="overflow" horzOverflow="overflow" vert="horz" wrap="square" lIns="0" tIns="0" rIns="0" bIns="0" numCol="1" spcCol="0" rtlCol="0" fromWordArt="0" anchor="t" anchorCtr="0" forceAA="0" compatLnSpc="1">
+                        <a:prstTxWarp prst="textNoShape">
+                          <a:avLst/>
+                        </a:prstTxWarp>
+                        <a:spAutoFit/>
+                      </wps:bodyPr>
+                    </wps:wsp>
+                  </a:graphicData>
+                </a:graphic>
+              </wp:anchor>
+            </w:drawing>
+          </mc:Choice>
+          <mc:Fallback>
+            <w:pict>
+              <v:shape id="Text Box 17" o:spid="_x0000_s1030" type="#_x0000_t202" style="position:absolute;left:0;text-align:left;margin-left:-43.15pt;margin-top:485.2pt;width:548.05pt;height:.05pt;z-index:251699200;visibility:visible;mso-wrap-style:square;mso-wrap-distance-left:9pt;mso-wrap-distance-top:0;mso-wrap-distance-right:9pt;mso-wrap-distance-bottom:0;mso-position-horizontal:absolute;mso-position-horizontal-relative:text;mso-position-vertical:absolute;mso-position-vertical-relative:text;v-text-anchor:top" o:gfxdata="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" stroked="f">
+                <v:textbox style="mso-fit-shape-to-text:t" inset="0,0,0,0">
+                  <w:txbxContent>
+                    <w:p>
+                      <w:pPr>
+                        <w:pStyle w:val="Caption"/>
+                        <w:rPr>
+                          <w:rFonts w:asciiTheme="majorHAnsi" w:eastAsiaTheme="majorEastAsia" w:hAnsiTheme="majorHAnsi" w:cstheme="majorBidi"/>
+                          <w:b/>
+                          <w:bCs/>
+                          <w:noProof/>
+                          <w:sz w:val="26"/>
+                          <w:szCs w:val="26"/>
+                        </w:rPr>
+                      </w:pPr>
+                      <w:bookmarkStart w:id="66" w:name="_Toc535532686"/>
+                      <w:r>
+                        <w:t xml:space="preserve">Figure </w:t>
+                      </w:r>
+                      <w:r>
+                        <w:fldChar w:fldCharType="begin"/>
+                      </w:r>
+                      <w:r>
+                        <w:instrText xml:space="preserve"> SEQ Figure \* ARABIC </w:instrText>
+                      </w:r>
+                      <w:r>
+                        <w:fldChar w:fldCharType="separate"/>
+                      </w:r>
+                      <w:r>
+                        <w:rPr>
+                          <w:noProof/>
+                        </w:rPr>
+                        <w:t>6</w:t>
+                      </w:r>
+                      <w:r>
+                        <w:fldChar w:fldCharType="end"/>
+                      </w:r>
+                      <w:r>
+                        <w:t xml:space="preserve"> - Class Diagram</w:t>
+                      </w:r>
+                      <w:r>
+                        <w:rPr>
+                          <w:noProof/>
+                        </w:rPr>
+                        <w:t xml:space="preserve"> Front End</w:t>
+                      </w:r>
+                      <w:bookmarkEnd w:id="66"/>
+                    </w:p>
+                  </w:txbxContent>
+                </v:textbox>
+              </v:shape>
+            </w:pict>
+          </mc:Fallback>
+        </mc:AlternateContent>
+      </w:r>
+      <w:r>
+        <w:rPr>
+          <w:noProof/>
+        </w:rPr>
+        <w:pict>
+          <v:shape id="_x0000_s1043" type="#_x0000_t75" style="position:absolute;left:0;text-align:left;margin-left:-43.15pt;margin-top:32.65pt;width:548.05pt;height:448.05pt;z-index:251697152;mso-position-horizontal-relative:text;mso-position-vertical-relative:text;mso-width-relative:page;mso-height-relative:page">
+            <v:imagedata r:id="rId22" o:title="CD_Full"/>
+          </v:shape>
+        </w:pict>
+      </w:r>
+      <w:r>
+        <w:rPr>
+          <w:rFonts w:eastAsia="Cambria"/>
+        </w:rPr>
         <w:t>UML Class Diagram</w:t>
       </w:r>
-      <w:bookmarkEnd w:id="60"/>
-      <w:bookmarkEnd w:id="61"/>
-    </w:p>
-    <w:p>
-      <w:r>
-        <w:t>The whole picture can be cut into several smaller diagrams, each focusing on a specific set of interrelated entities and concepts.</w:t>
-      </w:r>
-    </w:p>
-    <w:p>
-      <w:r>
-        <w:lastRenderedPageBreak/>
-        <w:t>Every diagram should be well annotated and explained in the sequel. Every choice made (association, cardinality, abstraction, etc.) and every used symbol should be justified and well explained.</w:t>
-      </w:r>
+      <w:bookmarkEnd w:id="63"/>
+      <w:bookmarkEnd w:id="64"/>
+    </w:p>
+    <w:p/>
+    <w:p/>
+    <w:p/>
+    <w:p/>
+    <w:p/>
+    <w:p/>
+    <w:p/>
+    <w:p/>
+    <w:p/>
+    <w:p/>
+    <w:p/>
+    <w:p/>
+    <w:p/>
+    <w:p/>
+    <w:p/>
+    <w:p>
+      <w:pPr>
+        <w:pStyle w:val="Sub-Section"/>
+      </w:pPr>
+      <w:bookmarkStart w:id="67" w:name="_Toc500319030"/>
+      <w:bookmarkStart w:id="68" w:name="_Toc535528319"/>
     </w:p>
     <w:p>
       <w:pPr>
@@ -13796,20 +14774,18 @@
         </w:tabs>
         <w:ind w:left="1080" w:hanging="360"/>
       </w:pPr>
-      <w:bookmarkStart w:id="62" w:name="_Toc500319030"/>
-      <w:bookmarkStart w:id="63" w:name="_Toc534153078"/>
       <w:r>
         <w:rPr>
           <w:rFonts w:eastAsia="Cambria"/>
         </w:rPr>
         <w:t>Sequence Diagrams</w:t>
       </w:r>
-      <w:bookmarkEnd w:id="62"/>
-      <w:bookmarkEnd w:id="63"/>
-    </w:p>
-    <w:p>
-      <w:bookmarkStart w:id="64" w:name="_1mrcu09" w:colFirst="0" w:colLast="0"/>
-      <w:bookmarkEnd w:id="64"/>
+      <w:bookmarkEnd w:id="67"/>
+      <w:bookmarkEnd w:id="68"/>
+    </w:p>
+    <w:p>
+      <w:bookmarkStart w:id="69" w:name="_1mrcu09" w:colFirst="0" w:colLast="0"/>
+      <w:bookmarkEnd w:id="69"/>
       <w:proofErr w:type="gramStart"/>
       <w:r>
         <w:t>Can be given for the main scenarios to show the sequence of functions calls between objects and instances of the various proposed classes.</w:t>
@@ -13824,16 +14800,16 @@
         </w:tabs>
         <w:ind w:left="1080" w:hanging="360"/>
       </w:pPr>
-      <w:bookmarkStart w:id="65" w:name="_Toc500319031"/>
-      <w:bookmarkStart w:id="66" w:name="_Toc534153079"/>
+      <w:bookmarkStart w:id="70" w:name="_Toc500319031"/>
+      <w:bookmarkStart w:id="71" w:name="_Toc535528320"/>
       <w:r>
         <w:rPr>
           <w:rFonts w:eastAsia="Cambria"/>
         </w:rPr>
         <w:t>Technical Design</w:t>
       </w:r>
-      <w:bookmarkEnd w:id="65"/>
-      <w:bookmarkEnd w:id="66"/>
+      <w:bookmarkEnd w:id="70"/>
+      <w:bookmarkEnd w:id="71"/>
     </w:p>
     <w:p>
       <w:r>
@@ -13848,11 +14824,11 @@
         </w:tabs>
         <w:ind w:left="1080" w:hanging="360"/>
       </w:pPr>
-      <w:bookmarkStart w:id="67" w:name="_Toc534153080"/>
+      <w:bookmarkStart w:id="72" w:name="_Toc535528321"/>
       <w:r>
         <w:t>State Chart Diagram</w:t>
       </w:r>
-      <w:bookmarkEnd w:id="67"/>
+      <w:bookmarkEnd w:id="72"/>
     </w:p>
     <w:p>
       <w:r>
@@ -13862,7 +14838,15 @@
         <w:t xml:space="preserve"> </w:t>
       </w:r>
       <w:r>
-        <w:t>chart diagrams only if one (or more) of your key and central entities change state as the process progresses and when different use cases are executed, and you want to capture this crucial business logic.</w:t>
+        <w:t xml:space="preserve">chart diagrams only if one (or more) of your key and central entities change state as </w:t>
+      </w:r>
+      <w:proofErr w:type="gramStart"/>
+      <w:r>
+        <w:t>the</w:t>
+      </w:r>
+      <w:proofErr w:type="gramEnd"/>
+      <w:r>
+        <w:t xml:space="preserve"> process progresses and when different use cases are executed, and you want to capture this crucial business logic.</w:t>
       </w:r>
     </w:p>
     <w:p>
@@ -13873,16 +14857,16 @@
         </w:tabs>
         <w:ind w:left="1080" w:hanging="360"/>
       </w:pPr>
-      <w:bookmarkStart w:id="68" w:name="_Toc500319032"/>
-      <w:bookmarkStart w:id="69" w:name="_Toc534153081"/>
+      <w:bookmarkStart w:id="73" w:name="_Toc500319032"/>
+      <w:bookmarkStart w:id="74" w:name="_Toc535528322"/>
       <w:r>
         <w:rPr>
           <w:rFonts w:eastAsia="Cambria"/>
         </w:rPr>
         <w:t>Maintenance and Delivery</w:t>
       </w:r>
-      <w:bookmarkEnd w:id="68"/>
-      <w:bookmarkEnd w:id="69"/>
+      <w:bookmarkEnd w:id="73"/>
+      <w:bookmarkEnd w:id="74"/>
     </w:p>
     <w:p>
       <w:r>
@@ -13907,16 +14891,16 @@
         </w:tabs>
         <w:ind w:left="1080" w:hanging="360"/>
       </w:pPr>
-      <w:bookmarkStart w:id="70" w:name="_Toc500319033"/>
-      <w:bookmarkStart w:id="71" w:name="_Toc534153082"/>
+      <w:bookmarkStart w:id="75" w:name="_Toc500319033"/>
+      <w:bookmarkStart w:id="76" w:name="_Toc535528323"/>
       <w:r>
         <w:rPr>
           <w:rFonts w:eastAsia="Cambria"/>
         </w:rPr>
         <w:t>Conclusion</w:t>
       </w:r>
-      <w:bookmarkEnd w:id="70"/>
-      <w:bookmarkEnd w:id="71"/>
+      <w:bookmarkEnd w:id="75"/>
+      <w:bookmarkEnd w:id="76"/>
     </w:p>
     <w:p>
       <w:r>
@@ -13925,20 +14909,298 @@
     </w:p>
     <w:p>
       <w:r>
+        <w:t>After that, we presented...</w:t>
+      </w:r>
+    </w:p>
+    <w:p>
+      <w:r>
         <w:lastRenderedPageBreak/>
-        <w:t>After that, we presented...</w:t>
-      </w:r>
-    </w:p>
-    <w:p>
-      <w:r>
-        <w:t>In the next chapter, we make a complete feasibility study and draw out the plan of our project realization, risk management and client support and satisfaction strategy...</w:t>
-      </w:r>
-    </w:p>
-    <w:p>
-      <w:pPr>
-        <w:ind w:left="720"/>
-      </w:pPr>
-    </w:p>
+        <w:t>In the next chapter, we make a complete feasibility study and draw out the plan of our project realization, risk management and client suppo</w:t>
+      </w:r>
+      <w:r>
+        <w:t>rt and satisfaction strategy...</w:t>
+      </w:r>
+    </w:p>
+    <w:p>
+      <w:pPr>
+        <w:pStyle w:val="Chapter"/>
+      </w:pPr>
+      <w:bookmarkStart w:id="77" w:name="_Toc500319034"/>
+      <w:bookmarkStart w:id="78" w:name="_Toc535528324"/>
+      <w:r>
+        <w:t>Application Test</w:t>
+      </w:r>
+      <w:bookmarkEnd w:id="77"/>
+      <w:bookmarkEnd w:id="78"/>
+    </w:p>
+    <w:p>
+      <w:r>
+        <w:t>In this chapter, propose an appropriate process for the validation of your application, while clarifying the tests to be carried out in order to verify the satisfaction of the needs and the cases of use initially identified.</w:t>
+      </w:r>
+    </w:p>
+    <w:p>
+      <w:r>
+        <w:t>The titles given here are for information only. You are free to adjust as you seem clearer, relevant or better. You can also reverse the order (from the unit to the validation instead of the reverse) or use subtitles if necessary.</w:t>
+      </w:r>
+    </w:p>
+    <w:p>
+      <w:pPr>
+        <w:pStyle w:val="Section"/>
+        <w:tabs>
+          <w:tab w:val="clear" w:pos="360"/>
+        </w:tabs>
+        <w:ind w:left="1080" w:hanging="360"/>
+      </w:pPr>
+      <w:bookmarkStart w:id="79" w:name="_Toc500319035"/>
+      <w:bookmarkStart w:id="80" w:name="_Toc535528325"/>
+      <w:r>
+        <w:rPr>
+          <w:rFonts w:eastAsia="Cambria"/>
+        </w:rPr>
+        <w:t>Validation Test</w:t>
+      </w:r>
+      <w:bookmarkEnd w:id="79"/>
+      <w:bookmarkEnd w:id="80"/>
+    </w:p>
+    <w:p>
+      <w:r>
+        <w:t>Give a general idea of ​​the list of validation tests that must be performed to ensure the software will meet the initial needs and will conform to its original specification.</w:t>
+      </w:r>
+    </w:p>
+    <w:p>
+      <w:r>
+        <w:t>It is also important to specify the list of means (manual tests, automated tests ... which scenarios and datasets) and tools (pre-written and handwritten validation scenarios or pre-recorded scenarios in a validation tool Automated, e.g. selenium  ...) that will do the job for you.</w:t>
+      </w:r>
+    </w:p>
+    <w:p>
+      <w:pPr>
+        <w:pStyle w:val="Section"/>
+        <w:tabs>
+          <w:tab w:val="clear" w:pos="360"/>
+        </w:tabs>
+        <w:ind w:left="1080" w:hanging="360"/>
+      </w:pPr>
+      <w:bookmarkStart w:id="81" w:name="_Toc500319036"/>
+      <w:bookmarkStart w:id="82" w:name="_Toc535528326"/>
+      <w:r>
+        <w:rPr>
+          <w:rFonts w:eastAsia="Cambria"/>
+        </w:rPr>
+        <w:t>Integration Test</w:t>
+      </w:r>
+      <w:bookmarkEnd w:id="81"/>
+      <w:bookmarkEnd w:id="82"/>
+    </w:p>
+    <w:p>
+      <w:r>
+        <w:t xml:space="preserve">Having chosen </w:t>
+      </w:r>
+      <w:proofErr w:type="gramStart"/>
+      <w:r>
+        <w:t>a software</w:t>
+      </w:r>
+      <w:proofErr w:type="gramEnd"/>
+      <w:r>
+        <w:t xml:space="preserve"> architecture and a set of tools for the development of your application at the specification stage, it is time to imagine which conflicts, defects or errors can occur when integrating the different bricks of your software.</w:t>
+      </w:r>
+    </w:p>
+    <w:p>
+      <w:r>
+        <w:t>Thus, propose a set of measures and procedures for testing and verification that will help to detect, correct or avoid such failures or unpleasant surprises.</w:t>
+      </w:r>
+    </w:p>
+    <w:p>
+      <w:pPr>
+        <w:pStyle w:val="Section"/>
+        <w:tabs>
+          <w:tab w:val="clear" w:pos="360"/>
+        </w:tabs>
+        <w:ind w:left="1080" w:hanging="360"/>
+      </w:pPr>
+      <w:bookmarkStart w:id="83" w:name="_Toc500319037"/>
+      <w:bookmarkStart w:id="84" w:name="_Toc535528327"/>
+      <w:r>
+        <w:rPr>
+          <w:rFonts w:eastAsia="Cambria"/>
+        </w:rPr>
+        <w:lastRenderedPageBreak/>
+        <w:t>Unit Test</w:t>
+      </w:r>
+      <w:bookmarkEnd w:id="83"/>
+      <w:bookmarkEnd w:id="84"/>
+    </w:p>
+    <w:p>
+      <w:r>
+        <w:t>In case you can identify clever, complicated or hard to implement algorithms, then propose a way to check the completeness and adequacy of the code that will be written. This can be done by carrying the cap "software architect", and specifying, for each functionality or complex algorithm to be tested, the data sets and the extreme values ​​to be considered as input of the unit tests and the corresponding outputs as the algorithm must satisfy.</w:t>
+      </w:r>
+    </w:p>
+    <w:p>
+      <w:r>
+        <w:t>Be creative to imagine cases that seem unpredictable to your novice developers, even if they have read your specification. Be selective to consider only major features and algorithms that deserve to be tested, while avoiding redundancy and insignificance. Be precise and meticulous in choosing your most relevant test sets and error and fault sensors.</w:t>
+      </w:r>
+    </w:p>
+    <w:p>
+      <w:pPr>
+        <w:pStyle w:val="Section"/>
+        <w:tabs>
+          <w:tab w:val="clear" w:pos="360"/>
+        </w:tabs>
+        <w:ind w:left="1080" w:hanging="360"/>
+      </w:pPr>
+      <w:bookmarkStart w:id="85" w:name="_Toc500319038"/>
+      <w:bookmarkStart w:id="86" w:name="_Toc535528328"/>
+      <w:r>
+        <w:rPr>
+          <w:rFonts w:eastAsia="Cambria"/>
+        </w:rPr>
+        <w:t>Conclusion</w:t>
+      </w:r>
+      <w:bookmarkEnd w:id="85"/>
+      <w:bookmarkEnd w:id="86"/>
+    </w:p>
+    <w:p>
+      <w:r>
+        <w:t>Give your final word on this part, including the points that still seem vague to you at this stage and that you intend to explore once the development will be launched and then as it advances.</w:t>
+      </w:r>
+    </w:p>
+    <w:p/>
+    <w:p>
+      <w:r>
+        <w:br w:type="page"/>
+      </w:r>
+    </w:p>
+    <w:p>
+      <w:pPr>
+        <w:pStyle w:val="Chapter"/>
+      </w:pPr>
+      <w:bookmarkStart w:id="87" w:name="_Toc500319039"/>
+      <w:bookmarkStart w:id="88" w:name="_Toc535528329"/>
+      <w:r>
+        <w:rPr>
+          <w:rFonts w:eastAsia="Cambria"/>
+        </w:rPr>
+        <w:lastRenderedPageBreak/>
+        <w:t>Conclusion</w:t>
+      </w:r>
+      <w:bookmarkEnd w:id="87"/>
+      <w:bookmarkEnd w:id="88"/>
+    </w:p>
+    <w:p>
+      <w:proofErr w:type="gramStart"/>
+      <w:r>
+        <w:t>About the whole project…</w:t>
+      </w:r>
+      <w:proofErr w:type="gramEnd"/>
+    </w:p>
+    <w:p>
+      <w:proofErr w:type="gramStart"/>
+      <w:r>
+        <w:t>Discussion of the lived experience and the obtained results.</w:t>
+      </w:r>
+      <w:proofErr w:type="gramEnd"/>
+    </w:p>
+    <w:p>
+      <w:pPr>
+        <w:pStyle w:val="Section"/>
+        <w:tabs>
+          <w:tab w:val="clear" w:pos="360"/>
+        </w:tabs>
+        <w:ind w:left="1080" w:hanging="360"/>
+      </w:pPr>
+      <w:bookmarkStart w:id="89" w:name="_Toc500319040"/>
+      <w:bookmarkStart w:id="90" w:name="_Toc535528330"/>
+      <w:r>
+        <w:rPr>
+          <w:rFonts w:eastAsia="Cambria"/>
+        </w:rPr>
+        <w:t xml:space="preserve">Future </w:t>
+      </w:r>
+      <w:r>
+        <w:t>Considerations</w:t>
+      </w:r>
+      <w:bookmarkEnd w:id="89"/>
+      <w:bookmarkEnd w:id="90"/>
+    </w:p>
+    <w:p>
+      <w:r>
+        <w:t>Pointers toward future work, especially if you are really willing to implement the proposed application.</w:t>
+      </w:r>
+    </w:p>
+    <w:p>
+      <w:r>
+        <w:br w:type="page"/>
+      </w:r>
+    </w:p>
+    <w:p>
+      <w:pPr>
+        <w:pStyle w:val="Heading2"/>
+        <w:rPr>
+          <w:rFonts w:ascii="Calibri" w:eastAsia="Calibri" w:hAnsi="Calibri" w:cs="Calibri"/>
+          <w:b w:val="0"/>
+          <w:color w:val="000000"/>
+          <w:sz w:val="22"/>
+          <w:szCs w:val="22"/>
+        </w:rPr>
+      </w:pPr>
+      <w:bookmarkStart w:id="91" w:name="_Toc500319041"/>
+      <w:bookmarkStart w:id="92" w:name="_Toc535528331"/>
+      <w:r>
+        <w:lastRenderedPageBreak/>
+        <w:t>Bibliography</w:t>
+      </w:r>
+      <w:bookmarkEnd w:id="91"/>
+      <w:bookmarkEnd w:id="92"/>
+    </w:p>
+    <w:tbl>
+      <w:tblPr>
+        <w:tblW w:w="9450" w:type="dxa"/>
+        <w:tblLayout w:type="fixed"/>
+        <w:tblLook w:val="0400" w:firstRow="0" w:lastRow="0" w:firstColumn="0" w:lastColumn="0" w:noHBand="0" w:noVBand="1"/>
+      </w:tblPr>
+      <w:tblGrid>
+        <w:gridCol w:w="355"/>
+        <w:gridCol w:w="9095"/>
+      </w:tblGrid>
+      <w:tr>
+        <w:tc>
+          <w:tcPr>
+            <w:tcW w:w="355" w:type="dxa"/>
+          </w:tcPr>
+          <w:p>
+            <w:pPr>
+              <w:rPr>
+                <w:rFonts w:ascii="Calibri" w:hAnsi="Calibri"/>
+              </w:rPr>
+            </w:pPr>
+            <w:r>
+              <w:rPr>
+                <w:rFonts w:ascii="Calibri" w:hAnsi="Calibri"/>
+              </w:rPr>
+              <w:t xml:space="preserve">[1] </w:t>
+            </w:r>
+          </w:p>
+        </w:tc>
+        <w:tc>
+          <w:tcPr>
+            <w:tcW w:w="9095" w:type="dxa"/>
+          </w:tcPr>
+          <w:p>
+            <w:pPr>
+              <w:rPr>
+                <w:rFonts w:ascii="Calibri" w:hAnsi="Calibri"/>
+              </w:rPr>
+            </w:pPr>
+            <w:r>
+              <w:rPr>
+                <w:rFonts w:ascii="Calibri" w:hAnsi="Calibri"/>
+              </w:rPr>
+              <w:t xml:space="preserve">Summerville, Software Engineering, Pearson, 2014. </w:t>
+            </w:r>
+          </w:p>
+        </w:tc>
+      </w:tr>
+    </w:tbl>
+    <w:p/>
     <w:p>
       <w:pPr>
         <w:ind w:left="720"/>
@@ -13947,7 +15209,8 @@
     <w:p/>
     <w:p/>
     <w:sectPr>
-      <w:footerReference w:type="default" r:id="rId22"/>
+      <w:headerReference w:type="default" r:id="rId23"/>
+      <w:footerReference w:type="default" r:id="rId24"/>
       <w:pgSz w:w="12240" w:h="15840"/>
       <w:pgMar w:top="1440" w:right="1440" w:bottom="1440" w:left="1440" w:header="720" w:footer="288" w:gutter="0"/>
       <w:pgBorders w:offsetFrom="page">
@@ -14058,7 +15321,7 @@
             <w:sz w:val="28"/>
             <w:szCs w:val="28"/>
           </w:rPr>
-          <w:t>19</w:t>
+          <w:t>6</w:t>
         </w:r>
         <w:r>
           <w:rPr>
@@ -14163,6 +15426,76 @@
 </w:footnotes>
 </file>
 
+<file path=word/header1.xml><?xml version="1.0" encoding="utf-8"?>
+<w:hdr xmlns:wpc="http://schemas.microsoft.com/office/word/2010/wordprocessingCanvas" xmlns:mc="http://schemas.openxmlformats.org/markup-compatibility/2006" xmlns:o="urn:schemas-microsoft-com:office:office" xmlns:r="http://schemas.openxmlformats.org/officeDocument/2006/relationships" xmlns:m="http://schemas.openxmlformats.org/officeDocument/2006/math" xmlns:v="urn:schemas-microsoft-com:vml" xmlns:wp14="http://schemas.microsoft.com/office/word/2010/wordprocessingDrawing" xmlns:wp="http://schemas.openxmlformats.org/drawingml/2006/wordprocessingDrawing" xmlns:w10="urn:schemas-microsoft-com:office:word" xmlns:w="http://schemas.openxmlformats.org/wordprocessingml/2006/main" xmlns:w14="http://schemas.microsoft.com/office/word/2010/wordml" xmlns:wpg="http://schemas.microsoft.com/office/word/2010/wordprocessingGroup" xmlns:wpi="http://schemas.microsoft.com/office/word/2010/wordprocessingInk" xmlns:wne="http://schemas.microsoft.com/office/word/2006/wordml" xmlns:wps="http://schemas.microsoft.com/office/word/2010/wordprocessingShape" mc:Ignorable="w14 wp14">
+  <w:p>
+    <w:pPr>
+      <w:pStyle w:val="Header"/>
+    </w:pPr>
+    <w:r>
+      <w:rPr>
+        <w:noProof/>
+      </w:rPr>
+      <w:drawing>
+        <wp:anchor distT="0" distB="0" distL="114300" distR="114300" simplePos="0" relativeHeight="251659264" behindDoc="0" locked="0" layoutInCell="1" allowOverlap="1" wp14:anchorId="6A04CE23" wp14:editId="55650EB2">
+          <wp:simplePos x="0" y="0"/>
+          <wp:positionH relativeFrom="column">
+            <wp:posOffset>5872938</wp:posOffset>
+          </wp:positionH>
+          <wp:positionV relativeFrom="paragraph">
+            <wp:posOffset>-77470</wp:posOffset>
+          </wp:positionV>
+          <wp:extent cx="754380" cy="754380"/>
+          <wp:effectExtent l="0" t="0" r="7620" b="7620"/>
+          <wp:wrapNone/>
+          <wp:docPr id="2" name="Picture 2"/>
+          <wp:cNvGraphicFramePr>
+            <a:graphicFrameLocks xmlns:a="http://schemas.openxmlformats.org/drawingml/2006/main" noChangeAspect="1"/>
+          </wp:cNvGraphicFramePr>
+          <a:graphic xmlns:a="http://schemas.openxmlformats.org/drawingml/2006/main">
+            <a:graphicData uri="http://schemas.openxmlformats.org/drawingml/2006/picture">
+              <pic:pic xmlns:pic="http://schemas.openxmlformats.org/drawingml/2006/picture">
+                <pic:nvPicPr>
+                  <pic:cNvPr id="0" name="EZFXbg.png"/>
+                  <pic:cNvPicPr/>
+                </pic:nvPicPr>
+                <pic:blipFill>
+                  <a:blip r:embed="rId1" cstate="print">
+                    <a:extLst>
+                      <a:ext uri="{28A0092B-C50C-407E-A947-70E740481C1C}">
+                        <a14:useLocalDpi xmlns:a14="http://schemas.microsoft.com/office/drawing/2010/main" val="0"/>
+                      </a:ext>
+                    </a:extLst>
+                  </a:blip>
+                  <a:stretch>
+                    <a:fillRect/>
+                  </a:stretch>
+                </pic:blipFill>
+                <pic:spPr>
+                  <a:xfrm>
+                    <a:off x="0" y="0"/>
+                    <a:ext cx="754380" cy="754380"/>
+                  </a:xfrm>
+                  <a:prstGeom prst="rect">
+                    <a:avLst/>
+                  </a:prstGeom>
+                </pic:spPr>
+              </pic:pic>
+            </a:graphicData>
+          </a:graphic>
+          <wp14:sizeRelH relativeFrom="page">
+            <wp14:pctWidth>0</wp14:pctWidth>
+          </wp14:sizeRelH>
+          <wp14:sizeRelV relativeFrom="page">
+            <wp14:pctHeight>0</wp14:pctHeight>
+          </wp14:sizeRelV>
+        </wp:anchor>
+      </w:drawing>
+    </w:r>
+  </w:p>
+</w:hdr>
+</file>
+
 <file path=word/numbering.xml><?xml version="1.0" encoding="utf-8"?>
 <w:numbering xmlns:wpc="http://schemas.microsoft.com/office/word/2010/wordprocessingCanvas" xmlns:mc="http://schemas.openxmlformats.org/markup-compatibility/2006" xmlns:o="urn:schemas-microsoft-com:office:office" xmlns:r="http://schemas.openxmlformats.org/officeDocument/2006/relationships" xmlns:m="http://schemas.openxmlformats.org/officeDocument/2006/math" xmlns:v="urn:schemas-microsoft-com:vml" xmlns:wp14="http://schemas.microsoft.com/office/word/2010/wordprocessingDrawing" xmlns:wp="http://schemas.openxmlformats.org/drawingml/2006/wordprocessingDrawing" xmlns:w10="urn:schemas-microsoft-com:office:word" xmlns:w="http://schemas.openxmlformats.org/wordprocessingml/2006/main" xmlns:w14="http://schemas.microsoft.com/office/word/2010/wordml" xmlns:wpg="http://schemas.microsoft.com/office/word/2010/wordprocessingGroup" xmlns:wpi="http://schemas.microsoft.com/office/word/2010/wordprocessingInk" xmlns:wne="http://schemas.microsoft.com/office/word/2006/wordml" xmlns:wps="http://schemas.microsoft.com/office/word/2010/wordprocessingShape" mc:Ignorable="w14 wp14">
   <w:abstractNum w:abstractNumId="0">
@@ -14713,7 +16046,7 @@
       <w:lvlText w:val="Chapter %1 -"/>
       <w:lvlJc w:val="left"/>
       <w:pPr>
-        <w:ind w:left="720" w:hanging="360"/>
+        <w:ind w:left="360" w:hanging="360"/>
       </w:pPr>
       <w:rPr>
         <w:b w:val="0"/>
@@ -14771,7 +16104,7 @@
       <w:lvlText w:val="%1.%2."/>
       <w:lvlJc w:val="left"/>
       <w:pPr>
-        <w:ind w:left="1080" w:hanging="360"/>
+        <w:ind w:left="720" w:hanging="360"/>
       </w:pPr>
       <w:rPr>
         <w:rFonts w:hint="default"/>
@@ -14785,9 +16118,9 @@
       <w:lvlJc w:val="left"/>
       <w:pPr>
         <w:tabs>
-          <w:tab w:val="num" w:pos="1800"/>
+          <w:tab w:val="num" w:pos="1440"/>
         </w:tabs>
-        <w:ind w:left="1440" w:hanging="360"/>
+        <w:ind w:left="1080" w:hanging="360"/>
       </w:pPr>
       <w:rPr>
         <w:rFonts w:hint="default"/>
@@ -14800,7 +16133,7 @@
       <w:lvlText w:val="%4"/>
       <w:lvlJc w:val="left"/>
       <w:pPr>
-        <w:ind w:left="3780" w:hanging="360"/>
+        <w:ind w:left="3420" w:hanging="360"/>
       </w:pPr>
       <w:rPr>
         <w:rFonts w:hint="default"/>
@@ -14812,7 +16145,7 @@
       <w:lvlText w:val="o"/>
       <w:lvlJc w:val="left"/>
       <w:pPr>
-        <w:ind w:left="3600" w:hanging="360"/>
+        <w:ind w:left="3240" w:hanging="360"/>
       </w:pPr>
       <w:rPr>
         <w:rFonts w:ascii="Courier New" w:eastAsia="Courier New" w:hAnsi="Courier New" w:cs="Courier New" w:hint="default"/>
@@ -14824,7 +16157,7 @@
       <w:lvlText w:val="▪"/>
       <w:lvlJc w:val="left"/>
       <w:pPr>
-        <w:ind w:left="4320" w:hanging="360"/>
+        <w:ind w:left="3960" w:hanging="360"/>
       </w:pPr>
       <w:rPr>
         <w:rFonts w:ascii="Noto Sans Symbols" w:eastAsia="Noto Sans Symbols" w:hAnsi="Noto Sans Symbols" w:cs="Noto Sans Symbols" w:hint="default"/>
@@ -14836,7 +16169,7 @@
       <w:lvlText w:val="●"/>
       <w:lvlJc w:val="left"/>
       <w:pPr>
-        <w:ind w:left="5040" w:hanging="360"/>
+        <w:ind w:left="4680" w:hanging="360"/>
       </w:pPr>
       <w:rPr>
         <w:rFonts w:ascii="Noto Sans Symbols" w:eastAsia="Noto Sans Symbols" w:hAnsi="Noto Sans Symbols" w:cs="Noto Sans Symbols" w:hint="default"/>
@@ -14848,7 +16181,7 @@
       <w:lvlText w:val="o"/>
       <w:lvlJc w:val="left"/>
       <w:pPr>
-        <w:ind w:left="5760" w:hanging="360"/>
+        <w:ind w:left="5400" w:hanging="360"/>
       </w:pPr>
       <w:rPr>
         <w:rFonts w:ascii="Courier New" w:eastAsia="Courier New" w:hAnsi="Courier New" w:cs="Courier New" w:hint="default"/>
@@ -14860,7 +16193,7 @@
       <w:lvlText w:val="▪"/>
       <w:lvlJc w:val="left"/>
       <w:pPr>
-        <w:ind w:left="6480" w:hanging="360"/>
+        <w:ind w:left="6120" w:hanging="360"/>
       </w:pPr>
       <w:rPr>
         <w:rFonts w:ascii="Noto Sans Symbols" w:eastAsia="Noto Sans Symbols" w:hAnsi="Noto Sans Symbols" w:cs="Noto Sans Symbols" w:hint="default"/>
@@ -14977,6 +16310,66 @@
   </w:num>
   <w:num w:numId="10">
     <w:abstractNumId w:val="1"/>
+  </w:num>
+  <w:num w:numId="11">
+    <w:abstractNumId w:val="5"/>
+    <w:lvlOverride w:ilvl="0">
+      <w:startOverride w:val="1"/>
+    </w:lvlOverride>
+    <w:lvlOverride w:ilvl="1">
+      <w:startOverride w:val="1"/>
+    </w:lvlOverride>
+    <w:lvlOverride w:ilvl="2">
+      <w:startOverride w:val="1"/>
+    </w:lvlOverride>
+    <w:lvlOverride w:ilvl="3">
+      <w:startOverride w:val="1"/>
+    </w:lvlOverride>
+    <w:lvlOverride w:ilvl="4">
+      <w:startOverride w:val="1"/>
+    </w:lvlOverride>
+    <w:lvlOverride w:ilvl="5">
+      <w:startOverride w:val="1"/>
+    </w:lvlOverride>
+    <w:lvlOverride w:ilvl="6">
+      <w:startOverride w:val="1"/>
+    </w:lvlOverride>
+    <w:lvlOverride w:ilvl="7">
+      <w:startOverride w:val="1"/>
+    </w:lvlOverride>
+    <w:lvlOverride w:ilvl="8">
+      <w:startOverride w:val="1"/>
+    </w:lvlOverride>
+  </w:num>
+  <w:num w:numId="12">
+    <w:abstractNumId w:val="5"/>
+    <w:lvlOverride w:ilvl="0">
+      <w:startOverride w:val="1"/>
+    </w:lvlOverride>
+    <w:lvlOverride w:ilvl="1">
+      <w:startOverride w:val="1"/>
+    </w:lvlOverride>
+    <w:lvlOverride w:ilvl="2">
+      <w:startOverride w:val="1"/>
+    </w:lvlOverride>
+    <w:lvlOverride w:ilvl="3">
+      <w:startOverride w:val="1"/>
+    </w:lvlOverride>
+    <w:lvlOverride w:ilvl="4">
+      <w:startOverride w:val="1"/>
+    </w:lvlOverride>
+    <w:lvlOverride w:ilvl="5">
+      <w:startOverride w:val="1"/>
+    </w:lvlOverride>
+    <w:lvlOverride w:ilvl="6">
+      <w:startOverride w:val="1"/>
+    </w:lvlOverride>
+    <w:lvlOverride w:ilvl="7">
+      <w:startOverride w:val="1"/>
+    </w:lvlOverride>
+    <w:lvlOverride w:ilvl="8">
+      <w:startOverride w:val="1"/>
+    </w:lvlOverride>
   </w:num>
 </w:numbering>
 </file>
@@ -15528,18 +16921,17 @@
     <w:next w:val="Normal"/>
     <w:link w:val="Sub-SectionChar"/>
     <w:qFormat/>
-    <w:rsid w:val="00AC3A49"/>
+    <w:rsid w:val="00B274EE"/>
     <w:pPr>
       <w:numPr>
         <w:ilvl w:val="2"/>
         <w:numId w:val="1"/>
       </w:numPr>
       <w:tabs>
-        <w:tab w:val="clear" w:pos="1800"/>
         <w:tab w:val="num" w:pos="360"/>
       </w:tabs>
       <w:spacing w:before="320" w:after="120"/>
-      <w:ind w:left="0" w:firstLine="0"/>
+      <w:ind w:left="1440" w:firstLine="0"/>
     </w:pPr>
     <w:rPr>
       <w:color w:val="E36C0A" w:themeColor="accent6" w:themeShade="BF"/>
@@ -15641,7 +17033,7 @@
     <w:name w:val="Sub-Section Char"/>
     <w:basedOn w:val="Heading3Char"/>
     <w:link w:val="Sub-Section"/>
-    <w:rsid w:val="00AC3A49"/>
+    <w:rsid w:val="00B274EE"/>
     <w:rPr>
       <w:rFonts w:asciiTheme="majorHAnsi" w:eastAsiaTheme="majorEastAsia" w:hAnsiTheme="majorHAnsi" w:cstheme="majorBidi"/>
       <w:b/>
@@ -16443,18 +17835,17 @@
     <w:next w:val="Normal"/>
     <w:link w:val="Sub-SectionChar"/>
     <w:qFormat/>
-    <w:rsid w:val="00AC3A49"/>
+    <w:rsid w:val="00B274EE"/>
     <w:pPr>
       <w:numPr>
         <w:ilvl w:val="2"/>
         <w:numId w:val="1"/>
       </w:numPr>
       <w:tabs>
-        <w:tab w:val="clear" w:pos="1800"/>
         <w:tab w:val="num" w:pos="360"/>
       </w:tabs>
       <w:spacing w:before="320" w:after="120"/>
-      <w:ind w:left="0" w:firstLine="0"/>
+      <w:ind w:left="1440" w:firstLine="0"/>
     </w:pPr>
     <w:rPr>
       <w:color w:val="E36C0A" w:themeColor="accent6" w:themeShade="BF"/>
@@ -16556,7 +17947,7 @@
     <w:name w:val="Sub-Section Char"/>
     <w:basedOn w:val="Heading3Char"/>
     <w:link w:val="Sub-Section"/>
-    <w:rsid w:val="00AC3A49"/>
+    <w:rsid w:val="00B274EE"/>
     <w:rPr>
       <w:rFonts w:asciiTheme="majorHAnsi" w:eastAsiaTheme="majorEastAsia" w:hAnsiTheme="majorHAnsi" w:cstheme="majorBidi"/>
       <w:b/>
@@ -17120,7 +18511,7 @@
 </file>
 
 <file path=customXml/itemProps2.xml><?xml version="1.0" encoding="utf-8"?>
-<ds:datastoreItem xmlns:ds="http://schemas.openxmlformats.org/officeDocument/2006/customXml" ds:itemID="{8864B800-FABE-4D97-955A-8448C52B976A}">
+<ds:datastoreItem xmlns:ds="http://schemas.openxmlformats.org/officeDocument/2006/customXml" ds:itemID="{50A2C2AE-91B0-428E-BD45-64B0B9F07FAC}">
   <ds:schemaRefs>
     <ds:schemaRef ds:uri="http://schemas.openxmlformats.org/officeDocument/2006/bibliography"/>
   </ds:schemaRefs>

</xml_diff>